<commit_message>
Add an introduction, project description, project objectives, and additional details to the project documentation.
</commit_message>
<xml_diff>
--- a/projektdokumentation/Projektdokumentation_Ai_Connect.docx
+++ b/projektdokumentation/Projektdokumentation_Ai_Connect.docx
@@ -2,7 +2,3172 @@
 <file path=word/document.xml><?xml version="1.0" encoding="utf-8"?>
 <w:document xmlns:wpc="http://schemas.microsoft.com/office/word/2010/wordprocessingCanvas" xmlns:cx="http://schemas.microsoft.com/office/drawing/2014/chartex" xmlns:cx1="http://schemas.microsoft.com/office/drawing/2015/9/8/chartex" xmlns:cx2="http://schemas.microsoft.com/office/drawing/2015/10/21/chartex" xmlns:cx3="http://schemas.microsoft.com/office/drawing/2016/5/9/chartex" xmlns:cx4="http://schemas.microsoft.com/office/drawing/2016/5/10/chartex" xmlns:cx5="http://schemas.microsoft.com/office/drawing/2016/5/11/chartex" xmlns:cx6="http://schemas.microsoft.com/office/drawing/2016/5/12/chartex" xmlns:cx7="http://schemas.microsoft.com/office/drawing/2016/5/13/chartex" xmlns:cx8="http://schemas.microsoft.com/office/drawing/2016/5/14/chartex" xmlns:mc="http://schemas.openxmlformats.org/markup-compatibility/2006" xmlns:aink="http://schemas.microsoft.com/office/drawing/2016/ink" xmlns:am3d="http://schemas.microsoft.com/office/drawing/2017/model3d" xmlns:o="urn:schemas-microsoft-com:office:office" xmlns:oel="http://schemas.microsoft.com/office/2019/extlst" xmlns:r="http://schemas.openxmlformats.org/officeDocument/2006/relationships" xmlns:m="http://schemas.openxmlformats.org/officeDocument/2006/math" xmlns:v="urn:schemas-microsoft-com:vml" xmlns:wp14="http://schemas.microsoft.com/office/word/2010/wordprocessingDrawing" xmlns:wp="http://schemas.openxmlformats.org/drawingml/2006/wordprocessingDrawing" xmlns:w10="urn:schemas-microsoft-com:office:word" xmlns:w="http://schemas.openxmlformats.org/wordprocessingml/2006/main" xmlns:w14="http://schemas.microsoft.com/office/word/2010/wordml" xmlns:w15="http://schemas.microsoft.com/office/word/2012/wordml" xmlns:w16cex="http://schemas.microsoft.com/office/word/2018/wordml/cex" xmlns:w16cid="http://schemas.microsoft.com/office/word/2016/wordml/cid" xmlns:w16="http://schemas.microsoft.com/office/word/2018/wordml" xmlns:w16du="http://schemas.microsoft.com/office/word/2023/wordml/word16du" xmlns:w16sdtdh="http://schemas.microsoft.com/office/word/2020/wordml/sdtdatahash" xmlns:w16se="http://schemas.microsoft.com/office/word/2015/wordml/symex" xmlns:wpg="http://schemas.microsoft.com/office/word/2010/wordprocessingGroup" xmlns:wpi="http://schemas.microsoft.com/office/word/2010/wordprocessingInk" xmlns:wne="http://schemas.microsoft.com/office/word/2006/wordml" xmlns:wps="http://schemas.microsoft.com/office/word/2010/wordprocessingShape" mc:Ignorable="w14 w15 w16se w16cid w16 w16cex w16sdtdh w16du wp14">
   <w:body>
-    <w:p/>
+    <w:p>
+      <w:pPr>
+        <w:pStyle w:val="berschrift1"/>
+        <w:rPr>
+          <w:lang w:val="de-DE"/>
+        </w:rPr>
+      </w:pPr>
+      <w:r>
+        <w:rPr>
+          <w:lang w:val="de-DE"/>
+        </w:rPr>
+        <w:t>Einleitung</w:t>
+      </w:r>
+    </w:p>
+    <w:p>
+      <w:pPr>
+        <w:rPr>
+          <w:lang w:val="de-DE"/>
+        </w:rPr>
+      </w:pPr>
+      <w:r>
+        <w:rPr>
+          <w:lang w:val="de-DE"/>
+        </w:rPr>
+        <w:t>Die folgende Projektdokumentation schildert den Ablauf des IHK-Abschlussprojektes, welches der Autor im Rahmen seiner Ausbildung zum Fachinformatiker mit der Fachrichtung Anwendungsentwicklung durchgeführt hat. Der Ausbildungsbetrieb ist die Brüder Schlau GmbH &amp; Co. KG (BS), ein deutscher Handelskonzern mit Standort in Porta Westfalica. </w:t>
+      </w:r>
+    </w:p>
+    <w:p>
+      <w:pPr>
+        <w:rPr>
+          <w:lang w:val="de-DE"/>
+        </w:rPr>
+      </w:pPr>
+      <w:r>
+        <w:rPr>
+          <w:lang w:val="de-DE"/>
+        </w:rPr>
+        <w:t>Aktuell beschäftigt die BS über 5.500 Mitarbeiter in mehr als 180 Hammer Fachmärkten und 60 Schlau Handwerkermärkten. Durch die Vertriebslinien Hammer (Einzelhandel) und Schlau (Großhandel) bietet die BS ein breites Sortiment an Produkten für Boden, Wand, Stoffe, Gardinen und Wohnraumgestaltung so wie handwerkliche Dienstleistungen an.</w:t>
+      </w:r>
+    </w:p>
+    <w:p>
+      <w:pPr>
+        <w:rPr>
+          <w:lang w:val="de-DE"/>
+        </w:rPr>
+      </w:pPr>
+    </w:p>
+    <w:p>
+      <w:pPr>
+        <w:pStyle w:val="berschrift2"/>
+        <w:rPr>
+          <w:lang w:val="de-DE"/>
+        </w:rPr>
+      </w:pPr>
+      <w:r>
+        <w:rPr>
+          <w:lang w:val="de-DE"/>
+        </w:rPr>
+        <w:t>Projektbeschreibung</w:t>
+      </w:r>
+    </w:p>
+    <w:p>
+      <w:pPr>
+        <w:rPr>
+          <w:lang w:val="de-DE"/>
+        </w:rPr>
+      </w:pPr>
+      <w:r>
+        <w:rPr>
+          <w:lang w:val="de-DE"/>
+        </w:rPr>
+        <w:t>Die folgende Projektdokumentation schildert den Ablauf des IHK-Abschlussprojektes, welches der Autor im Rahmen seiner Ausbildung zum Fachinformatiker mit der Fachrichtung Anwendungsentwicklung durchgeführt hat. Der Ausbildungsbetrieb ist die Brüder Schlau GmbH &amp; Co. KG (BS), ein deutscher Handelskonzern mit Standort in Porta Westfalica. </w:t>
+      </w:r>
+    </w:p>
+    <w:p>
+      <w:pPr>
+        <w:rPr>
+          <w:lang w:val="de-DE"/>
+        </w:rPr>
+      </w:pPr>
+      <w:r>
+        <w:rPr>
+          <w:lang w:val="de-DE"/>
+        </w:rPr>
+        <w:t>Aktuell beschäftigt die BS über 5.500 Mitarbeiter in mehr als 180 Hammer Fachmärkten und 60 Schlau Handwerkermärkten. Durch die Vertriebslinien Hammer (Einzelhandel) und Schlau (Großhandel) bietet die BS ein breites Sortiment an Produkten für Boden, Wand, Stoffe, Gardinen und Wohnraumgestaltung so wie handwerkliche Dienstleistungen an.</w:t>
+      </w:r>
+    </w:p>
+    <w:p>
+      <w:pPr>
+        <w:rPr>
+          <w:lang w:val="de-DE"/>
+        </w:rPr>
+      </w:pPr>
+    </w:p>
+    <w:p>
+      <w:pPr>
+        <w:pStyle w:val="berschrift2"/>
+        <w:rPr>
+          <w:lang w:val="de-DE"/>
+        </w:rPr>
+      </w:pPr>
+      <w:r>
+        <w:rPr>
+          <w:lang w:val="de-DE"/>
+        </w:rPr>
+        <w:t>Projektumfeld</w:t>
+      </w:r>
+    </w:p>
+    <w:p>
+      <w:pPr>
+        <w:rPr>
+          <w:lang w:val="de-DE"/>
+        </w:rPr>
+      </w:pPr>
+      <w:r>
+        <w:rPr>
+          <w:lang w:val="de-DE"/>
+        </w:rPr>
+        <w:t>Das Projekt wird im IT-Bereich der Brüder Schlau GmbH &amp; Co. KG durchgeführt. Die IT-Abteilung ist unter anderem für technische Lösungen in unseren Hammer- und Schlau-Märkten zuständig, setzt technische Anforderungen für unsere Online-Präsenzen im Groß- und Einzelhandel um und optimiert sowie automatisiert interne Prozesse. Der Kundensupport übernimmt die Rolle des Auftraggebers und ist für die Festlegung der Anforderungen sowie die Rückmeldungen bezüglich dieser verantwortlich.</w:t>
+      </w:r>
+    </w:p>
+    <w:p>
+      <w:pPr>
+        <w:rPr>
+          <w:lang w:val="de-DE"/>
+        </w:rPr>
+      </w:pPr>
+    </w:p>
+    <w:p>
+      <w:pPr>
+        <w:pStyle w:val="berschrift2"/>
+        <w:rPr>
+          <w:lang w:val="de-DE"/>
+        </w:rPr>
+      </w:pPr>
+      <w:r>
+        <w:rPr>
+          <w:lang w:val="de-DE"/>
+        </w:rPr>
+        <w:t>Projektziel</w:t>
+      </w:r>
+    </w:p>
+    <w:p>
+      <w:pPr>
+        <w:rPr>
+          <w:lang w:val="de-DE"/>
+        </w:rPr>
+      </w:pPr>
+      <w:r>
+        <w:rPr>
+          <w:lang w:val="de-DE"/>
+        </w:rPr>
+        <w:t>Das Projekt wird im IT-Bereich der Brüder Schlau GmbH &amp; Co. KG durchgeführt. Die IT-Abteilung ist unter anderem für technische Lösungen in unseren Hammer- und Schlau-Märkten zuständig, setzt technische Anforderungen für unsere Online-Präsenzen im Groß- und Einzelhandel um und optimiert sowie automatisiert interne Prozesse. Der Kundensupport übernimmt die Rolle des Auftraggebers und ist für die Festlegung der Anforderungen sowie die Rückmeldungen bezüglich dieser verantwortlich.</w:t>
+      </w:r>
+    </w:p>
+    <w:p>
+      <w:pPr>
+        <w:pStyle w:val="berschrift2"/>
+        <w:rPr>
+          <w:lang w:val="de-DE"/>
+        </w:rPr>
+      </w:pPr>
+      <w:r>
+        <w:rPr>
+          <w:lang w:val="de-DE"/>
+        </w:rPr>
+        <w:lastRenderedPageBreak/>
+        <w:t>Projektbegründung</w:t>
+      </w:r>
+    </w:p>
+    <w:p>
+      <w:pPr>
+        <w:rPr>
+          <w:lang w:val="de-DE"/>
+        </w:rPr>
+      </w:pPr>
+      <w:r>
+        <w:rPr>
+          <w:lang w:val="de-DE"/>
+        </w:rPr>
+        <w:t>Das Projekt zielt darauf ab, die Bearbeitung komplexer Anfragen effizienter zu gestalten. Mithilfe von Künstlicher Intelligenz soll der Zugriff auf das interne Unternehmenswissen erleichtert werden. Informationen können schneller und einfacher abgerufen werden, da Mitarbeiter nicht mehr mühsam zahlreiche Dokumentationsseiten durchsuchen müssen, um die relevanten Daten zu finden. Dies soll nicht nur die Antwortzeiten bei gleichbleibender Qualität verkürzen, sondern auch die Nutzererfahrung der Mitarbeiter verbessern.</w:t>
+      </w:r>
+    </w:p>
+    <w:p>
+      <w:pPr>
+        <w:rPr>
+          <w:lang w:val="de-DE"/>
+        </w:rPr>
+      </w:pPr>
+    </w:p>
+    <w:p>
+      <w:pPr>
+        <w:pStyle w:val="berschrift2"/>
+        <w:rPr>
+          <w:lang w:val="de-DE"/>
+        </w:rPr>
+      </w:pPr>
+      <w:r>
+        <w:rPr>
+          <w:lang w:val="de-DE"/>
+        </w:rPr>
+        <w:t>Projektschnittstellen</w:t>
+      </w:r>
+    </w:p>
+    <w:p>
+      <w:pPr>
+        <w:rPr>
+          <w:lang w:val="de-DE"/>
+        </w:rPr>
+      </w:pPr>
+      <w:r>
+        <w:rPr>
+          <w:lang w:val="de-DE"/>
+        </w:rPr>
+        <w:t>Da es sich um ein neues und eigenständiges Projekt handelt, gibt es keine Schnittstellen zu anderen firmeninternen Projekten.</w:t>
+      </w:r>
+    </w:p>
+    <w:p>
+      <w:pPr>
+        <w:rPr>
+          <w:lang w:val="de-DE"/>
+        </w:rPr>
+      </w:pPr>
+      <w:r>
+        <w:rPr>
+          <w:lang w:val="de-DE"/>
+        </w:rPr>
+        <w:t>Die Benutzeroberfläche soll jedoch in die Confluence-Landschaft des Unternehmens eingebunden werden. Somit steht die Anwendung automatisch jedem Mitarbeiter mit den entsprechenden Rollen zu Verfügung.</w:t>
+      </w:r>
+    </w:p>
+    <w:p>
+      <w:pPr>
+        <w:rPr>
+          <w:lang w:val="de-DE"/>
+        </w:rPr>
+      </w:pPr>
+      <w:r>
+        <w:rPr>
+          <w:lang w:val="de-DE"/>
+        </w:rPr>
+        <w:t>Auf kommunikativer Ebene findet der Austausch mit den Team-Leads der einzelnen Kundenservice-Abteilungen statt, welche als Sprachrohr für die Mitarbeiter fungieren und Rückfragen an diese kommunizieren. Zusammen mit den Projektbetreuern und den Auftraggebern werden die Anforderungen formuliert und Fragen, sowie zusätzliche oder zu streichende Anforderungen untereinander geklärt und für zukünftige Erweiterungen festgehalten. </w:t>
+      </w:r>
+    </w:p>
+    <w:p>
+      <w:pPr>
+        <w:rPr>
+          <w:lang w:val="de-DE"/>
+        </w:rPr>
+      </w:pPr>
+    </w:p>
+    <w:p>
+      <w:pPr>
+        <w:pStyle w:val="berschrift2"/>
+        <w:rPr>
+          <w:lang w:val="de-DE"/>
+        </w:rPr>
+      </w:pPr>
+      <w:r>
+        <w:rPr>
+          <w:lang w:val="de-DE"/>
+        </w:rPr>
+        <w:t>Projektabgrenzung</w:t>
+      </w:r>
+    </w:p>
+    <w:p>
+      <w:pPr>
+        <w:rPr>
+          <w:lang w:val="de-DE"/>
+        </w:rPr>
+      </w:pPr>
+      <w:r>
+        <w:rPr>
+          <w:lang w:val="de-DE"/>
+        </w:rPr>
+        <w:t>Durch den begrenzten Zeitumfang von 80 Stunden, wurden bestimmte Eingrenzungen getroffen und nur die folgenden Punkte sind Teil des Projektes:</w:t>
+      </w:r>
+    </w:p>
+    <w:p>
+      <w:pPr>
+        <w:pStyle w:val="Listenabsatz"/>
+        <w:numPr>
+          <w:ilvl w:val="0"/>
+          <w:numId w:val="2"/>
+        </w:numPr>
+        <w:rPr>
+          <w:lang w:val="de-DE"/>
+        </w:rPr>
+      </w:pPr>
+      <w:r>
+        <w:rPr>
+          <w:lang w:val="de-DE"/>
+        </w:rPr>
+        <w:t>Planung des Aufbaus der Schnittstelle unter Berücksichtigung der möglichen Programmiersprachen</w:t>
+      </w:r>
+    </w:p>
+    <w:p>
+      <w:pPr>
+        <w:pStyle w:val="Listenabsatz"/>
+        <w:numPr>
+          <w:ilvl w:val="0"/>
+          <w:numId w:val="2"/>
+        </w:numPr>
+      </w:pPr>
+      <w:r>
+        <w:t>Erstellung von Unit-Tests</w:t>
+      </w:r>
+    </w:p>
+    <w:p>
+      <w:pPr>
+        <w:pStyle w:val="Listenabsatz"/>
+        <w:numPr>
+          <w:ilvl w:val="0"/>
+          <w:numId w:val="2"/>
+        </w:numPr>
+      </w:pPr>
+      <w:r>
+        <w:t>die Implementierung der Schnittstellenlogik</w:t>
+      </w:r>
+    </w:p>
+    <w:p>
+      <w:pPr>
+        <w:pStyle w:val="Listenabsatz"/>
+        <w:numPr>
+          <w:ilvl w:val="0"/>
+          <w:numId w:val="2"/>
+        </w:numPr>
+        <w:rPr>
+          <w:lang w:val="de-DE"/>
+        </w:rPr>
+      </w:pPr>
+      <w:r>
+        <w:rPr>
+          <w:lang w:val="de-DE"/>
+        </w:rPr>
+        <w:t>das Bereitstellen einer Entwicklungs- und Laufzeitumgebung in Docker-Containern zur Vereinheitlichung</w:t>
+      </w:r>
+    </w:p>
+    <w:p>
+      <w:pPr>
+        <w:pStyle w:val="Listenabsatz"/>
+        <w:numPr>
+          <w:ilvl w:val="0"/>
+          <w:numId w:val="2"/>
+        </w:numPr>
+        <w:rPr>
+          <w:lang w:val="de-DE"/>
+        </w:rPr>
+      </w:pPr>
+      <w:r>
+        <w:rPr>
+          <w:lang w:val="de-DE"/>
+        </w:rPr>
+        <w:t>das Erstellen einer Schnittstellendokumentation mit Swagger</w:t>
+      </w:r>
+    </w:p>
+    <w:p>
+      <w:pPr>
+        <w:rPr>
+          <w:lang w:val="de-DE"/>
+        </w:rPr>
+      </w:pPr>
+    </w:p>
+    <w:p>
+      <w:pPr>
+        <w:rPr>
+          <w:lang w:val="de-DE"/>
+        </w:rPr>
+      </w:pPr>
+    </w:p>
+    <w:p>
+      <w:pPr>
+        <w:pStyle w:val="berschrift1"/>
+        <w:rPr>
+          <w:lang w:val="de-DE"/>
+        </w:rPr>
+      </w:pPr>
+      <w:r>
+        <w:rPr>
+          <w:lang w:val="de-DE"/>
+        </w:rPr>
+        <w:lastRenderedPageBreak/>
+        <w:t>Projektplanung</w:t>
+      </w:r>
+    </w:p>
+    <w:p>
+      <w:pPr>
+        <w:rPr>
+          <w:lang w:val="de-DE"/>
+        </w:rPr>
+      </w:pPr>
+    </w:p>
+    <w:p>
+      <w:pPr>
+        <w:pStyle w:val="berschrift2"/>
+        <w:rPr>
+          <w:lang w:val="de-DE"/>
+        </w:rPr>
+      </w:pPr>
+      <w:r>
+        <w:rPr>
+          <w:lang w:val="de-DE"/>
+        </w:rPr>
+        <w:t>Projektphasen</w:t>
+      </w:r>
+    </w:p>
+    <w:p>
+      <w:pPr>
+        <w:rPr>
+          <w:lang w:val="de-DE"/>
+        </w:rPr>
+      </w:pPr>
+      <w:r>
+        <w:rPr>
+          <w:lang w:val="de-DE"/>
+        </w:rPr>
+        <w:t xml:space="preserve">Für das gesamte Projekt stehen insgesamt 80 Stunden zur Verfügung. Zur Einhaltung des Zeitrahmens wurde das Projekt in verschiedene Phasen unterteilt, die sich am erweiterten Wasserfallmodell orientieren. Dieses Modell strukturiert das Projekt in klare Phasen und ermöglicht es dennoch, bei Bedarf zu vorherigen Phasen zurückzukehren, falls sich Anforderungen ändern oder Änderungswünsche auftreten. Der grobe Zeitplan ist in </w:t>
+      </w:r>
+      <w:r>
+        <w:rPr>
+          <w:b/>
+          <w:bCs/>
+          <w:lang w:val="de-DE"/>
+        </w:rPr>
+        <w:t>Tabelle 1: Grobe</w:t>
+      </w:r>
+      <w:r>
+        <w:rPr>
+          <w:b/>
+          <w:bCs/>
+          <w:lang w:val="de-DE"/>
+        </w:rPr>
+        <w:t xml:space="preserve"> </w:t>
+      </w:r>
+      <w:r>
+        <w:rPr>
+          <w:b/>
+          <w:bCs/>
+          <w:lang w:val="de-DE"/>
+        </w:rPr>
+        <w:t>Zeitplanung</w:t>
+      </w:r>
+      <w:r>
+        <w:rPr>
+          <w:lang w:val="de-DE"/>
+        </w:rPr>
+        <w:t xml:space="preserve"> dargestellt, während die detaillierte Zeitplanung, die aus kleineren Teilschritten besteht, in </w:t>
+      </w:r>
+      <w:r>
+        <w:rPr>
+          <w:b/>
+          <w:bCs/>
+          <w:lang w:val="de-DE"/>
+        </w:rPr>
+        <w:t xml:space="preserve">Tabelle </w:t>
+      </w:r>
+      <w:r>
+        <w:rPr>
+          <w:b/>
+          <w:bCs/>
+          <w:lang w:val="de-DE"/>
+        </w:rPr>
+        <w:t>x</w:t>
+      </w:r>
+      <w:r>
+        <w:rPr>
+          <w:b/>
+          <w:bCs/>
+          <w:lang w:val="de-DE"/>
+        </w:rPr>
+        <w:t>: Detaillierte Zeitplanung</w:t>
+      </w:r>
+      <w:r>
+        <w:rPr>
+          <w:lang w:val="de-DE"/>
+        </w:rPr>
+        <w:t xml:space="preserve"> </w:t>
+      </w:r>
+      <w:r>
+        <w:rPr>
+          <w:b/>
+          <w:bCs/>
+          <w:lang w:val="de-DE"/>
+        </w:rPr>
+        <w:t>Seite xx</w:t>
+      </w:r>
+      <w:r>
+        <w:rPr>
+          <w:lang w:val="de-DE"/>
+        </w:rPr>
+        <w:t xml:space="preserve"> </w:t>
+      </w:r>
+      <w:r>
+        <w:rPr>
+          <w:lang w:val="de-DE"/>
+        </w:rPr>
+        <w:t>zu finden ist.</w:t>
+      </w:r>
+    </w:p>
+    <w:tbl>
+      <w:tblPr>
+        <w:tblStyle w:val="Tabellenraster"/>
+        <w:tblW w:w="0" w:type="auto"/>
+        <w:tblLook w:val="04A0" w:firstRow="1" w:lastRow="0" w:firstColumn="1" w:lastColumn="0" w:noHBand="0" w:noVBand="1"/>
+      </w:tblPr>
+      <w:tblGrid>
+        <w:gridCol w:w="4531"/>
+        <w:gridCol w:w="4531"/>
+      </w:tblGrid>
+      <w:tr>
+        <w:tc>
+          <w:tcPr>
+            <w:tcW w:w="4531" w:type="dxa"/>
+          </w:tcPr>
+          <w:p>
+            <w:pPr>
+              <w:spacing w:before="100" w:beforeAutospacing="1" w:after="100" w:afterAutospacing="1"/>
+              <w:rPr>
+                <w:rFonts w:eastAsia="Times New Roman" w:cs="Arial"/>
+                <w:b/>
+                <w:bCs/>
+                <w:color w:val="172B4D"/>
+                <w:kern w:val="0"/>
+                <w:szCs w:val="22"/>
+                <w:lang w:val="de-DE"/>
+                <w14:ligatures w14:val="none"/>
+              </w:rPr>
+            </w:pPr>
+            <w:r>
+              <w:rPr>
+                <w:rFonts w:eastAsia="Times New Roman" w:cs="Arial"/>
+                <w:b/>
+                <w:bCs/>
+                <w:color w:val="172B4D"/>
+                <w:kern w:val="0"/>
+                <w:szCs w:val="22"/>
+                <w:lang w:val="de-DE"/>
+                <w14:ligatures w14:val="none"/>
+              </w:rPr>
+              <w:t>Phase</w:t>
+            </w:r>
+          </w:p>
+        </w:tc>
+        <w:tc>
+          <w:tcPr>
+            <w:tcW w:w="4531" w:type="dxa"/>
+          </w:tcPr>
+          <w:p>
+            <w:pPr>
+              <w:spacing w:before="100" w:beforeAutospacing="1" w:after="100" w:afterAutospacing="1"/>
+              <w:rPr>
+                <w:rFonts w:eastAsia="Times New Roman" w:cs="Arial"/>
+                <w:b/>
+                <w:bCs/>
+                <w:color w:val="172B4D"/>
+                <w:kern w:val="0"/>
+                <w:szCs w:val="22"/>
+                <w:lang w:val="de-DE"/>
+                <w14:ligatures w14:val="none"/>
+              </w:rPr>
+            </w:pPr>
+            <w:r>
+              <w:rPr>
+                <w:rFonts w:eastAsia="Times New Roman" w:cs="Arial"/>
+                <w:b/>
+                <w:bCs/>
+                <w:color w:val="172B4D"/>
+                <w:kern w:val="0"/>
+                <w:szCs w:val="22"/>
+                <w:lang w:val="de-DE"/>
+                <w14:ligatures w14:val="none"/>
+              </w:rPr>
+              <w:t>Zeit in Stunden</w:t>
+            </w:r>
+          </w:p>
+        </w:tc>
+      </w:tr>
+      <w:tr>
+        <w:tc>
+          <w:tcPr>
+            <w:tcW w:w="4531" w:type="dxa"/>
+          </w:tcPr>
+          <w:p>
+            <w:pPr>
+              <w:spacing w:before="100" w:beforeAutospacing="1" w:after="100" w:afterAutospacing="1"/>
+              <w:rPr>
+                <w:rFonts w:eastAsia="Times New Roman" w:cs="Arial"/>
+                <w:color w:val="172B4D"/>
+                <w:kern w:val="0"/>
+                <w:szCs w:val="22"/>
+                <w:lang w:val="de-DE"/>
+                <w14:ligatures w14:val="none"/>
+              </w:rPr>
+            </w:pPr>
+            <w:r>
+              <w:rPr>
+                <w:rFonts w:eastAsia="Times New Roman" w:cs="Arial"/>
+                <w:color w:val="172B4D"/>
+                <w:kern w:val="0"/>
+                <w:szCs w:val="22"/>
+                <w:lang w:val="de-DE"/>
+                <w14:ligatures w14:val="none"/>
+              </w:rPr>
+              <w:t>Definitionsphase</w:t>
+            </w:r>
+          </w:p>
+        </w:tc>
+        <w:tc>
+          <w:tcPr>
+            <w:tcW w:w="4531" w:type="dxa"/>
+          </w:tcPr>
+          <w:p>
+            <w:pPr>
+              <w:spacing w:before="100" w:beforeAutospacing="1" w:after="100" w:afterAutospacing="1"/>
+              <w:rPr>
+                <w:rFonts w:eastAsia="Times New Roman" w:cs="Arial"/>
+                <w:color w:val="172B4D"/>
+                <w:kern w:val="0"/>
+                <w:szCs w:val="22"/>
+                <w:lang w:val="de-DE"/>
+                <w14:ligatures w14:val="none"/>
+              </w:rPr>
+            </w:pPr>
+            <w:r>
+              <w:rPr>
+                <w:rFonts w:eastAsia="Times New Roman" w:cs="Arial"/>
+                <w:color w:val="172B4D"/>
+                <w:kern w:val="0"/>
+                <w:szCs w:val="22"/>
+                <w:lang w:val="de-DE"/>
+                <w14:ligatures w14:val="none"/>
+              </w:rPr>
+              <w:t>5</w:t>
+            </w:r>
+          </w:p>
+        </w:tc>
+      </w:tr>
+      <w:tr>
+        <w:tc>
+          <w:tcPr>
+            <w:tcW w:w="4531" w:type="dxa"/>
+          </w:tcPr>
+          <w:p>
+            <w:pPr>
+              <w:spacing w:before="100" w:beforeAutospacing="1" w:after="100" w:afterAutospacing="1"/>
+              <w:rPr>
+                <w:rFonts w:eastAsia="Times New Roman" w:cs="Arial"/>
+                <w:color w:val="172B4D"/>
+                <w:kern w:val="0"/>
+                <w:szCs w:val="22"/>
+                <w:lang w:val="de-DE"/>
+                <w14:ligatures w14:val="none"/>
+              </w:rPr>
+            </w:pPr>
+            <w:r>
+              <w:rPr>
+                <w:rFonts w:eastAsia="Times New Roman" w:cs="Arial"/>
+                <w:color w:val="172B4D"/>
+                <w:kern w:val="0"/>
+                <w:szCs w:val="22"/>
+                <w:lang w:val="de-DE"/>
+                <w14:ligatures w14:val="none"/>
+              </w:rPr>
+              <w:t>Planungsphase</w:t>
+            </w:r>
+          </w:p>
+        </w:tc>
+        <w:tc>
+          <w:tcPr>
+            <w:tcW w:w="4531" w:type="dxa"/>
+          </w:tcPr>
+          <w:p>
+            <w:pPr>
+              <w:spacing w:before="100" w:beforeAutospacing="1" w:after="100" w:afterAutospacing="1"/>
+              <w:rPr>
+                <w:rFonts w:eastAsia="Times New Roman" w:cs="Arial"/>
+                <w:color w:val="172B4D"/>
+                <w:kern w:val="0"/>
+                <w:szCs w:val="22"/>
+                <w:lang w:val="de-DE"/>
+                <w14:ligatures w14:val="none"/>
+              </w:rPr>
+            </w:pPr>
+            <w:r>
+              <w:rPr>
+                <w:rFonts w:eastAsia="Times New Roman" w:cs="Arial"/>
+                <w:color w:val="172B4D"/>
+                <w:kern w:val="0"/>
+                <w:szCs w:val="22"/>
+                <w:lang w:val="de-DE"/>
+                <w14:ligatures w14:val="none"/>
+              </w:rPr>
+              <w:t>7</w:t>
+            </w:r>
+          </w:p>
+        </w:tc>
+      </w:tr>
+      <w:tr>
+        <w:tc>
+          <w:tcPr>
+            <w:tcW w:w="4531" w:type="dxa"/>
+          </w:tcPr>
+          <w:p>
+            <w:pPr>
+              <w:spacing w:before="100" w:beforeAutospacing="1" w:after="100" w:afterAutospacing="1"/>
+              <w:rPr>
+                <w:rFonts w:eastAsia="Times New Roman" w:cs="Arial"/>
+                <w:color w:val="172B4D"/>
+                <w:kern w:val="0"/>
+                <w:szCs w:val="22"/>
+                <w:lang w:val="de-DE"/>
+                <w14:ligatures w14:val="none"/>
+              </w:rPr>
+            </w:pPr>
+            <w:r>
+              <w:rPr>
+                <w:rFonts w:eastAsia="Times New Roman" w:cs="Arial"/>
+                <w:color w:val="172B4D"/>
+                <w:kern w:val="0"/>
+                <w:szCs w:val="22"/>
+                <w:lang w:val="de-DE"/>
+                <w14:ligatures w14:val="none"/>
+              </w:rPr>
+              <w:t>Durchführungsphase</w:t>
+            </w:r>
+          </w:p>
+        </w:tc>
+        <w:tc>
+          <w:tcPr>
+            <w:tcW w:w="4531" w:type="dxa"/>
+          </w:tcPr>
+          <w:p>
+            <w:pPr>
+              <w:spacing w:before="100" w:beforeAutospacing="1" w:after="100" w:afterAutospacing="1"/>
+              <w:rPr>
+                <w:rFonts w:eastAsia="Times New Roman" w:cs="Arial"/>
+                <w:color w:val="172B4D"/>
+                <w:kern w:val="0"/>
+                <w:szCs w:val="22"/>
+                <w:lang w:val="de-DE"/>
+                <w14:ligatures w14:val="none"/>
+              </w:rPr>
+            </w:pPr>
+            <w:r>
+              <w:rPr>
+                <w:rFonts w:eastAsia="Times New Roman" w:cs="Arial"/>
+                <w:color w:val="172B4D"/>
+                <w:kern w:val="0"/>
+                <w:szCs w:val="22"/>
+                <w:lang w:val="de-DE"/>
+                <w14:ligatures w14:val="none"/>
+              </w:rPr>
+              <w:t>54</w:t>
+            </w:r>
+          </w:p>
+        </w:tc>
+      </w:tr>
+      <w:tr>
+        <w:tc>
+          <w:tcPr>
+            <w:tcW w:w="4531" w:type="dxa"/>
+          </w:tcPr>
+          <w:p>
+            <w:pPr>
+              <w:spacing w:before="100" w:beforeAutospacing="1" w:after="100" w:afterAutospacing="1"/>
+              <w:rPr>
+                <w:rFonts w:eastAsia="Times New Roman" w:cs="Arial"/>
+                <w:color w:val="172B4D"/>
+                <w:kern w:val="0"/>
+                <w:szCs w:val="22"/>
+                <w:lang w:val="de-DE"/>
+                <w14:ligatures w14:val="none"/>
+              </w:rPr>
+            </w:pPr>
+            <w:r>
+              <w:rPr>
+                <w:rFonts w:eastAsia="Times New Roman" w:cs="Arial"/>
+                <w:color w:val="172B4D"/>
+                <w:kern w:val="0"/>
+                <w:szCs w:val="22"/>
+                <w:lang w:val="de-DE"/>
+                <w14:ligatures w14:val="none"/>
+              </w:rPr>
+              <w:t>Projektabschluss</w:t>
+            </w:r>
+          </w:p>
+        </w:tc>
+        <w:tc>
+          <w:tcPr>
+            <w:tcW w:w="4531" w:type="dxa"/>
+          </w:tcPr>
+          <w:p>
+            <w:pPr>
+              <w:spacing w:before="100" w:beforeAutospacing="1" w:after="100" w:afterAutospacing="1"/>
+              <w:rPr>
+                <w:rFonts w:eastAsia="Times New Roman" w:cs="Arial"/>
+                <w:color w:val="172B4D"/>
+                <w:kern w:val="0"/>
+                <w:szCs w:val="22"/>
+                <w:lang w:val="de-DE"/>
+                <w14:ligatures w14:val="none"/>
+              </w:rPr>
+            </w:pPr>
+            <w:r>
+              <w:rPr>
+                <w:rFonts w:eastAsia="Times New Roman" w:cs="Arial"/>
+                <w:color w:val="172B4D"/>
+                <w:kern w:val="0"/>
+                <w:szCs w:val="22"/>
+                <w:lang w:val="de-DE"/>
+                <w14:ligatures w14:val="none"/>
+              </w:rPr>
+              <w:t>14</w:t>
+            </w:r>
+          </w:p>
+        </w:tc>
+      </w:tr>
+      <w:tr>
+        <w:tc>
+          <w:tcPr>
+            <w:tcW w:w="4531" w:type="dxa"/>
+          </w:tcPr>
+          <w:p>
+            <w:pPr>
+              <w:spacing w:before="100" w:beforeAutospacing="1" w:after="100" w:afterAutospacing="1"/>
+              <w:rPr>
+                <w:rFonts w:eastAsia="Times New Roman" w:cs="Arial"/>
+                <w:b/>
+                <w:bCs/>
+                <w:color w:val="172B4D"/>
+                <w:kern w:val="0"/>
+                <w:szCs w:val="22"/>
+                <w:lang w:val="de-DE"/>
+                <w14:ligatures w14:val="none"/>
+              </w:rPr>
+            </w:pPr>
+            <w:r>
+              <w:rPr>
+                <w:rFonts w:eastAsia="Times New Roman" w:cs="Arial"/>
+                <w:b/>
+                <w:bCs/>
+                <w:color w:val="172B4D"/>
+                <w:kern w:val="0"/>
+                <w:szCs w:val="22"/>
+                <w:lang w:val="de-DE"/>
+                <w14:ligatures w14:val="none"/>
+              </w:rPr>
+              <w:t>Gesamt</w:t>
+            </w:r>
+          </w:p>
+        </w:tc>
+        <w:tc>
+          <w:tcPr>
+            <w:tcW w:w="4531" w:type="dxa"/>
+          </w:tcPr>
+          <w:p>
+            <w:pPr>
+              <w:keepNext/>
+              <w:spacing w:before="100" w:beforeAutospacing="1" w:after="100" w:afterAutospacing="1"/>
+              <w:rPr>
+                <w:rFonts w:eastAsia="Times New Roman" w:cs="Arial"/>
+                <w:b/>
+                <w:bCs/>
+                <w:color w:val="172B4D"/>
+                <w:kern w:val="0"/>
+                <w:szCs w:val="22"/>
+                <w:lang w:val="de-DE"/>
+                <w14:ligatures w14:val="none"/>
+              </w:rPr>
+            </w:pPr>
+            <w:r>
+              <w:rPr>
+                <w:rFonts w:eastAsia="Times New Roman" w:cs="Arial"/>
+                <w:b/>
+                <w:bCs/>
+                <w:color w:val="172B4D"/>
+                <w:kern w:val="0"/>
+                <w:szCs w:val="22"/>
+                <w:lang w:val="de-DE"/>
+                <w14:ligatures w14:val="none"/>
+              </w:rPr>
+              <w:t>80</w:t>
+            </w:r>
+          </w:p>
+        </w:tc>
+      </w:tr>
+    </w:tbl>
+    <w:p>
+      <w:pPr>
+        <w:pStyle w:val="Beschriftung"/>
+        <w:rPr>
+          <w:rFonts w:cs="Arial"/>
+          <w:szCs w:val="22"/>
+          <w:lang w:val="de-DE"/>
+        </w:rPr>
+      </w:pPr>
+      <w:r>
+        <w:t xml:space="preserve">Tabelle </w:t>
+      </w:r>
+      <w:r>
+        <w:fldChar w:fldCharType="begin"/>
+      </w:r>
+      <w:r>
+        <w:instrText xml:space="preserve"> STYLEREF 1 \s </w:instrText>
+      </w:r>
+      <w:r>
+        <w:fldChar w:fldCharType="separate"/>
+      </w:r>
+      <w:r>
+        <w:rPr>
+          <w:noProof/>
+        </w:rPr>
+        <w:t>2</w:t>
+      </w:r>
+      <w:r>
+        <w:fldChar w:fldCharType="end"/>
+      </w:r>
+      <w:r>
+        <w:noBreakHyphen/>
+      </w:r>
+      <w:r>
+        <w:fldChar w:fldCharType="begin"/>
+      </w:r>
+      <w:r>
+        <w:instrText xml:space="preserve"> SEQ Tabelle \* ARABIC \s 1 </w:instrText>
+      </w:r>
+      <w:r>
+        <w:fldChar w:fldCharType="separate"/>
+      </w:r>
+      <w:r>
+        <w:rPr>
+          <w:noProof/>
+        </w:rPr>
+        <w:t>1</w:t>
+      </w:r>
+      <w:r>
+        <w:fldChar w:fldCharType="end"/>
+      </w:r>
+      <w:r>
+        <w:t>: Grobe Zeitplanung</w:t>
+      </w:r>
+    </w:p>
+    <w:p>
+      <w:pPr>
+        <w:pStyle w:val="berschrift2"/>
+        <w:rPr>
+          <w:lang w:val="de-DE"/>
+        </w:rPr>
+      </w:pPr>
+      <w:r>
+        <w:rPr>
+          <w:lang w:val="de-DE"/>
+        </w:rPr>
+        <w:t>Ressourcenplanung</w:t>
+      </w:r>
+    </w:p>
+    <w:p>
+      <w:pPr>
+        <w:rPr>
+          <w:lang w:val="de-DE"/>
+        </w:rPr>
+      </w:pPr>
+      <w:r>
+        <w:rPr>
+          <w:lang w:val="de-DE"/>
+        </w:rPr>
+        <w:t>Mittels Ressourcenplanung wurden die für das Projekt „AiConnect“ erforderlichen Hardware-, Software- und Personalmittel bestimmt. Da die notwendige Hardware, sowie alle erforderlichen Anwendungen inklusive Lizenzen für die Entwicklung und Implementierung der RESTful-Schnittstelle bereits vorhanden waren, war eine zusätzliche Beschaffung nicht notwendig.</w:t>
+      </w:r>
+    </w:p>
+    <w:p>
+      <w:pPr>
+        <w:rPr>
+          <w:lang w:val="de-DE"/>
+        </w:rPr>
+      </w:pPr>
+      <w:r>
+        <w:rPr>
+          <w:lang w:val="de-DE"/>
+        </w:rPr>
+        <w:t xml:space="preserve">Die für das Projekt verwendeten Ressourcen sind in </w:t>
+      </w:r>
+      <w:r>
+        <w:rPr>
+          <w:b/>
+          <w:bCs/>
+          <w:lang w:val="de-DE"/>
+        </w:rPr>
+        <w:t xml:space="preserve">Tabelle </w:t>
+      </w:r>
+      <w:r>
+        <w:rPr>
+          <w:b/>
+          <w:bCs/>
+          <w:lang w:val="de-DE"/>
+        </w:rPr>
+        <w:t>x</w:t>
+      </w:r>
+      <w:r>
+        <w:rPr>
+          <w:b/>
+          <w:bCs/>
+          <w:lang w:val="de-DE"/>
+        </w:rPr>
+        <w:t xml:space="preserve">: Ressourcenliste Seite </w:t>
+      </w:r>
+      <w:r>
+        <w:rPr>
+          <w:b/>
+          <w:bCs/>
+          <w:lang w:val="de-DE"/>
+        </w:rPr>
+        <w:t>xx</w:t>
+      </w:r>
+      <w:r>
+        <w:rPr>
+          <w:lang w:val="de-DE"/>
+        </w:rPr>
+        <w:t xml:space="preserve"> gelistet.</w:t>
+      </w:r>
+    </w:p>
+    <w:p>
+      <w:pPr>
+        <w:rPr>
+          <w:lang w:val="de-DE"/>
+        </w:rPr>
+      </w:pPr>
+    </w:p>
+    <w:p>
+      <w:pPr>
+        <w:pStyle w:val="berschrift2"/>
+        <w:rPr>
+          <w:lang w:val="de-DE"/>
+        </w:rPr>
+      </w:pPr>
+      <w:r>
+        <w:rPr>
+          <w:lang w:val="de-DE"/>
+        </w:rPr>
+        <w:t>Entwicklungsprozess</w:t>
+      </w:r>
+    </w:p>
+    <w:p>
+      <w:pPr>
+        <w:rPr>
+          <w:rFonts w:cs="Arial"/>
+          <w:szCs w:val="22"/>
+          <w:lang w:val="de-DE"/>
+        </w:rPr>
+      </w:pPr>
+      <w:r>
+        <w:rPr>
+          <w:rFonts w:cs="Arial"/>
+          <w:szCs w:val="22"/>
+          <w:lang w:val="de-DE"/>
+        </w:rPr>
+        <w:t>Für das Projekt „AiConnect“ wurde die agile Softwareentwicklung als Vorgehensmodell gewählt. Diese Vorgehensweise ermöglicht es, flexibel auf veränderte Anforderungen oder Änderungswünsche einzugehen, da sie auf wenig bürokratischen Aufwand setzt und eine enge Zusammenarbeit zwischen Entwicklern und Projektverantwortlichen fördert. Der Entwicklungsprozess erfolgte in iterativen Zyklen, wobei am Ende jeder Iteration ein nutzbares Zwischenprodukt vorliegen sollte. Dies ermöglichte regelmäßige Rücksprachen mit den Projektverantwortlichen, um sicherzustellen, dass die Entwicklung stets den Anforderungen entsprach.</w:t>
+      </w:r>
+    </w:p>
+    <w:p>
+      <w:pPr>
+        <w:rPr>
+          <w:rFonts w:cs="Arial"/>
+          <w:szCs w:val="22"/>
+          <w:lang w:val="de-DE"/>
+        </w:rPr>
+      </w:pPr>
+      <w:r>
+        <w:rPr>
+          <w:rFonts w:cs="Arial"/>
+          <w:szCs w:val="22"/>
+          <w:lang w:val="de-DE"/>
+        </w:rPr>
+        <w:lastRenderedPageBreak/>
+        <w:t>Aufgrund des kleinen Projektumfangs von 80 Stunden fand täglich ein kurzes, 10-minütiges Meeting statt. In diesem präsentierte der Auszubildende den aktuellen Projektfortschritt, erhielt direktes Feedback vom Projektverantwortlichen und besprach die nächsten Aufgaben.</w:t>
+      </w:r>
+    </w:p>
+    <w:p>
+      <w:pPr>
+        <w:rPr>
+          <w:rFonts w:cs="Arial"/>
+          <w:szCs w:val="22"/>
+          <w:lang w:val="de-DE"/>
+        </w:rPr>
+      </w:pPr>
+    </w:p>
+    <w:p>
+      <w:pPr>
+        <w:pStyle w:val="berschrift1"/>
+        <w:rPr>
+          <w:lang w:val="de-DE"/>
+        </w:rPr>
+      </w:pPr>
+      <w:r>
+        <w:rPr>
+          <w:lang w:val="de-DE"/>
+        </w:rPr>
+        <w:t>Analysephase</w:t>
+      </w:r>
+    </w:p>
+    <w:p>
+      <w:pPr>
+        <w:rPr>
+          <w:lang w:val="de-DE"/>
+        </w:rPr>
+      </w:pPr>
+    </w:p>
+    <w:p>
+      <w:pPr>
+        <w:pStyle w:val="berschrift2"/>
+        <w:rPr>
+          <w:lang w:val="de-DE"/>
+        </w:rPr>
+      </w:pPr>
+      <w:r>
+        <w:rPr>
+          <w:lang w:val="de-DE"/>
+        </w:rPr>
+        <w:t>Ist-Analyse</w:t>
+      </w:r>
+    </w:p>
+    <w:p>
+      <w:pPr>
+        <w:rPr>
+          <w:lang w:val="de-DE"/>
+        </w:rPr>
+      </w:pPr>
+      <w:r>
+        <w:rPr>
+          <w:lang w:val="de-DE"/>
+        </w:rPr>
+        <w:t xml:space="preserve">Wie in </w:t>
+      </w:r>
+      <w:r>
+        <w:rPr>
+          <w:b/>
+          <w:bCs/>
+          <w:lang w:val="de-DE"/>
+        </w:rPr>
+        <w:t>1.1 Projektbeschreibung</w:t>
+      </w:r>
+      <w:r>
+        <w:rPr>
+          <w:lang w:val="de-DE"/>
+        </w:rPr>
+        <w:t xml:space="preserve"> beschrieben, erhalten die Supportabteilungen der BS täglich zahlreiche Anfragen, die derzeit über ein Kontaktformular in Form von Tickets an die zuständigen Abteilungen weitergeleitet werden. Die Bearbeitung dieser Tickets erfolgt manuell und bringt folgende Herausforderungen mit sich:</w:t>
+      </w:r>
+    </w:p>
+    <w:p>
+      <w:pPr>
+        <w:pStyle w:val="Listenabsatz"/>
+        <w:numPr>
+          <w:ilvl w:val="0"/>
+          <w:numId w:val="6"/>
+        </w:numPr>
+        <w:rPr>
+          <w:lang w:val="de-DE"/>
+        </w:rPr>
+      </w:pPr>
+      <w:r>
+        <w:rPr>
+          <w:b/>
+          <w:bCs/>
+          <w:lang w:val="de-DE"/>
+        </w:rPr>
+        <w:t xml:space="preserve">Zeitaufwendige Bearbeitung: </w:t>
+      </w:r>
+      <w:r>
+        <w:rPr>
+          <w:lang w:val="de-DE"/>
+        </w:rPr>
+        <w:t xml:space="preserve">Die manuelle Bearbeitung der Anfragen ist sehr zeitintensiv. Gerade bei komplexen Anfragen muss viel in der firmeninternen Wissensdatenbank recherchiert werden, um eine Antwort zu erstellen, was die Bearbeitungsdauer </w:t>
+      </w:r>
+      <w:proofErr w:type="gramStart"/>
+      <w:r>
+        <w:rPr>
+          <w:lang w:val="de-DE"/>
+        </w:rPr>
+        <w:t>verlängert</w:t>
+      </w:r>
+      <w:proofErr w:type="gramEnd"/>
+      <w:r>
+        <w:rPr>
+          <w:lang w:val="de-DE"/>
+        </w:rPr>
+        <w:t xml:space="preserve"> und die Effizienz einschränkt.</w:t>
+      </w:r>
+    </w:p>
+    <w:p>
+      <w:pPr>
+        <w:pStyle w:val="Listenabsatz"/>
+        <w:numPr>
+          <w:ilvl w:val="0"/>
+          <w:numId w:val="6"/>
+        </w:numPr>
+        <w:rPr>
+          <w:lang w:val="de-DE"/>
+        </w:rPr>
+      </w:pPr>
+      <w:r>
+        <w:rPr>
+          <w:b/>
+          <w:bCs/>
+          <w:lang w:val="de-DE"/>
+        </w:rPr>
+        <w:t>Erhöhter Kommunikationsaufwand</w:t>
+      </w:r>
+      <w:r>
+        <w:rPr>
+          <w:lang w:val="de-DE"/>
+        </w:rPr>
+        <w:t>: Absprachen zwischen Mitarbeitern und Abteilungen zur Klärung der Tickets sind zum Teil notwendig, was zu zusätzlichem bürokratischem Aufwand führt.</w:t>
+      </w:r>
+    </w:p>
+    <w:p>
+      <w:pPr>
+        <w:pStyle w:val="Listenabsatz"/>
+        <w:numPr>
+          <w:ilvl w:val="0"/>
+          <w:numId w:val="6"/>
+        </w:numPr>
+        <w:rPr>
+          <w:lang w:val="de-DE"/>
+        </w:rPr>
+      </w:pPr>
+      <w:r>
+        <w:rPr>
+          <w:b/>
+          <w:bCs/>
+          <w:lang w:val="de-DE"/>
+        </w:rPr>
+        <w:t xml:space="preserve">Qualitätsabweichungen: </w:t>
+      </w:r>
+      <w:r>
+        <w:rPr>
+          <w:lang w:val="de-DE"/>
+        </w:rPr>
+        <w:t>Die Qualität der Antworten variiert aufgrund des individuellen Bearbeitungsstils der Mitarbeiter und ist schwer standardisierbar.</w:t>
+      </w:r>
+    </w:p>
+    <w:p>
+      <w:pPr>
+        <w:rPr>
+          <w:lang w:val="de-DE"/>
+        </w:rPr>
+      </w:pPr>
+    </w:p>
+    <w:p>
+      <w:pPr>
+        <w:pStyle w:val="berschrift2"/>
+        <w:rPr>
+          <w:lang w:val="de-DE"/>
+        </w:rPr>
+      </w:pPr>
+      <w:r>
+        <w:rPr>
+          <w:lang w:val="de-DE"/>
+        </w:rPr>
+        <w:t>Wirtschaftlichkeitsanalyse</w:t>
+      </w:r>
+    </w:p>
+    <w:p>
+      <w:pPr>
+        <w:rPr>
+          <w:lang w:val="de-DE"/>
+        </w:rPr>
+      </w:pPr>
+      <w:r>
+        <w:rPr>
+          <w:lang w:val="de-DE"/>
+        </w:rPr>
+        <w:t xml:space="preserve">Die folgende Wirtschaftlichkeitsanalyse veranschaulicht die finanziellen Einsparungen und Vorteile, die durch die Lösung der in </w:t>
+      </w:r>
+      <w:r>
+        <w:rPr>
+          <w:b/>
+          <w:bCs/>
+          <w:lang w:val="de-DE"/>
+        </w:rPr>
+        <w:t>3.1 Ist-Analyse</w:t>
+      </w:r>
+      <w:r>
+        <w:rPr>
+          <w:lang w:val="de-DE"/>
+        </w:rPr>
+        <w:t xml:space="preserve"> genannten Herausforderungen erreicht werden können.</w:t>
+      </w:r>
+    </w:p>
+    <w:p>
+      <w:pPr>
+        <w:rPr>
+          <w:lang w:val="de-DE"/>
+        </w:rPr>
+      </w:pPr>
+    </w:p>
+    <w:p>
+      <w:pPr>
+        <w:pStyle w:val="berschrift3"/>
+        <w:rPr>
+          <w:lang w:val="de-DE"/>
+        </w:rPr>
+      </w:pPr>
+      <w:r>
+        <w:rPr>
+          <w:lang w:val="de-DE"/>
+        </w:rPr>
+        <w:t>Make or Buy</w:t>
+      </w:r>
+    </w:p>
+    <w:p>
+      <w:pPr>
+        <w:rPr>
+          <w:lang w:val="de-DE"/>
+        </w:rPr>
+      </w:pPr>
+      <w:r>
+        <w:rPr>
+          <w:lang w:val="de-DE"/>
+        </w:rPr>
+        <w:t>Der Autor hat die Möglichkeit, die Spezifikation zu entwickeln, ohne dabei zusätzliche interne Kosten zu verursachen. Daher wurde die Entscheidung getroffen, die Entwicklung intern durchzuführen, anstatt externe Ressourcen oder Dienstleistungen in Anspruch zu nehmen. Diese Entscheidung basiert auf der Überlegung, dass die interne Entwicklung nicht nur kosteneffizienter ist, sondern auch eine bessere Kontrolle über den Entwicklungsprozess und die Qualität der Spezifikation ermöglicht. Durch die interne Umsetzung kann der Autor zudem sicherstellen, dass alle Anforderungen und Spezifikationen genau eingehalten werden, ohne dass zusätzliche externe Einflüsse oder Risiken entstehen.</w:t>
+      </w:r>
+    </w:p>
+    <w:p>
+      <w:pPr>
+        <w:pStyle w:val="berschrift3"/>
+        <w:rPr>
+          <w:lang w:val="de-DE"/>
+        </w:rPr>
+      </w:pPr>
+      <w:r>
+        <w:rPr>
+          <w:lang w:val="de-DE"/>
+        </w:rPr>
+        <w:lastRenderedPageBreak/>
+        <w:t>Projektkosten</w:t>
+      </w:r>
+    </w:p>
+    <w:p>
+      <w:pPr>
+        <w:rPr>
+          <w:lang w:val="de-DE"/>
+        </w:rPr>
+      </w:pPr>
+      <w:r>
+        <w:rPr>
+          <w:lang w:val="de-DE"/>
+        </w:rPr>
+        <w:t xml:space="preserve">Die Gesamtkosten des Projekts setzen sich aus den Personalkosten des Auszubildenden sowie den Kosten der beteiligten Mitarbeiter zusammen. Zudem werden die Nebenkosten für den Arbeitsplatz und die Arbeitsmaterialien berücksichtigt. Diese Informationen sind in </w:t>
+      </w:r>
+      <w:r>
+        <w:rPr>
+          <w:b/>
+          <w:bCs/>
+          <w:lang w:val="de-DE"/>
+        </w:rPr>
+        <w:t>Tabelle</w:t>
+      </w:r>
+      <w:r>
+        <w:rPr>
+          <w:b/>
+          <w:bCs/>
+          <w:lang w:val="de-DE"/>
+        </w:rPr>
+        <w:t xml:space="preserve"> 3-1</w:t>
+      </w:r>
+      <w:r>
+        <w:rPr>
+          <w:b/>
+          <w:bCs/>
+          <w:lang w:val="de-DE"/>
+        </w:rPr>
+        <w:t>: Kostenberechnung</w:t>
+      </w:r>
+      <w:r>
+        <w:rPr>
+          <w:lang w:val="de-DE"/>
+        </w:rPr>
+        <w:t xml:space="preserve"> aufgeführt.</w:t>
+      </w:r>
+      <w:r>
+        <w:rPr>
+          <w:lang w:val="de-DE"/>
+        </w:rPr>
+        <w:t xml:space="preserve"> </w:t>
+      </w:r>
+      <w:r>
+        <w:rPr>
+          <w:lang w:val="de-DE"/>
+        </w:rPr>
+        <w:t xml:space="preserve">Für den beteiligten </w:t>
+      </w:r>
+      <w:r>
+        <w:rPr>
+          <w:lang w:val="de-DE"/>
+        </w:rPr>
+        <w:t xml:space="preserve">technischen </w:t>
+      </w:r>
+      <w:r>
+        <w:rPr>
+          <w:lang w:val="de-DE"/>
+        </w:rPr>
+        <w:t xml:space="preserve">Berater und Teamleiter </w:t>
+      </w:r>
+      <w:r>
+        <w:rPr>
+          <w:lang w:val="de-DE"/>
+        </w:rPr>
+        <w:t>wurde von der Personalabteilung</w:t>
+      </w:r>
+      <w:r>
+        <w:rPr>
+          <w:lang w:val="de-DE"/>
+        </w:rPr>
+        <w:t xml:space="preserve"> ein Stundensatz von </w:t>
+      </w:r>
+      <w:r>
+        <w:rPr>
+          <w:lang w:val="de-DE"/>
+        </w:rPr>
+        <w:t>61</w:t>
+      </w:r>
+      <w:r>
+        <w:rPr>
+          <w:lang w:val="de-DE"/>
+        </w:rPr>
+        <w:t xml:space="preserve"> € und </w:t>
+      </w:r>
+      <w:r>
+        <w:rPr>
+          <w:lang w:val="de-DE"/>
+        </w:rPr>
+        <w:t>37</w:t>
+      </w:r>
+      <w:r>
+        <w:rPr>
+          <w:lang w:val="de-DE"/>
+        </w:rPr>
+        <w:t xml:space="preserve"> € angesetzt, </w:t>
+      </w:r>
+      <w:r>
+        <w:rPr>
+          <w:lang w:val="de-DE"/>
+        </w:rPr>
+        <w:t xml:space="preserve">Der ungefähre Stundensatz des </w:t>
+      </w:r>
+      <w:r>
+        <w:rPr>
+          <w:lang w:val="de-DE"/>
+        </w:rPr>
+        <w:t>Autors</w:t>
+      </w:r>
+      <w:r>
+        <w:rPr>
+          <w:lang w:val="de-DE"/>
+        </w:rPr>
+        <w:t xml:space="preserve"> </w:t>
+      </w:r>
+      <w:r>
+        <w:rPr>
+          <w:lang w:val="de-DE"/>
+        </w:rPr>
+        <w:t xml:space="preserve">wurde mit der </w:t>
+      </w:r>
+      <w:r>
+        <w:rPr>
+          <w:b/>
+          <w:bCs/>
+          <w:lang w:val="de-DE"/>
+        </w:rPr>
+        <w:t>Formel 3-1: Stundensatz Autor</w:t>
+      </w:r>
+      <w:r>
+        <w:rPr>
+          <w:lang w:val="de-DE"/>
+        </w:rPr>
+        <w:t xml:space="preserve"> berechnet.</w:t>
+      </w:r>
+    </w:p>
+    <w:p>
+      <w:pPr>
+        <w:keepNext/>
+        <w:spacing w:before="100" w:beforeAutospacing="1" w:after="100" w:afterAutospacing="1" w:line="240" w:lineRule="auto"/>
+      </w:pPr>
+      <m:oMathPara>
+        <m:oMath>
+          <m:f>
+            <m:fPr>
+              <m:ctrlPr>
+                <w:rPr>
+                  <w:rFonts w:ascii="Cambria Math" w:eastAsia="Times New Roman" w:hAnsi="Cambria Math" w:cs="Arial"/>
+                  <w:i/>
+                  <w:color w:val="172B4D"/>
+                  <w:kern w:val="0"/>
+                  <w:szCs w:val="22"/>
+                  <w:lang w:val="de-DE"/>
+                  <w14:ligatures w14:val="none"/>
+                </w:rPr>
+              </m:ctrlPr>
+            </m:fPr>
+            <m:num>
+              <m:r>
+                <w:rPr>
+                  <w:rFonts w:ascii="Cambria Math" w:eastAsia="Times New Roman" w:hAnsi="Cambria Math" w:cs="Arial"/>
+                  <w:color w:val="172B4D"/>
+                  <w:kern w:val="0"/>
+                  <w:szCs w:val="22"/>
+                  <w:lang w:val="de-DE"/>
+                  <w14:ligatures w14:val="none"/>
+                </w:rPr>
+                <m:t>ca.</m:t>
+              </m:r>
+              <m:r>
+                <w:rPr>
+                  <w:rFonts w:ascii="Cambria Math" w:eastAsia="Times New Roman" w:hAnsi="Cambria Math" w:cs="Arial"/>
+                  <w:color w:val="172B4D"/>
+                  <w:kern w:val="0"/>
+                  <w:szCs w:val="22"/>
+                  <w:lang w:val="de-DE"/>
+                  <w14:ligatures w14:val="none"/>
+                </w:rPr>
+                <m:t xml:space="preserve"> 19</m:t>
+              </m:r>
+              <m:r>
+                <w:rPr>
+                  <w:rFonts w:ascii="Cambria Math" w:eastAsia="Times New Roman" w:hAnsi="Cambria Math" w:cs="Arial"/>
+                  <w:color w:val="172B4D"/>
+                  <w:kern w:val="0"/>
+                  <w:szCs w:val="22"/>
+                  <w:lang w:val="de-DE"/>
+                  <w14:ligatures w14:val="none"/>
+                </w:rPr>
+                <m:t>.400,00 €</m:t>
+              </m:r>
+              <m:r>
+                <w:rPr>
+                  <w:rFonts w:ascii="Cambria Math" w:eastAsia="Times New Roman" w:hAnsi="Cambria Math" w:cs="Arial"/>
+                  <w:color w:val="172B4D"/>
+                  <w:kern w:val="0"/>
+                  <w:szCs w:val="22"/>
+                  <w:lang w:val="de-DE"/>
+                  <w14:ligatures w14:val="none"/>
+                </w:rPr>
+                <m:t xml:space="preserve"> Jahresbrutto inkl. Lohnnebenkosten</m:t>
+              </m:r>
+            </m:num>
+            <m:den>
+              <m:d>
+                <m:dPr>
+                  <m:ctrlPr>
+                    <w:rPr>
+                      <w:rFonts w:ascii="Cambria Math" w:eastAsia="Times New Roman" w:hAnsi="Cambria Math" w:cs="Arial"/>
+                      <w:i/>
+                      <w:color w:val="172B4D"/>
+                      <w:kern w:val="0"/>
+                      <w:szCs w:val="22"/>
+                      <w:lang w:val="de-DE"/>
+                      <w14:ligatures w14:val="none"/>
+                    </w:rPr>
+                  </m:ctrlPr>
+                </m:dPr>
+                <m:e>
+                  <m:r>
+                    <w:rPr>
+                      <w:rFonts w:ascii="Cambria Math" w:eastAsia="Times New Roman" w:hAnsi="Cambria Math" w:cs="Arial"/>
+                      <w:color w:val="172B4D"/>
+                      <w:kern w:val="0"/>
+                      <w:szCs w:val="22"/>
+                      <w:lang w:val="de-DE"/>
+                      <w14:ligatures w14:val="none"/>
+                    </w:rPr>
+                    <m:t>25</m:t>
+                  </m:r>
+                  <m:r>
+                    <w:rPr>
+                      <w:rFonts w:ascii="Cambria Math" w:eastAsia="Times New Roman" w:hAnsi="Cambria Math" w:cs="Arial"/>
+                      <w:color w:val="172B4D"/>
+                      <w:kern w:val="0"/>
+                      <w:szCs w:val="22"/>
+                      <w:lang w:val="de-DE"/>
+                      <w14:ligatures w14:val="none"/>
+                    </w:rPr>
+                    <m:t>1</m:t>
+                  </m:r>
+                  <m:r>
+                    <w:rPr>
+                      <w:rFonts w:ascii="Cambria Math" w:eastAsia="Times New Roman" w:hAnsi="Cambria Math" w:cs="Arial"/>
+                      <w:color w:val="172B4D"/>
+                      <w:kern w:val="0"/>
+                      <w:szCs w:val="22"/>
+                      <w:lang w:val="de-DE"/>
+                      <w14:ligatures w14:val="none"/>
+                    </w:rPr>
+                    <m:t>d</m:t>
+                  </m:r>
+                  <m:d>
+                    <m:dPr>
+                      <m:ctrlPr>
+                        <w:rPr>
+                          <w:rFonts w:ascii="Cambria Math" w:eastAsia="Times New Roman" w:hAnsi="Cambria Math" w:cs="Arial"/>
+                          <w:i/>
+                          <w:color w:val="172B4D"/>
+                          <w:kern w:val="0"/>
+                          <w:szCs w:val="22"/>
+                          <w:lang w:val="de-DE"/>
+                          <w14:ligatures w14:val="none"/>
+                        </w:rPr>
+                      </m:ctrlPr>
+                    </m:dPr>
+                    <m:e>
+                      <m:r>
+                        <w:rPr>
+                          <w:rFonts w:ascii="Cambria Math" w:eastAsia="Times New Roman" w:hAnsi="Cambria Math" w:cs="Arial"/>
+                          <w:color w:val="172B4D"/>
+                          <w:kern w:val="0"/>
+                          <w:szCs w:val="22"/>
+                          <w:lang w:val="de-DE"/>
+                          <w14:ligatures w14:val="none"/>
+                        </w:rPr>
+                        <m:t>Arbeitstage 2024</m:t>
+                      </m:r>
+                      <m:r>
+                        <w:rPr>
+                          <w:rFonts w:ascii="Cambria Math" w:eastAsia="Times New Roman" w:hAnsi="Cambria Math" w:cs="Arial"/>
+                          <w:color w:val="172B4D"/>
+                          <w:kern w:val="0"/>
+                          <w:szCs w:val="22"/>
+                          <w:lang w:val="de-DE"/>
+                          <w14:ligatures w14:val="none"/>
+                        </w:rPr>
+                        <m:t xml:space="preserve"> NRW</m:t>
+                      </m:r>
+                    </m:e>
+                  </m:d>
+                  <m:r>
+                    <w:rPr>
+                      <w:rFonts w:ascii="Cambria Math" w:eastAsia="Times New Roman" w:hAnsi="Cambria Math" w:cs="Arial"/>
+                      <w:color w:val="172B4D"/>
+                      <w:kern w:val="0"/>
+                      <w:szCs w:val="22"/>
+                      <w:lang w:val="de-DE"/>
+                      <w14:ligatures w14:val="none"/>
+                    </w:rPr>
+                    <m:t>-30d</m:t>
+                  </m:r>
+                  <m:d>
+                    <m:dPr>
+                      <m:ctrlPr>
+                        <w:rPr>
+                          <w:rFonts w:ascii="Cambria Math" w:eastAsia="Times New Roman" w:hAnsi="Cambria Math" w:cs="Arial"/>
+                          <w:i/>
+                          <w:color w:val="172B4D"/>
+                          <w:kern w:val="0"/>
+                          <w:szCs w:val="22"/>
+                          <w:lang w:val="de-DE"/>
+                          <w14:ligatures w14:val="none"/>
+                        </w:rPr>
+                      </m:ctrlPr>
+                    </m:dPr>
+                    <m:e>
+                      <m:r>
+                        <w:rPr>
+                          <w:rFonts w:ascii="Cambria Math" w:eastAsia="Times New Roman" w:hAnsi="Cambria Math" w:cs="Arial"/>
+                          <w:color w:val="172B4D"/>
+                          <w:kern w:val="0"/>
+                          <w:szCs w:val="22"/>
+                          <w:lang w:val="de-DE"/>
+                          <w14:ligatures w14:val="none"/>
+                        </w:rPr>
+                        <m:t>Urlaub</m:t>
+                      </m:r>
+                    </m:e>
+                  </m:d>
+                </m:e>
+              </m:d>
+              <m:r>
+                <w:rPr>
+                  <w:rFonts w:ascii="Cambria Math" w:eastAsia="Times New Roman" w:hAnsi="Cambria Math" w:cs="Arial"/>
+                  <w:color w:val="172B4D"/>
+                  <w:kern w:val="0"/>
+                  <w:szCs w:val="22"/>
+                  <w:lang w:val="de-DE"/>
+                  <w14:ligatures w14:val="none"/>
+                </w:rPr>
+                <m:t>×7,</m:t>
+              </m:r>
+              <m:r>
+                <w:rPr>
+                  <w:rFonts w:ascii="Cambria Math" w:eastAsia="Times New Roman" w:hAnsi="Cambria Math" w:cs="Arial"/>
+                  <w:color w:val="172B4D"/>
+                  <w:kern w:val="0"/>
+                  <w:szCs w:val="22"/>
+                  <w:lang w:val="de-DE"/>
+                  <w14:ligatures w14:val="none"/>
+                </w:rPr>
+                <m:t>7</m:t>
+              </m:r>
+              <m:r>
+                <w:rPr>
+                  <w:rFonts w:ascii="Cambria Math" w:eastAsia="Times New Roman" w:hAnsi="Cambria Math" w:cs="Arial"/>
+                  <w:color w:val="172B4D"/>
+                  <w:kern w:val="0"/>
+                  <w:szCs w:val="22"/>
+                  <w:lang w:val="de-DE"/>
+                  <w14:ligatures w14:val="none"/>
+                </w:rPr>
+                <m:t>h (tägliche Arbeitszeit)</m:t>
+              </m:r>
+            </m:den>
+          </m:f>
+          <m:r>
+            <w:rPr>
+              <w:rFonts w:ascii="Cambria Math" w:eastAsia="Times New Roman" w:hAnsi="Cambria Math" w:cs="Arial"/>
+              <w:color w:val="172B4D"/>
+              <w:kern w:val="0"/>
+              <w:szCs w:val="22"/>
+              <w:lang w:val="de-DE"/>
+              <w14:ligatures w14:val="none"/>
+            </w:rPr>
+            <m:t>=</m:t>
+          </m:r>
+          <m:r>
+            <w:rPr>
+              <w:rFonts w:ascii="Cambria Math" w:eastAsia="Times New Roman" w:hAnsi="Cambria Math" w:cs="Arial"/>
+              <w:color w:val="172B4D"/>
+              <w:kern w:val="0"/>
+              <w:szCs w:val="22"/>
+              <w:lang w:val="de-DE"/>
+              <w14:ligatures w14:val="none"/>
+            </w:rPr>
+            <m:t>11,40</m:t>
+          </m:r>
+          <m:r>
+            <w:rPr>
+              <w:rFonts w:ascii="Cambria Math" w:eastAsia="Times New Roman" w:hAnsi="Cambria Math" w:cs="Arial"/>
+              <w:color w:val="172B4D"/>
+              <w:kern w:val="0"/>
+              <w:szCs w:val="22"/>
+              <w:lang w:val="de-DE"/>
+              <w14:ligatures w14:val="none"/>
+            </w:rPr>
+            <m:t>€</m:t>
+          </m:r>
+          <m:r>
+            <w:rPr>
+              <w:rFonts w:ascii="Cambria Math" w:eastAsia="Times New Roman" w:hAnsi="Cambria Math" w:cs="Arial"/>
+              <w:color w:val="172B4D"/>
+              <w:kern w:val="0"/>
+              <w:szCs w:val="22"/>
+              <w:lang w:val="de-DE"/>
+              <w14:ligatures w14:val="none"/>
+            </w:rPr>
+            <m:t xml:space="preserve"> </m:t>
+          </m:r>
+        </m:oMath>
+      </m:oMathPara>
+    </w:p>
+    <w:p>
+      <w:pPr>
+        <w:pStyle w:val="Beschriftung"/>
+        <w:rPr>
+          <w:rFonts w:eastAsia="Times New Roman" w:cs="Arial"/>
+          <w:color w:val="172B4D"/>
+          <w:kern w:val="0"/>
+          <w:sz w:val="22"/>
+          <w:szCs w:val="22"/>
+          <w:lang w:val="de-DE"/>
+          <w14:ligatures w14:val="none"/>
+        </w:rPr>
+      </w:pPr>
+      <w:r>
+        <w:t xml:space="preserve">Formel </w:t>
+      </w:r>
+      <w:r>
+        <w:fldChar w:fldCharType="begin"/>
+      </w:r>
+      <w:r>
+        <w:instrText xml:space="preserve"> STYLEREF 1 \s </w:instrText>
+      </w:r>
+      <w:r>
+        <w:fldChar w:fldCharType="separate"/>
+      </w:r>
+      <w:r>
+        <w:rPr>
+          <w:noProof/>
+        </w:rPr>
+        <w:t>3</w:t>
+      </w:r>
+      <w:r>
+        <w:fldChar w:fldCharType="end"/>
+      </w:r>
+      <w:r>
+        <w:noBreakHyphen/>
+      </w:r>
+      <w:r>
+        <w:fldChar w:fldCharType="begin"/>
+      </w:r>
+      <w:r>
+        <w:instrText xml:space="preserve"> SEQ Formel \* ARABIC \s 1 </w:instrText>
+      </w:r>
+      <w:r>
+        <w:fldChar w:fldCharType="separate"/>
+      </w:r>
+      <w:r>
+        <w:rPr>
+          <w:noProof/>
+        </w:rPr>
+        <w:t>1</w:t>
+      </w:r>
+      <w:r>
+        <w:fldChar w:fldCharType="end"/>
+      </w:r>
+      <w:r>
+        <w:t>: Stundensatz Autor</w:t>
+      </w:r>
+    </w:p>
+    <w:p>
+      <w:pPr>
+        <w:spacing w:before="100" w:beforeAutospacing="1" w:after="100" w:afterAutospacing="1" w:line="240" w:lineRule="auto"/>
+        <w:rPr>
+          <w:rFonts w:eastAsia="Times New Roman" w:cs="Arial"/>
+          <w:color w:val="172B4D"/>
+          <w:kern w:val="0"/>
+          <w:szCs w:val="22"/>
+          <w:lang w:val="de-DE"/>
+          <w14:ligatures w14:val="none"/>
+        </w:rPr>
+      </w:pPr>
+      <w:r>
+        <w:rPr>
+          <w:rFonts w:eastAsia="Times New Roman" w:cs="Arial"/>
+          <w:color w:val="172B4D"/>
+          <w:kern w:val="0"/>
+          <w:szCs w:val="22"/>
+          <w:lang w:val="de-DE"/>
+          <w14:ligatures w14:val="none"/>
+        </w:rPr>
+        <w:t>Für den Autor fallen 80 Stunden Projektarbeit an. Der zuständige Berater hat etwa 15 Stunden im Rahmen von Meetings, Spezifikationsentwurf</w:t>
+      </w:r>
+      <w:r>
+        <w:rPr>
+          <w:rFonts w:eastAsia="Times New Roman" w:cs="Arial"/>
+          <w:color w:val="172B4D"/>
+          <w:kern w:val="0"/>
+          <w:szCs w:val="22"/>
+          <w:lang w:val="de-DE"/>
+          <w14:ligatures w14:val="none"/>
+        </w:rPr>
+        <w:t>,</w:t>
+      </w:r>
+      <w:r>
+        <w:rPr>
+          <w:rFonts w:eastAsia="Times New Roman" w:cs="Arial"/>
+          <w:color w:val="172B4D"/>
+          <w:kern w:val="0"/>
+          <w:szCs w:val="22"/>
+          <w:lang w:val="de-DE"/>
+          <w14:ligatures w14:val="none"/>
+        </w:rPr>
+        <w:t xml:space="preserve"> Hilfestellung und Testing in das Projekt investiert. Die Teamleiter der einzelnen Abteilungen haben um die 6 Stunde für das Sammeln von Anforderungen</w:t>
+      </w:r>
+      <w:r>
+        <w:rPr>
+          <w:rFonts w:eastAsia="Times New Roman" w:cs="Arial"/>
+          <w:color w:val="172B4D"/>
+          <w:kern w:val="0"/>
+          <w:szCs w:val="22"/>
+          <w:lang w:val="de-DE"/>
+          <w14:ligatures w14:val="none"/>
+        </w:rPr>
+        <w:t xml:space="preserve">, </w:t>
+      </w:r>
+      <w:r>
+        <w:rPr>
+          <w:rFonts w:eastAsia="Times New Roman" w:cs="Arial"/>
+          <w:color w:val="172B4D"/>
+          <w:kern w:val="0"/>
+          <w:szCs w:val="22"/>
+          <w:lang w:val="de-DE"/>
+          <w14:ligatures w14:val="none"/>
+        </w:rPr>
+        <w:t xml:space="preserve">deren Kommunikation </w:t>
+      </w:r>
+      <w:r>
+        <w:rPr>
+          <w:rFonts w:eastAsia="Times New Roman" w:cs="Arial"/>
+          <w:color w:val="172B4D"/>
+          <w:kern w:val="0"/>
+          <w:szCs w:val="22"/>
+          <w:lang w:val="de-DE"/>
+          <w14:ligatures w14:val="none"/>
+        </w:rPr>
+        <w:t xml:space="preserve">und Rücksprachen </w:t>
+      </w:r>
+      <w:r>
+        <w:rPr>
+          <w:rFonts w:eastAsia="Times New Roman" w:cs="Arial"/>
+          <w:color w:val="172B4D"/>
+          <w:kern w:val="0"/>
+          <w:szCs w:val="22"/>
+          <w:lang w:val="de-DE"/>
+          <w14:ligatures w14:val="none"/>
+        </w:rPr>
+        <w:t>aufgewendet. Aus den genannten Stunden und den entsprechenden Stundensätzen ergeben sich die folgenden Kosten:</w:t>
+      </w:r>
+    </w:p>
+    <w:tbl>
+      <w:tblPr>
+        <w:tblStyle w:val="EinfacheTabelle5"/>
+        <w:tblW w:w="9105" w:type="dxa"/>
+        <w:tblLook w:val="04A0" w:firstRow="1" w:lastRow="0" w:firstColumn="1" w:lastColumn="0" w:noHBand="0" w:noVBand="1"/>
+      </w:tblPr>
+      <w:tblGrid>
+        <w:gridCol w:w="2276"/>
+        <w:gridCol w:w="2276"/>
+        <w:gridCol w:w="2276"/>
+        <w:gridCol w:w="2277"/>
+      </w:tblGrid>
+      <w:tr>
+        <w:trPr>
+          <w:cnfStyle w:val="100000000000" w:firstRow="1" w:lastRow="0" w:firstColumn="0" w:lastColumn="0" w:oddVBand="0" w:evenVBand="0" w:oddHBand="0" w:evenHBand="0" w:firstRowFirstColumn="0" w:firstRowLastColumn="0" w:lastRowFirstColumn="0" w:lastRowLastColumn="0"/>
+          <w:trHeight w:val="332"/>
+        </w:trPr>
+        <w:tc>
+          <w:tcPr>
+            <w:cnfStyle w:val="001000000100" w:firstRow="0" w:lastRow="0" w:firstColumn="1" w:lastColumn="0" w:oddVBand="0" w:evenVBand="0" w:oddHBand="0" w:evenHBand="0" w:firstRowFirstColumn="1" w:firstRowLastColumn="0" w:lastRowFirstColumn="0" w:lastRowLastColumn="0"/>
+            <w:tcW w:w="2276" w:type="dxa"/>
+          </w:tcPr>
+          <w:p>
+            <w:pPr>
+              <w:spacing w:before="100" w:beforeAutospacing="1" w:after="100" w:afterAutospacing="1"/>
+              <w:jc w:val="center"/>
+              <w:rPr>
+                <w:rFonts w:eastAsia="Times New Roman" w:cs="Arial"/>
+                <w:b/>
+                <w:bCs/>
+                <w:i w:val="0"/>
+                <w:iCs w:val="0"/>
+                <w:color w:val="172B4D"/>
+                <w:kern w:val="0"/>
+                <w:szCs w:val="22"/>
+                <w:lang w:val="de-DE"/>
+                <w14:ligatures w14:val="none"/>
+              </w:rPr>
+            </w:pPr>
+            <w:r>
+              <w:rPr>
+                <w:rFonts w:eastAsia="Times New Roman" w:cs="Arial"/>
+                <w:b/>
+                <w:bCs/>
+                <w:i w:val="0"/>
+                <w:iCs w:val="0"/>
+                <w:color w:val="172B4D"/>
+                <w:kern w:val="0"/>
+                <w:szCs w:val="22"/>
+                <w:lang w:val="de-DE"/>
+                <w14:ligatures w14:val="none"/>
+              </w:rPr>
+              <w:t>Mitarbeiter</w:t>
+            </w:r>
+          </w:p>
+        </w:tc>
+        <w:tc>
+          <w:tcPr>
+            <w:tcW w:w="2276" w:type="dxa"/>
+          </w:tcPr>
+          <w:p>
+            <w:pPr>
+              <w:spacing w:before="100" w:beforeAutospacing="1" w:after="100" w:afterAutospacing="1"/>
+              <w:jc w:val="center"/>
+              <w:cnfStyle w:val="100000000000" w:firstRow="1" w:lastRow="0" w:firstColumn="0" w:lastColumn="0" w:oddVBand="0" w:evenVBand="0" w:oddHBand="0" w:evenHBand="0" w:firstRowFirstColumn="0" w:firstRowLastColumn="0" w:lastRowFirstColumn="0" w:lastRowLastColumn="0"/>
+              <w:rPr>
+                <w:rFonts w:eastAsia="Times New Roman" w:cs="Arial"/>
+                <w:b/>
+                <w:bCs/>
+                <w:i w:val="0"/>
+                <w:iCs w:val="0"/>
+                <w:color w:val="172B4D"/>
+                <w:kern w:val="0"/>
+                <w:szCs w:val="22"/>
+                <w:lang w:val="de-DE"/>
+                <w14:ligatures w14:val="none"/>
+              </w:rPr>
+            </w:pPr>
+            <w:r>
+              <w:rPr>
+                <w:rFonts w:eastAsia="Times New Roman" w:cs="Arial"/>
+                <w:b/>
+                <w:bCs/>
+                <w:i w:val="0"/>
+                <w:iCs w:val="0"/>
+                <w:color w:val="172B4D"/>
+                <w:kern w:val="0"/>
+                <w:szCs w:val="22"/>
+                <w:lang w:val="de-DE"/>
+                <w14:ligatures w14:val="none"/>
+              </w:rPr>
+              <w:t>Stundenanzahl</w:t>
+            </w:r>
+          </w:p>
+        </w:tc>
+        <w:tc>
+          <w:tcPr>
+            <w:tcW w:w="2276" w:type="dxa"/>
+          </w:tcPr>
+          <w:p>
+            <w:pPr>
+              <w:spacing w:before="100" w:beforeAutospacing="1" w:after="100" w:afterAutospacing="1"/>
+              <w:jc w:val="center"/>
+              <w:cnfStyle w:val="100000000000" w:firstRow="1" w:lastRow="0" w:firstColumn="0" w:lastColumn="0" w:oddVBand="0" w:evenVBand="0" w:oddHBand="0" w:evenHBand="0" w:firstRowFirstColumn="0" w:firstRowLastColumn="0" w:lastRowFirstColumn="0" w:lastRowLastColumn="0"/>
+              <w:rPr>
+                <w:rFonts w:eastAsia="Times New Roman" w:cs="Arial"/>
+                <w:b/>
+                <w:bCs/>
+                <w:i w:val="0"/>
+                <w:iCs w:val="0"/>
+                <w:color w:val="172B4D"/>
+                <w:kern w:val="0"/>
+                <w:szCs w:val="22"/>
+                <w:lang w:val="de-DE"/>
+                <w14:ligatures w14:val="none"/>
+              </w:rPr>
+            </w:pPr>
+            <w:r>
+              <w:rPr>
+                <w:rFonts w:eastAsia="Times New Roman" w:cs="Arial"/>
+                <w:b/>
+                <w:bCs/>
+                <w:i w:val="0"/>
+                <w:iCs w:val="0"/>
+                <w:color w:val="172B4D"/>
+                <w:kern w:val="0"/>
+                <w:szCs w:val="22"/>
+                <w:lang w:val="de-DE"/>
+                <w14:ligatures w14:val="none"/>
+              </w:rPr>
+              <w:t>Stundensatz</w:t>
+            </w:r>
+          </w:p>
+        </w:tc>
+        <w:tc>
+          <w:tcPr>
+            <w:tcW w:w="2277" w:type="dxa"/>
+          </w:tcPr>
+          <w:p>
+            <w:pPr>
+              <w:spacing w:before="100" w:beforeAutospacing="1" w:after="100" w:afterAutospacing="1"/>
+              <w:jc w:val="center"/>
+              <w:cnfStyle w:val="100000000000" w:firstRow="1" w:lastRow="0" w:firstColumn="0" w:lastColumn="0" w:oddVBand="0" w:evenVBand="0" w:oddHBand="0" w:evenHBand="0" w:firstRowFirstColumn="0" w:firstRowLastColumn="0" w:lastRowFirstColumn="0" w:lastRowLastColumn="0"/>
+              <w:rPr>
+                <w:rFonts w:eastAsia="Times New Roman" w:cs="Arial"/>
+                <w:b/>
+                <w:bCs/>
+                <w:i w:val="0"/>
+                <w:iCs w:val="0"/>
+                <w:color w:val="172B4D"/>
+                <w:kern w:val="0"/>
+                <w:szCs w:val="22"/>
+                <w:lang w:val="de-DE"/>
+                <w14:ligatures w14:val="none"/>
+              </w:rPr>
+            </w:pPr>
+            <w:r>
+              <w:rPr>
+                <w:rFonts w:eastAsia="Times New Roman" w:cs="Arial"/>
+                <w:b/>
+                <w:bCs/>
+                <w:i w:val="0"/>
+                <w:iCs w:val="0"/>
+                <w:color w:val="172B4D"/>
+                <w:kern w:val="0"/>
+                <w:szCs w:val="22"/>
+                <w:lang w:val="de-DE"/>
+                <w14:ligatures w14:val="none"/>
+              </w:rPr>
+              <w:t>Kosten</w:t>
+            </w:r>
+          </w:p>
+        </w:tc>
+      </w:tr>
+      <w:tr>
+        <w:trPr>
+          <w:cnfStyle w:val="000000100000" w:firstRow="0" w:lastRow="0" w:firstColumn="0" w:lastColumn="0" w:oddVBand="0" w:evenVBand="0" w:oddHBand="1" w:evenHBand="0" w:firstRowFirstColumn="0" w:firstRowLastColumn="0" w:lastRowFirstColumn="0" w:lastRowLastColumn="0"/>
+          <w:trHeight w:val="317"/>
+        </w:trPr>
+        <w:tc>
+          <w:tcPr>
+            <w:cnfStyle w:val="001000000000" w:firstRow="0" w:lastRow="0" w:firstColumn="1" w:lastColumn="0" w:oddVBand="0" w:evenVBand="0" w:oddHBand="0" w:evenHBand="0" w:firstRowFirstColumn="0" w:firstRowLastColumn="0" w:lastRowFirstColumn="0" w:lastRowLastColumn="0"/>
+            <w:tcW w:w="2276" w:type="dxa"/>
+          </w:tcPr>
+          <w:p>
+            <w:pPr>
+              <w:spacing w:before="100" w:beforeAutospacing="1" w:after="100" w:afterAutospacing="1"/>
+              <w:jc w:val="center"/>
+              <w:rPr>
+                <w:rFonts w:eastAsia="Times New Roman" w:cs="Arial"/>
+                <w:color w:val="172B4D"/>
+                <w:kern w:val="0"/>
+                <w:szCs w:val="22"/>
+                <w:lang w:val="de-DE"/>
+                <w14:ligatures w14:val="none"/>
+              </w:rPr>
+            </w:pPr>
+            <w:r>
+              <w:rPr>
+                <w:rFonts w:eastAsia="Times New Roman" w:cs="Arial"/>
+                <w:color w:val="172B4D"/>
+                <w:kern w:val="0"/>
+                <w:szCs w:val="22"/>
+                <w:lang w:val="de-DE"/>
+                <w14:ligatures w14:val="none"/>
+              </w:rPr>
+              <w:t>Autor</w:t>
+            </w:r>
+          </w:p>
+        </w:tc>
+        <w:tc>
+          <w:tcPr>
+            <w:tcW w:w="2276" w:type="dxa"/>
+          </w:tcPr>
+          <w:p>
+            <w:pPr>
+              <w:spacing w:before="100" w:beforeAutospacing="1" w:after="100" w:afterAutospacing="1"/>
+              <w:jc w:val="center"/>
+              <w:cnfStyle w:val="000000100000" w:firstRow="0" w:lastRow="0" w:firstColumn="0" w:lastColumn="0" w:oddVBand="0" w:evenVBand="0" w:oddHBand="1" w:evenHBand="0" w:firstRowFirstColumn="0" w:firstRowLastColumn="0" w:lastRowFirstColumn="0" w:lastRowLastColumn="0"/>
+              <w:rPr>
+                <w:rFonts w:eastAsia="Times New Roman" w:cs="Arial"/>
+                <w:color w:val="172B4D"/>
+                <w:kern w:val="0"/>
+                <w:szCs w:val="22"/>
+                <w:lang w:val="de-DE"/>
+                <w14:ligatures w14:val="none"/>
+              </w:rPr>
+            </w:pPr>
+            <w:r>
+              <w:rPr>
+                <w:rFonts w:eastAsia="Times New Roman" w:cs="Arial"/>
+                <w:color w:val="172B4D"/>
+                <w:kern w:val="0"/>
+                <w:szCs w:val="22"/>
+                <w:lang w:val="de-DE"/>
+                <w14:ligatures w14:val="none"/>
+              </w:rPr>
+              <w:t>80</w:t>
+            </w:r>
+          </w:p>
+        </w:tc>
+        <w:tc>
+          <w:tcPr>
+            <w:tcW w:w="2276" w:type="dxa"/>
+          </w:tcPr>
+          <w:p>
+            <w:pPr>
+              <w:spacing w:before="100" w:beforeAutospacing="1" w:after="100" w:afterAutospacing="1"/>
+              <w:jc w:val="center"/>
+              <w:cnfStyle w:val="000000100000" w:firstRow="0" w:lastRow="0" w:firstColumn="0" w:lastColumn="0" w:oddVBand="0" w:evenVBand="0" w:oddHBand="1" w:evenHBand="0" w:firstRowFirstColumn="0" w:firstRowLastColumn="0" w:lastRowFirstColumn="0" w:lastRowLastColumn="0"/>
+              <w:rPr>
+                <w:rFonts w:eastAsia="Times New Roman" w:cs="Arial"/>
+                <w:color w:val="172B4D"/>
+                <w:kern w:val="0"/>
+                <w:szCs w:val="22"/>
+                <w:lang w:val="de-DE"/>
+                <w14:ligatures w14:val="none"/>
+              </w:rPr>
+            </w:pPr>
+            <w:r>
+              <w:rPr>
+                <w:rFonts w:eastAsia="Times New Roman" w:cs="Arial"/>
+                <w:color w:val="172B4D"/>
+                <w:kern w:val="0"/>
+                <w:szCs w:val="22"/>
+                <w:lang w:val="de-DE"/>
+                <w14:ligatures w14:val="none"/>
+              </w:rPr>
+              <w:t>11,40 €</w:t>
+            </w:r>
+          </w:p>
+        </w:tc>
+        <w:tc>
+          <w:tcPr>
+            <w:tcW w:w="2277" w:type="dxa"/>
+          </w:tcPr>
+          <w:p>
+            <w:pPr>
+              <w:spacing w:before="100" w:beforeAutospacing="1" w:after="100" w:afterAutospacing="1"/>
+              <w:jc w:val="center"/>
+              <w:cnfStyle w:val="000000100000" w:firstRow="0" w:lastRow="0" w:firstColumn="0" w:lastColumn="0" w:oddVBand="0" w:evenVBand="0" w:oddHBand="1" w:evenHBand="0" w:firstRowFirstColumn="0" w:firstRowLastColumn="0" w:lastRowFirstColumn="0" w:lastRowLastColumn="0"/>
+              <w:rPr>
+                <w:rFonts w:eastAsia="Times New Roman" w:cs="Arial"/>
+                <w:color w:val="172B4D"/>
+                <w:kern w:val="0"/>
+                <w:szCs w:val="22"/>
+                <w:lang w:val="de-DE"/>
+                <w14:ligatures w14:val="none"/>
+              </w:rPr>
+            </w:pPr>
+            <w:r>
+              <w:rPr>
+                <w:rFonts w:eastAsia="Times New Roman" w:cs="Arial"/>
+                <w:color w:val="172B4D"/>
+                <w:kern w:val="0"/>
+                <w:szCs w:val="22"/>
+                <w:lang w:val="de-DE"/>
+                <w14:ligatures w14:val="none"/>
+              </w:rPr>
+              <w:t>912,00 €</w:t>
+            </w:r>
+          </w:p>
+        </w:tc>
+      </w:tr>
+      <w:tr>
+        <w:trPr>
+          <w:trHeight w:val="332"/>
+        </w:trPr>
+        <w:tc>
+          <w:tcPr>
+            <w:cnfStyle w:val="001000000000" w:firstRow="0" w:lastRow="0" w:firstColumn="1" w:lastColumn="0" w:oddVBand="0" w:evenVBand="0" w:oddHBand="0" w:evenHBand="0" w:firstRowFirstColumn="0" w:firstRowLastColumn="0" w:lastRowFirstColumn="0" w:lastRowLastColumn="0"/>
+            <w:tcW w:w="2276" w:type="dxa"/>
+          </w:tcPr>
+          <w:p>
+            <w:pPr>
+              <w:spacing w:before="100" w:beforeAutospacing="1" w:after="100" w:afterAutospacing="1"/>
+              <w:jc w:val="center"/>
+              <w:rPr>
+                <w:rFonts w:eastAsia="Times New Roman" w:cs="Arial"/>
+                <w:color w:val="172B4D"/>
+                <w:kern w:val="0"/>
+                <w:szCs w:val="22"/>
+                <w:lang w:val="de-DE"/>
+                <w14:ligatures w14:val="none"/>
+              </w:rPr>
+            </w:pPr>
+            <w:r>
+              <w:rPr>
+                <w:rFonts w:eastAsia="Times New Roman" w:cs="Arial"/>
+                <w:color w:val="172B4D"/>
+                <w:kern w:val="0"/>
+                <w:szCs w:val="22"/>
+                <w:lang w:val="de-DE"/>
+                <w14:ligatures w14:val="none"/>
+              </w:rPr>
+              <w:t>Berater</w:t>
+            </w:r>
+          </w:p>
+        </w:tc>
+        <w:tc>
+          <w:tcPr>
+            <w:tcW w:w="2276" w:type="dxa"/>
+          </w:tcPr>
+          <w:p>
+            <w:pPr>
+              <w:spacing w:before="100" w:beforeAutospacing="1" w:after="100" w:afterAutospacing="1"/>
+              <w:jc w:val="center"/>
+              <w:cnfStyle w:val="000000000000" w:firstRow="0" w:lastRow="0" w:firstColumn="0" w:lastColumn="0" w:oddVBand="0" w:evenVBand="0" w:oddHBand="0" w:evenHBand="0" w:firstRowFirstColumn="0" w:firstRowLastColumn="0" w:lastRowFirstColumn="0" w:lastRowLastColumn="0"/>
+              <w:rPr>
+                <w:rFonts w:eastAsia="Times New Roman" w:cs="Arial"/>
+                <w:color w:val="172B4D"/>
+                <w:kern w:val="0"/>
+                <w:szCs w:val="22"/>
+                <w:lang w:val="de-DE"/>
+                <w14:ligatures w14:val="none"/>
+              </w:rPr>
+            </w:pPr>
+            <w:r>
+              <w:rPr>
+                <w:rFonts w:eastAsia="Times New Roman" w:cs="Arial"/>
+                <w:color w:val="172B4D"/>
+                <w:kern w:val="0"/>
+                <w:szCs w:val="22"/>
+                <w:lang w:val="de-DE"/>
+                <w14:ligatures w14:val="none"/>
+              </w:rPr>
+              <w:t>15</w:t>
+            </w:r>
+          </w:p>
+        </w:tc>
+        <w:tc>
+          <w:tcPr>
+            <w:tcW w:w="2276" w:type="dxa"/>
+          </w:tcPr>
+          <w:p>
+            <w:pPr>
+              <w:spacing w:before="100" w:beforeAutospacing="1" w:after="100" w:afterAutospacing="1"/>
+              <w:jc w:val="center"/>
+              <w:cnfStyle w:val="000000000000" w:firstRow="0" w:lastRow="0" w:firstColumn="0" w:lastColumn="0" w:oddVBand="0" w:evenVBand="0" w:oddHBand="0" w:evenHBand="0" w:firstRowFirstColumn="0" w:firstRowLastColumn="0" w:lastRowFirstColumn="0" w:lastRowLastColumn="0"/>
+              <w:rPr>
+                <w:rFonts w:eastAsia="Times New Roman" w:cs="Arial"/>
+                <w:color w:val="172B4D"/>
+                <w:kern w:val="0"/>
+                <w:szCs w:val="22"/>
+                <w:lang w:val="de-DE"/>
+                <w14:ligatures w14:val="none"/>
+              </w:rPr>
+            </w:pPr>
+            <w:r>
+              <w:rPr>
+                <w:rFonts w:eastAsia="Times New Roman" w:cs="Arial"/>
+                <w:color w:val="172B4D"/>
+                <w:kern w:val="0"/>
+                <w:szCs w:val="22"/>
+                <w:lang w:val="de-DE"/>
+                <w14:ligatures w14:val="none"/>
+              </w:rPr>
+              <w:t>61,00</w:t>
+            </w:r>
+            <w:r>
+              <w:rPr>
+                <w:rFonts w:eastAsia="Times New Roman" w:cs="Arial"/>
+                <w:color w:val="172B4D"/>
+                <w:kern w:val="0"/>
+                <w:szCs w:val="22"/>
+                <w:lang w:val="de-DE"/>
+                <w14:ligatures w14:val="none"/>
+              </w:rPr>
+              <w:t xml:space="preserve"> </w:t>
+            </w:r>
+            <w:r>
+              <w:rPr>
+                <w:rFonts w:eastAsia="Times New Roman" w:cs="Arial"/>
+                <w:color w:val="172B4D"/>
+                <w:kern w:val="0"/>
+                <w:szCs w:val="22"/>
+                <w:lang w:val="de-DE"/>
+                <w14:ligatures w14:val="none"/>
+              </w:rPr>
+              <w:t>€</w:t>
+            </w:r>
+          </w:p>
+        </w:tc>
+        <w:tc>
+          <w:tcPr>
+            <w:tcW w:w="2277" w:type="dxa"/>
+          </w:tcPr>
+          <w:p>
+            <w:pPr>
+              <w:spacing w:before="100" w:beforeAutospacing="1" w:after="100" w:afterAutospacing="1"/>
+              <w:jc w:val="center"/>
+              <w:cnfStyle w:val="000000000000" w:firstRow="0" w:lastRow="0" w:firstColumn="0" w:lastColumn="0" w:oddVBand="0" w:evenVBand="0" w:oddHBand="0" w:evenHBand="0" w:firstRowFirstColumn="0" w:firstRowLastColumn="0" w:lastRowFirstColumn="0" w:lastRowLastColumn="0"/>
+              <w:rPr>
+                <w:rFonts w:eastAsia="Times New Roman" w:cs="Arial"/>
+                <w:color w:val="172B4D"/>
+                <w:kern w:val="0"/>
+                <w:szCs w:val="22"/>
+                <w:lang w:val="de-DE"/>
+                <w14:ligatures w14:val="none"/>
+              </w:rPr>
+            </w:pPr>
+            <w:r>
+              <w:rPr>
+                <w:rFonts w:eastAsia="Times New Roman" w:cs="Arial"/>
+                <w:color w:val="172B4D"/>
+                <w:kern w:val="0"/>
+                <w:szCs w:val="22"/>
+                <w:lang w:val="de-DE"/>
+                <w14:ligatures w14:val="none"/>
+              </w:rPr>
+              <w:t>915,00 €</w:t>
+            </w:r>
+          </w:p>
+        </w:tc>
+      </w:tr>
+      <w:tr>
+        <w:trPr>
+          <w:cnfStyle w:val="000000100000" w:firstRow="0" w:lastRow="0" w:firstColumn="0" w:lastColumn="0" w:oddVBand="0" w:evenVBand="0" w:oddHBand="1" w:evenHBand="0" w:firstRowFirstColumn="0" w:firstRowLastColumn="0" w:lastRowFirstColumn="0" w:lastRowLastColumn="0"/>
+          <w:trHeight w:val="317"/>
+        </w:trPr>
+        <w:tc>
+          <w:tcPr>
+            <w:cnfStyle w:val="001000000000" w:firstRow="0" w:lastRow="0" w:firstColumn="1" w:lastColumn="0" w:oddVBand="0" w:evenVBand="0" w:oddHBand="0" w:evenHBand="0" w:firstRowFirstColumn="0" w:firstRowLastColumn="0" w:lastRowFirstColumn="0" w:lastRowLastColumn="0"/>
+            <w:tcW w:w="2276" w:type="dxa"/>
+          </w:tcPr>
+          <w:p>
+            <w:pPr>
+              <w:spacing w:before="100" w:beforeAutospacing="1" w:after="100" w:afterAutospacing="1"/>
+              <w:jc w:val="center"/>
+              <w:rPr>
+                <w:rFonts w:eastAsia="Times New Roman" w:cs="Arial"/>
+                <w:color w:val="172B4D"/>
+                <w:kern w:val="0"/>
+                <w:szCs w:val="22"/>
+                <w:lang w:val="de-DE"/>
+                <w14:ligatures w14:val="none"/>
+              </w:rPr>
+            </w:pPr>
+            <w:r>
+              <w:rPr>
+                <w:rFonts w:eastAsia="Times New Roman" w:cs="Arial"/>
+                <w:color w:val="172B4D"/>
+                <w:kern w:val="0"/>
+                <w:szCs w:val="22"/>
+                <w:lang w:val="de-DE"/>
+                <w14:ligatures w14:val="none"/>
+              </w:rPr>
+              <w:t>Teamleiter</w:t>
+            </w:r>
+          </w:p>
+        </w:tc>
+        <w:tc>
+          <w:tcPr>
+            <w:tcW w:w="2276" w:type="dxa"/>
+          </w:tcPr>
+          <w:p>
+            <w:pPr>
+              <w:spacing w:before="100" w:beforeAutospacing="1" w:after="100" w:afterAutospacing="1"/>
+              <w:jc w:val="center"/>
+              <w:cnfStyle w:val="000000100000" w:firstRow="0" w:lastRow="0" w:firstColumn="0" w:lastColumn="0" w:oddVBand="0" w:evenVBand="0" w:oddHBand="1" w:evenHBand="0" w:firstRowFirstColumn="0" w:firstRowLastColumn="0" w:lastRowFirstColumn="0" w:lastRowLastColumn="0"/>
+              <w:rPr>
+                <w:rFonts w:eastAsia="Times New Roman" w:cs="Arial"/>
+                <w:color w:val="172B4D"/>
+                <w:kern w:val="0"/>
+                <w:szCs w:val="22"/>
+                <w:lang w:val="de-DE"/>
+                <w14:ligatures w14:val="none"/>
+              </w:rPr>
+            </w:pPr>
+            <w:r>
+              <w:rPr>
+                <w:rFonts w:eastAsia="Times New Roman" w:cs="Arial"/>
+                <w:color w:val="172B4D"/>
+                <w:kern w:val="0"/>
+                <w:szCs w:val="22"/>
+                <w:lang w:val="de-DE"/>
+                <w14:ligatures w14:val="none"/>
+              </w:rPr>
+              <w:t>8</w:t>
+            </w:r>
+          </w:p>
+        </w:tc>
+        <w:tc>
+          <w:tcPr>
+            <w:tcW w:w="2276" w:type="dxa"/>
+          </w:tcPr>
+          <w:p>
+            <w:pPr>
+              <w:spacing w:before="100" w:beforeAutospacing="1" w:after="100" w:afterAutospacing="1"/>
+              <w:jc w:val="center"/>
+              <w:cnfStyle w:val="000000100000" w:firstRow="0" w:lastRow="0" w:firstColumn="0" w:lastColumn="0" w:oddVBand="0" w:evenVBand="0" w:oddHBand="1" w:evenHBand="0" w:firstRowFirstColumn="0" w:firstRowLastColumn="0" w:lastRowFirstColumn="0" w:lastRowLastColumn="0"/>
+              <w:rPr>
+                <w:rFonts w:eastAsia="Times New Roman" w:cs="Arial"/>
+                <w:color w:val="172B4D"/>
+                <w:kern w:val="0"/>
+                <w:szCs w:val="22"/>
+                <w:lang w:val="de-DE"/>
+                <w14:ligatures w14:val="none"/>
+              </w:rPr>
+            </w:pPr>
+            <w:r>
+              <w:rPr>
+                <w:rFonts w:eastAsia="Times New Roman" w:cs="Arial"/>
+                <w:color w:val="172B4D"/>
+                <w:kern w:val="0"/>
+                <w:szCs w:val="22"/>
+                <w:lang w:val="de-DE"/>
+                <w14:ligatures w14:val="none"/>
+              </w:rPr>
+              <w:t>37,</w:t>
+            </w:r>
+            <w:r>
+              <w:rPr>
+                <w:rFonts w:eastAsia="Times New Roman" w:cs="Arial"/>
+                <w:color w:val="172B4D"/>
+                <w:kern w:val="0"/>
+                <w:szCs w:val="22"/>
+                <w:lang w:val="de-DE"/>
+                <w14:ligatures w14:val="none"/>
+              </w:rPr>
+              <w:t>00 €</w:t>
+            </w:r>
+          </w:p>
+        </w:tc>
+        <w:tc>
+          <w:tcPr>
+            <w:tcW w:w="2277" w:type="dxa"/>
+          </w:tcPr>
+          <w:p>
+            <w:pPr>
+              <w:spacing w:before="100" w:beforeAutospacing="1" w:after="100" w:afterAutospacing="1"/>
+              <w:jc w:val="center"/>
+              <w:cnfStyle w:val="000000100000" w:firstRow="0" w:lastRow="0" w:firstColumn="0" w:lastColumn="0" w:oddVBand="0" w:evenVBand="0" w:oddHBand="1" w:evenHBand="0" w:firstRowFirstColumn="0" w:firstRowLastColumn="0" w:lastRowFirstColumn="0" w:lastRowLastColumn="0"/>
+              <w:rPr>
+                <w:rFonts w:eastAsia="Times New Roman" w:cs="Arial"/>
+                <w:color w:val="172B4D"/>
+                <w:kern w:val="0"/>
+                <w:szCs w:val="22"/>
+                <w:lang w:val="de-DE"/>
+                <w14:ligatures w14:val="none"/>
+              </w:rPr>
+            </w:pPr>
+            <w:r>
+              <w:rPr>
+                <w:rFonts w:eastAsia="Times New Roman" w:cs="Arial"/>
+                <w:color w:val="172B4D"/>
+                <w:kern w:val="0"/>
+                <w:szCs w:val="22"/>
+                <w:lang w:val="de-DE"/>
+                <w14:ligatures w14:val="none"/>
+              </w:rPr>
+              <w:t>296,00 €</w:t>
+            </w:r>
+          </w:p>
+        </w:tc>
+      </w:tr>
+      <w:tr>
+        <w:trPr>
+          <w:trHeight w:val="332"/>
+        </w:trPr>
+        <w:tc>
+          <w:tcPr>
+            <w:cnfStyle w:val="001000000000" w:firstRow="0" w:lastRow="0" w:firstColumn="1" w:lastColumn="0" w:oddVBand="0" w:evenVBand="0" w:oddHBand="0" w:evenHBand="0" w:firstRowFirstColumn="0" w:firstRowLastColumn="0" w:lastRowFirstColumn="0" w:lastRowLastColumn="0"/>
+            <w:tcW w:w="2276" w:type="dxa"/>
+          </w:tcPr>
+          <w:p>
+            <w:pPr>
+              <w:spacing w:before="100" w:beforeAutospacing="1" w:after="100" w:afterAutospacing="1"/>
+              <w:jc w:val="center"/>
+              <w:rPr>
+                <w:rFonts w:eastAsia="Times New Roman" w:cs="Arial"/>
+                <w:color w:val="172B4D"/>
+                <w:kern w:val="0"/>
+                <w:szCs w:val="22"/>
+                <w:lang w:val="de-DE"/>
+                <w14:ligatures w14:val="none"/>
+              </w:rPr>
+            </w:pPr>
+            <w:r>
+              <w:rPr>
+                <w:rFonts w:eastAsia="Times New Roman" w:cs="Arial"/>
+                <w:color w:val="172B4D"/>
+                <w:kern w:val="0"/>
+                <w:szCs w:val="22"/>
+                <w:lang w:val="de-DE"/>
+                <w14:ligatures w14:val="none"/>
+              </w:rPr>
+              <w:t>Gesamt</w:t>
+            </w:r>
+          </w:p>
+        </w:tc>
+        <w:tc>
+          <w:tcPr>
+            <w:tcW w:w="2276" w:type="dxa"/>
+          </w:tcPr>
+          <w:p>
+            <w:pPr>
+              <w:spacing w:before="100" w:beforeAutospacing="1" w:after="100" w:afterAutospacing="1"/>
+              <w:jc w:val="center"/>
+              <w:cnfStyle w:val="000000000000" w:firstRow="0" w:lastRow="0" w:firstColumn="0" w:lastColumn="0" w:oddVBand="0" w:evenVBand="0" w:oddHBand="0" w:evenHBand="0" w:firstRowFirstColumn="0" w:firstRowLastColumn="0" w:lastRowFirstColumn="0" w:lastRowLastColumn="0"/>
+              <w:rPr>
+                <w:rFonts w:eastAsia="Times New Roman" w:cs="Arial"/>
+                <w:color w:val="172B4D"/>
+                <w:kern w:val="0"/>
+                <w:szCs w:val="22"/>
+                <w:lang w:val="de-DE"/>
+                <w14:ligatures w14:val="none"/>
+              </w:rPr>
+            </w:pPr>
+          </w:p>
+        </w:tc>
+        <w:tc>
+          <w:tcPr>
+            <w:tcW w:w="2276" w:type="dxa"/>
+          </w:tcPr>
+          <w:p>
+            <w:pPr>
+              <w:spacing w:before="100" w:beforeAutospacing="1" w:after="100" w:afterAutospacing="1"/>
+              <w:jc w:val="center"/>
+              <w:cnfStyle w:val="000000000000" w:firstRow="0" w:lastRow="0" w:firstColumn="0" w:lastColumn="0" w:oddVBand="0" w:evenVBand="0" w:oddHBand="0" w:evenHBand="0" w:firstRowFirstColumn="0" w:firstRowLastColumn="0" w:lastRowFirstColumn="0" w:lastRowLastColumn="0"/>
+              <w:rPr>
+                <w:rFonts w:eastAsia="Times New Roman" w:cs="Arial"/>
+                <w:color w:val="172B4D"/>
+                <w:kern w:val="0"/>
+                <w:szCs w:val="22"/>
+                <w:lang w:val="de-DE"/>
+                <w14:ligatures w14:val="none"/>
+              </w:rPr>
+            </w:pPr>
+          </w:p>
+        </w:tc>
+        <w:tc>
+          <w:tcPr>
+            <w:tcW w:w="2277" w:type="dxa"/>
+          </w:tcPr>
+          <w:p>
+            <w:pPr>
+              <w:keepNext/>
+              <w:spacing w:before="100" w:beforeAutospacing="1" w:after="100" w:afterAutospacing="1"/>
+              <w:jc w:val="center"/>
+              <w:cnfStyle w:val="000000000000" w:firstRow="0" w:lastRow="0" w:firstColumn="0" w:lastColumn="0" w:oddVBand="0" w:evenVBand="0" w:oddHBand="0" w:evenHBand="0" w:firstRowFirstColumn="0" w:firstRowLastColumn="0" w:lastRowFirstColumn="0" w:lastRowLastColumn="0"/>
+              <w:rPr>
+                <w:rFonts w:eastAsia="Times New Roman" w:cs="Arial"/>
+                <w:color w:val="172B4D"/>
+                <w:kern w:val="0"/>
+                <w:szCs w:val="22"/>
+                <w:lang w:val="de-DE"/>
+                <w14:ligatures w14:val="none"/>
+              </w:rPr>
+            </w:pPr>
+            <w:r>
+              <w:rPr>
+                <w:rFonts w:eastAsia="Times New Roman" w:cs="Arial"/>
+                <w:color w:val="172B4D"/>
+                <w:kern w:val="0"/>
+                <w:szCs w:val="22"/>
+                <w:lang w:val="de-DE"/>
+                <w14:ligatures w14:val="none"/>
+              </w:rPr>
+              <w:t>2.123,00 €</w:t>
+            </w:r>
+          </w:p>
+        </w:tc>
+      </w:tr>
+    </w:tbl>
+    <w:p>
+      <w:pPr>
+        <w:pStyle w:val="Beschriftung"/>
+        <w:rPr>
+          <w:rFonts w:cs="Arial"/>
+          <w:sz w:val="22"/>
+          <w:szCs w:val="22"/>
+          <w:lang w:val="de-DE"/>
+        </w:rPr>
+      </w:pPr>
+      <w:r>
+        <w:t xml:space="preserve">Tabelle </w:t>
+      </w:r>
+      <w:r>
+        <w:fldChar w:fldCharType="begin"/>
+      </w:r>
+      <w:r>
+        <w:instrText xml:space="preserve"> STYLEREF 1 \s </w:instrText>
+      </w:r>
+      <w:r>
+        <w:fldChar w:fldCharType="separate"/>
+      </w:r>
+      <w:r>
+        <w:rPr>
+          <w:noProof/>
+        </w:rPr>
+        <w:t>3</w:t>
+      </w:r>
+      <w:r>
+        <w:fldChar w:fldCharType="end"/>
+      </w:r>
+      <w:r>
+        <w:noBreakHyphen/>
+      </w:r>
+      <w:r>
+        <w:fldChar w:fldCharType="begin"/>
+      </w:r>
+      <w:r>
+        <w:instrText xml:space="preserve"> SEQ Tabelle \* ARABIC \s 1 </w:instrText>
+      </w:r>
+      <w:r>
+        <w:fldChar w:fldCharType="separate"/>
+      </w:r>
+      <w:r>
+        <w:rPr>
+          <w:noProof/>
+        </w:rPr>
+        <w:t>1</w:t>
+      </w:r>
+      <w:r>
+        <w:fldChar w:fldCharType="end"/>
+      </w:r>
+      <w:r>
+        <w:t>: Kostenberechnung</w:t>
+      </w:r>
+    </w:p>
+    <w:p>
+      <w:pPr>
+        <w:rPr>
+          <w:lang w:val="de-DE"/>
+        </w:rPr>
+      </w:pPr>
+    </w:p>
+    <w:p>
+      <w:pPr>
+        <w:pStyle w:val="berschrift3"/>
+        <w:rPr>
+          <w:lang w:val="de-DE"/>
+        </w:rPr>
+      </w:pPr>
+      <w:r>
+        <w:rPr>
+          <w:lang w:val="de-DE"/>
+        </w:rPr>
+        <w:t>Amortisationsdauer</w:t>
+      </w:r>
+    </w:p>
+    <w:p>
+      <w:pPr>
+        <w:rPr>
+          <w:rFonts w:cs="Arial"/>
+          <w:szCs w:val="22"/>
+          <w:lang w:val="de-DE"/>
+        </w:rPr>
+      </w:pPr>
+      <w:r>
+        <w:rPr>
+          <w:rFonts w:cs="Arial"/>
+          <w:szCs w:val="22"/>
+          <w:lang w:val="de-DE"/>
+        </w:rPr>
+        <w:t xml:space="preserve">Um festzustellen, ob und wann sich die Anwendung amortisiert hat, werden die potenziellen Einsparungen geschätzt. Die verantwortlichen Teamleiter schätzten, dass die zeitlichen Einsparungen in den verschiedenen Supportabteilungen aufgrund der kürzeren Bearbeitungsdauer pro Ticket bei etwa 10 Stunden pro Monat liegen. Bei einem angesetzten </w:t>
+      </w:r>
+      <w:r>
+        <w:rPr>
+          <w:rFonts w:cs="Arial"/>
+          <w:szCs w:val="22"/>
+          <w:lang w:val="de-DE"/>
+        </w:rPr>
+        <w:t>S</w:t>
+      </w:r>
+      <w:r>
+        <w:rPr>
+          <w:rFonts w:cs="Arial"/>
+          <w:szCs w:val="22"/>
+          <w:lang w:val="de-DE"/>
+        </w:rPr>
+        <w:t xml:space="preserve">tundensatz von </w:t>
+      </w:r>
+      <w:r>
+        <w:rPr>
+          <w:rFonts w:cs="Arial"/>
+          <w:szCs w:val="22"/>
+          <w:lang w:val="de-DE"/>
+        </w:rPr>
+        <w:t>30</w:t>
+      </w:r>
+      <w:r>
+        <w:rPr>
+          <w:rFonts w:cs="Arial"/>
+          <w:szCs w:val="22"/>
+          <w:lang w:val="de-DE"/>
+        </w:rPr>
+        <w:t xml:space="preserve"> € für </w:t>
+      </w:r>
+      <w:r>
+        <w:rPr>
+          <w:rFonts w:cs="Arial"/>
+          <w:szCs w:val="22"/>
+          <w:lang w:val="de-DE"/>
+        </w:rPr>
+        <w:t xml:space="preserve">die </w:t>
+      </w:r>
+      <w:r>
+        <w:rPr>
+          <w:rFonts w:cs="Arial"/>
+          <w:szCs w:val="22"/>
+          <w:lang w:val="de-DE"/>
+        </w:rPr>
+        <w:t>Mitarbeiter in diesen Abteilungen ergibt sich eine Amortisationsdauer von etwa xxx Monaten. Laufende Kosten fallen nicht an, da die ganze Infrastruktur schon besteht. Diese Berechnung basiert</w:t>
+      </w:r>
+      <w:r>
+        <w:rPr>
+          <w:rFonts w:cs="Arial"/>
+          <w:szCs w:val="22"/>
+          <w:lang w:val="de-DE"/>
+        </w:rPr>
+        <w:t xml:space="preserve">en auf der </w:t>
+      </w:r>
+      <w:r>
+        <w:rPr>
+          <w:rFonts w:cs="Arial"/>
+          <w:b/>
+          <w:bCs/>
+          <w:szCs w:val="22"/>
+          <w:lang w:val="de-DE"/>
+        </w:rPr>
+        <w:t>Formel 3-</w:t>
+      </w:r>
+      <w:r>
+        <w:rPr>
+          <w:rFonts w:cs="Arial"/>
+          <w:b/>
+          <w:bCs/>
+          <w:szCs w:val="22"/>
+          <w:lang w:val="de-DE"/>
+        </w:rPr>
+        <w:t>2</w:t>
+      </w:r>
+      <w:r>
+        <w:rPr>
+          <w:rFonts w:cs="Arial"/>
+          <w:b/>
+          <w:bCs/>
+          <w:szCs w:val="22"/>
+          <w:lang w:val="de-DE"/>
+        </w:rPr>
+        <w:t xml:space="preserve"> Amortisationsdauer</w:t>
+      </w:r>
+      <w:r>
+        <w:rPr>
+          <w:rFonts w:cs="Arial"/>
+          <w:szCs w:val="22"/>
+          <w:lang w:val="de-DE"/>
+        </w:rPr>
+        <w:t>.</w:t>
+      </w:r>
+    </w:p>
+    <w:p>
+      <w:pPr>
+        <w:keepNext/>
+      </w:pPr>
+      <m:oMathPara>
+        <m:oMath>
+          <m:f>
+            <m:fPr>
+              <m:ctrlPr>
+                <w:rPr>
+                  <w:rFonts w:ascii="Cambria Math" w:hAnsi="Cambria Math" w:cs="Arial"/>
+                  <w:i/>
+                  <w:szCs w:val="22"/>
+                  <w:lang w:val="de-DE"/>
+                </w:rPr>
+              </m:ctrlPr>
+            </m:fPr>
+            <m:num>
+              <m:r>
+                <w:rPr>
+                  <w:rFonts w:ascii="Cambria Math" w:hAnsi="Cambria Math" w:cs="Arial"/>
+                  <w:szCs w:val="22"/>
+                  <w:lang w:val="de-DE"/>
+                </w:rPr>
+                <m:t>2.123,00</m:t>
+              </m:r>
+              <m:r>
+                <w:rPr>
+                  <w:rFonts w:ascii="Cambria Math" w:hAnsi="Cambria Math" w:cs="Arial"/>
+                  <w:szCs w:val="22"/>
+                  <w:lang w:val="de-DE"/>
+                </w:rPr>
+                <m:t xml:space="preserve"> €</m:t>
+              </m:r>
+            </m:num>
+            <m:den>
+              <m:r>
+                <w:rPr>
+                  <w:rFonts w:ascii="Cambria Math" w:hAnsi="Cambria Math" w:cs="Arial"/>
+                  <w:szCs w:val="22"/>
+                  <w:lang w:val="de-DE"/>
+                </w:rPr>
+                <m:t>10 Stunden</m:t>
+              </m:r>
+              <m:d>
+                <m:dPr>
+                  <m:ctrlPr>
+                    <w:rPr>
+                      <w:rFonts w:ascii="Cambria Math" w:hAnsi="Cambria Math" w:cs="Arial"/>
+                      <w:i/>
+                      <w:szCs w:val="22"/>
+                      <w:lang w:val="de-DE"/>
+                    </w:rPr>
+                  </m:ctrlPr>
+                </m:dPr>
+                <m:e>
+                  <m:r>
+                    <w:rPr>
+                      <w:rFonts w:ascii="Cambria Math" w:hAnsi="Cambria Math" w:cs="Arial"/>
+                      <w:szCs w:val="22"/>
+                      <w:lang w:val="de-DE"/>
+                    </w:rPr>
+                    <m:t>Zeitersparnis pro Monat</m:t>
+                  </m:r>
+                </m:e>
+              </m:d>
+              <m:r>
+                <w:rPr>
+                  <w:rFonts w:ascii="Cambria Math" w:hAnsi="Cambria Math" w:cs="Arial"/>
+                  <w:szCs w:val="22"/>
+                  <w:lang w:val="de-DE"/>
+                </w:rPr>
+                <m:t>×30€ Stundensatz</m:t>
+              </m:r>
+            </m:den>
+          </m:f>
+          <m:r>
+            <w:rPr>
+              <w:rFonts w:ascii="Cambria Math" w:hAnsi="Cambria Math" w:cs="Arial"/>
+              <w:szCs w:val="22"/>
+              <w:lang w:val="de-DE"/>
+            </w:rPr>
+            <m:t>=</m:t>
+          </m:r>
+          <m:r>
+            <w:rPr>
+              <w:rFonts w:ascii="Cambria Math" w:hAnsi="Cambria Math" w:cs="Arial"/>
+              <w:szCs w:val="22"/>
+              <w:lang w:val="de-DE"/>
+            </w:rPr>
+            <m:t>6,37</m:t>
+          </m:r>
+          <m:r>
+            <w:rPr>
+              <w:rFonts w:ascii="Cambria Math" w:hAnsi="Cambria Math" w:cs="Arial"/>
+              <w:szCs w:val="22"/>
+              <w:lang w:val="de-DE"/>
+            </w:rPr>
+            <m:t>≈</m:t>
+          </m:r>
+          <m:r>
+            <w:rPr>
+              <w:rFonts w:ascii="Cambria Math" w:hAnsi="Cambria Math" w:cs="Arial"/>
+              <w:szCs w:val="22"/>
+              <w:lang w:val="de-DE"/>
+            </w:rPr>
+            <m:t xml:space="preserve">7 </m:t>
+          </m:r>
+          <m:r>
+            <w:rPr>
+              <w:rFonts w:ascii="Cambria Math" w:hAnsi="Cambria Math" w:cs="Arial"/>
+              <w:szCs w:val="22"/>
+              <w:lang w:val="de-DE"/>
+            </w:rPr>
+            <m:t>Monate</m:t>
+          </m:r>
+        </m:oMath>
+      </m:oMathPara>
+    </w:p>
+    <w:p>
+      <w:pPr>
+        <w:pStyle w:val="Beschriftung"/>
+        <w:rPr>
+          <w:rFonts w:cs="Arial"/>
+          <w:szCs w:val="22"/>
+          <w:lang w:val="de-DE"/>
+        </w:rPr>
+      </w:pPr>
+      <w:r>
+        <w:t xml:space="preserve">Formel </w:t>
+      </w:r>
+      <w:r>
+        <w:fldChar w:fldCharType="begin"/>
+      </w:r>
+      <w:r>
+        <w:instrText xml:space="preserve"> STYLEREF 1 \s </w:instrText>
+      </w:r>
+      <w:r>
+        <w:fldChar w:fldCharType="separate"/>
+      </w:r>
+      <w:r>
+        <w:rPr>
+          <w:noProof/>
+        </w:rPr>
+        <w:t>3</w:t>
+      </w:r>
+      <w:r>
+        <w:fldChar w:fldCharType="end"/>
+      </w:r>
+      <w:r>
+        <w:noBreakHyphen/>
+      </w:r>
+      <w:r>
+        <w:fldChar w:fldCharType="begin"/>
+      </w:r>
+      <w:r>
+        <w:instrText xml:space="preserve"> SEQ Formel \* ARABIC \s 1 </w:instrText>
+      </w:r>
+      <w:r>
+        <w:fldChar w:fldCharType="separate"/>
+      </w:r>
+      <w:r>
+        <w:rPr>
+          <w:noProof/>
+        </w:rPr>
+        <w:t>2</w:t>
+      </w:r>
+      <w:r>
+        <w:fldChar w:fldCharType="end"/>
+      </w:r>
+      <w:r>
+        <w:t>: Amortisationsdauer</w:t>
+      </w:r>
+    </w:p>
+    <w:p>
+      <w:pPr>
+        <w:rPr>
+          <w:lang w:val="de-DE"/>
+        </w:rPr>
+      </w:pPr>
+    </w:p>
+    <w:p>
+      <w:pPr>
+        <w:rPr>
+          <w:lang w:val="de-DE"/>
+        </w:rPr>
+      </w:pPr>
+    </w:p>
+    <w:p>
+      <w:pPr>
+        <w:pStyle w:val="berschrift2"/>
+      </w:pPr>
+      <w:r>
+        <w:lastRenderedPageBreak/>
+        <w:t xml:space="preserve">Nicht-monetäre Vorteile </w:t>
+      </w:r>
+    </w:p>
+    <w:p>
+      <w:pPr>
+        <w:rPr>
+          <w:lang w:val="de-DE"/>
+        </w:rPr>
+      </w:pPr>
+      <w:r>
+        <w:rPr>
+          <w:lang w:val="de-DE"/>
+        </w:rPr>
+        <w:t xml:space="preserve">Das Projekt zielt in erster Linie darauf ab, die Effizienz im Kundenservice der BS zu steigern und die Kundenzufriedenheit zu erhöhen. Durch die Entwicklung der RESTful-Schnittstelle AiConnect wird der Prozess der Anfragebearbeitung </w:t>
+      </w:r>
+      <w:r>
+        <w:rPr>
+          <w:lang w:val="de-DE"/>
+        </w:rPr>
+        <w:t>teil</w:t>
+      </w:r>
+      <w:r>
+        <w:rPr>
+          <w:lang w:val="de-DE"/>
+        </w:rPr>
+        <w:t>automatisiert und optimiert. Dies ermöglicht den Mitarbeitern, schneller und präziser auf Anfragen von Privatkunden und Fachgeschäften zu reagieren, was zu einem deutlich angenehmeren Erlebnis für die Kunden und Mitarbeiter führt.</w:t>
+      </w:r>
+    </w:p>
+    <w:p>
+      <w:pPr>
+        <w:rPr>
+          <w:rFonts w:cs="Arial"/>
+          <w:szCs w:val="22"/>
+          <w:lang w:val="de-DE"/>
+        </w:rPr>
+      </w:pPr>
+    </w:p>
+    <w:p>
+      <w:pPr>
+        <w:pStyle w:val="berschrift2"/>
+      </w:pPr>
+      <w:r>
+        <w:t>Lastenheft</w:t>
+      </w:r>
+    </w:p>
+    <w:p>
+      <w:pPr>
+        <w:rPr>
+          <w:lang w:val="de-DE"/>
+        </w:rPr>
+      </w:pPr>
+      <w:r>
+        <w:rPr>
+          <w:lang w:val="de-DE"/>
+        </w:rPr>
+        <w:t>Die Analysephase basiert auf einem Lastenheft, das vom Auftraggeber erstellt wurde und i</w:t>
+      </w:r>
+      <w:r>
+        <w:rPr>
+          <w:lang w:val="de-DE"/>
+        </w:rPr>
+        <w:t>n</w:t>
+      </w:r>
+      <w:r>
+        <w:rPr>
+          <w:lang w:val="de-DE"/>
+        </w:rPr>
+        <w:t xml:space="preserve"> </w:t>
+      </w:r>
+      <w:r>
+        <w:rPr>
+          <w:b/>
+          <w:bCs/>
+          <w:lang w:val="de-DE"/>
+        </w:rPr>
+        <w:t>Abbildung x</w:t>
+      </w:r>
+      <w:r>
+        <w:rPr>
+          <w:b/>
+          <w:bCs/>
+          <w:lang w:val="de-DE"/>
+        </w:rPr>
+        <w:t>, Auszug Lastenheft</w:t>
+      </w:r>
+      <w:r>
+        <w:rPr>
+          <w:lang w:val="de-DE"/>
+        </w:rPr>
+        <w:t xml:space="preserve"> finden ist. Dieses Lastenheft fungiert als Leitfaden für den Entwickler während der Entwurfsphase. Die Anforderungen an das Produkt aus der Perspektive des Auftraggebers können dem Lastenheft entnommen werden.</w:t>
+      </w:r>
+    </w:p>
+    <w:p>
+      <w:pPr>
+        <w:rPr>
+          <w:lang w:val="de-DE"/>
+        </w:rPr>
+      </w:pPr>
+    </w:p>
+    <w:p>
+      <w:pPr>
+        <w:rPr>
+          <w:lang w:val="de-DE"/>
+        </w:rPr>
+      </w:pPr>
+    </w:p>
+    <w:p>
+      <w:pPr>
+        <w:rPr>
+          <w:lang w:val="de-DE"/>
+        </w:rPr>
+      </w:pPr>
+    </w:p>
+    <w:p>
+      <w:pPr>
+        <w:rPr>
+          <w:lang w:val="de-DE"/>
+        </w:rPr>
+      </w:pPr>
+    </w:p>
+    <w:p>
+      <w:pPr>
+        <w:rPr>
+          <w:lang w:val="de-DE"/>
+        </w:rPr>
+      </w:pPr>
+    </w:p>
+    <w:p>
+      <w:pPr>
+        <w:rPr>
+          <w:lang w:val="de-DE"/>
+        </w:rPr>
+      </w:pPr>
+    </w:p>
+    <w:p>
+      <w:pPr>
+        <w:rPr>
+          <w:lang w:val="de-DE"/>
+        </w:rPr>
+      </w:pPr>
+    </w:p>
+    <w:p>
+      <w:pPr>
+        <w:rPr>
+          <w:lang w:val="de-DE"/>
+        </w:rPr>
+      </w:pPr>
+    </w:p>
+    <w:p>
+      <w:pPr>
+        <w:rPr>
+          <w:lang w:val="de-DE"/>
+        </w:rPr>
+      </w:pPr>
+    </w:p>
+    <w:p>
+      <w:pPr>
+        <w:rPr>
+          <w:lang w:val="de-DE"/>
+        </w:rPr>
+      </w:pPr>
+    </w:p>
+    <w:p>
+      <w:pPr>
+        <w:rPr>
+          <w:lang w:val="de-DE"/>
+        </w:rPr>
+      </w:pPr>
+    </w:p>
+    <w:p>
+      <w:pPr>
+        <w:rPr>
+          <w:lang w:val="de-DE"/>
+        </w:rPr>
+      </w:pPr>
+    </w:p>
     <w:sectPr>
       <w:pgSz w:w="11906" w:h="16838"/>
       <w:pgMar w:top="1417" w:right="1417" w:bottom="1134" w:left="1417" w:header="708" w:footer="708" w:gutter="0"/>
@@ -11,6 +3176,847 @@
     </w:sectPr>
   </w:body>
 </w:document>
+</file>
+
+<file path=word/endnotes.xml><?xml version="1.0" encoding="utf-8"?>
+<w:endnotes xmlns:wpc="http://schemas.microsoft.com/office/word/2010/wordprocessingCanvas" xmlns:cx="http://schemas.microsoft.com/office/drawing/2014/chartex" xmlns:cx1="http://schemas.microsoft.com/office/drawing/2015/9/8/chartex" xmlns:cx2="http://schemas.microsoft.com/office/drawing/2015/10/21/chartex" xmlns:cx3="http://schemas.microsoft.com/office/drawing/2016/5/9/chartex" xmlns:cx4="http://schemas.microsoft.com/office/drawing/2016/5/10/chartex" xmlns:cx5="http://schemas.microsoft.com/office/drawing/2016/5/11/chartex" xmlns:cx6="http://schemas.microsoft.com/office/drawing/2016/5/12/chartex" xmlns:cx7="http://schemas.microsoft.com/office/drawing/2016/5/13/chartex" xmlns:cx8="http://schemas.microsoft.com/office/drawing/2016/5/14/chartex" xmlns:mc="http://schemas.openxmlformats.org/markup-compatibility/2006" xmlns:aink="http://schemas.microsoft.com/office/drawing/2016/ink" xmlns:am3d="http://schemas.microsoft.com/office/drawing/2017/model3d" xmlns:o="urn:schemas-microsoft-com:office:office" xmlns:oel="http://schemas.microsoft.com/office/2019/extlst" xmlns:r="http://schemas.openxmlformats.org/officeDocument/2006/relationships" xmlns:m="http://schemas.openxmlformats.org/officeDocument/2006/math" xmlns:v="urn:schemas-microsoft-com:vml" xmlns:wp14="http://schemas.microsoft.com/office/word/2010/wordprocessingDrawing" xmlns:wp="http://schemas.openxmlformats.org/drawingml/2006/wordprocessingDrawing" xmlns:w10="urn:schemas-microsoft-com:office:word" xmlns:w="http://schemas.openxmlformats.org/wordprocessingml/2006/main" xmlns:w14="http://schemas.microsoft.com/office/word/2010/wordml" xmlns:w15="http://schemas.microsoft.com/office/word/2012/wordml" xmlns:w16cex="http://schemas.microsoft.com/office/word/2018/wordml/cex" xmlns:w16cid="http://schemas.microsoft.com/office/word/2016/wordml/cid" xmlns:w16="http://schemas.microsoft.com/office/word/2018/wordml" xmlns:w16du="http://schemas.microsoft.com/office/word/2023/wordml/word16du" xmlns:w16sdtdh="http://schemas.microsoft.com/office/word/2020/wordml/sdtdatahash" xmlns:w16se="http://schemas.microsoft.com/office/word/2015/wordml/symex" xmlns:wpg="http://schemas.microsoft.com/office/word/2010/wordprocessingGroup" xmlns:wpi="http://schemas.microsoft.com/office/word/2010/wordprocessingInk" xmlns:wne="http://schemas.microsoft.com/office/word/2006/wordml" xmlns:wps="http://schemas.microsoft.com/office/word/2010/wordprocessingShape" mc:Ignorable="w14 w15 w16se w16cid w16 w16cex w16sdtdh w16du wp14">
+  <w:endnote w:type="separator" w:id="-1">
+    <w:p>
+      <w:pPr>
+        <w:spacing w:after="0" w:line="240" w:lineRule="auto"/>
+      </w:pPr>
+      <w:r>
+        <w:separator/>
+      </w:r>
+    </w:p>
+  </w:endnote>
+  <w:endnote w:type="continuationSeparator" w:id="0">
+    <w:p>
+      <w:pPr>
+        <w:spacing w:after="0" w:line="240" w:lineRule="auto"/>
+      </w:pPr>
+      <w:r>
+        <w:continuationSeparator/>
+      </w:r>
+    </w:p>
+  </w:endnote>
+</w:endnotes>
+</file>
+
+<file path=word/footnotes.xml><?xml version="1.0" encoding="utf-8"?>
+<w:footnotes xmlns:wpc="http://schemas.microsoft.com/office/word/2010/wordprocessingCanvas" xmlns:cx="http://schemas.microsoft.com/office/drawing/2014/chartex" xmlns:cx1="http://schemas.microsoft.com/office/drawing/2015/9/8/chartex" xmlns:cx2="http://schemas.microsoft.com/office/drawing/2015/10/21/chartex" xmlns:cx3="http://schemas.microsoft.com/office/drawing/2016/5/9/chartex" xmlns:cx4="http://schemas.microsoft.com/office/drawing/2016/5/10/chartex" xmlns:cx5="http://schemas.microsoft.com/office/drawing/2016/5/11/chartex" xmlns:cx6="http://schemas.microsoft.com/office/drawing/2016/5/12/chartex" xmlns:cx7="http://schemas.microsoft.com/office/drawing/2016/5/13/chartex" xmlns:cx8="http://schemas.microsoft.com/office/drawing/2016/5/14/chartex" xmlns:mc="http://schemas.openxmlformats.org/markup-compatibility/2006" xmlns:aink="http://schemas.microsoft.com/office/drawing/2016/ink" xmlns:am3d="http://schemas.microsoft.com/office/drawing/2017/model3d" xmlns:o="urn:schemas-microsoft-com:office:office" xmlns:oel="http://schemas.microsoft.com/office/2019/extlst" xmlns:r="http://schemas.openxmlformats.org/officeDocument/2006/relationships" xmlns:m="http://schemas.openxmlformats.org/officeDocument/2006/math" xmlns:v="urn:schemas-microsoft-com:vml" xmlns:wp14="http://schemas.microsoft.com/office/word/2010/wordprocessingDrawing" xmlns:wp="http://schemas.openxmlformats.org/drawingml/2006/wordprocessingDrawing" xmlns:w10="urn:schemas-microsoft-com:office:word" xmlns:w="http://schemas.openxmlformats.org/wordprocessingml/2006/main" xmlns:w14="http://schemas.microsoft.com/office/word/2010/wordml" xmlns:w15="http://schemas.microsoft.com/office/word/2012/wordml" xmlns:w16cex="http://schemas.microsoft.com/office/word/2018/wordml/cex" xmlns:w16cid="http://schemas.microsoft.com/office/word/2016/wordml/cid" xmlns:w16="http://schemas.microsoft.com/office/word/2018/wordml" xmlns:w16du="http://schemas.microsoft.com/office/word/2023/wordml/word16du" xmlns:w16sdtdh="http://schemas.microsoft.com/office/word/2020/wordml/sdtdatahash" xmlns:w16se="http://schemas.microsoft.com/office/word/2015/wordml/symex" xmlns:wpg="http://schemas.microsoft.com/office/word/2010/wordprocessingGroup" xmlns:wpi="http://schemas.microsoft.com/office/word/2010/wordprocessingInk" xmlns:wne="http://schemas.microsoft.com/office/word/2006/wordml" xmlns:wps="http://schemas.microsoft.com/office/word/2010/wordprocessingShape" mc:Ignorable="w14 w15 w16se w16cid w16 w16cex w16sdtdh w16du wp14">
+  <w:footnote w:type="separator" w:id="-1">
+    <w:p>
+      <w:pPr>
+        <w:spacing w:after="0" w:line="240" w:lineRule="auto"/>
+      </w:pPr>
+      <w:r>
+        <w:separator/>
+      </w:r>
+    </w:p>
+  </w:footnote>
+  <w:footnote w:type="continuationSeparator" w:id="0">
+    <w:p>
+      <w:pPr>
+        <w:spacing w:after="0" w:line="240" w:lineRule="auto"/>
+      </w:pPr>
+      <w:r>
+        <w:continuationSeparator/>
+      </w:r>
+    </w:p>
+  </w:footnote>
+</w:footnotes>
+</file>
+
+<file path=word/numbering.xml><?xml version="1.0" encoding="utf-8"?>
+<w:numbering xmlns:wpc="http://schemas.microsoft.com/office/word/2010/wordprocessingCanvas" xmlns:cx="http://schemas.microsoft.com/office/drawing/2014/chartex" xmlns:cx1="http://schemas.microsoft.com/office/drawing/2015/9/8/chartex" xmlns:cx2="http://schemas.microsoft.com/office/drawing/2015/10/21/chartex" xmlns:cx3="http://schemas.microsoft.com/office/drawing/2016/5/9/chartex" xmlns:cx4="http://schemas.microsoft.com/office/drawing/2016/5/10/chartex" xmlns:cx5="http://schemas.microsoft.com/office/drawing/2016/5/11/chartex" xmlns:cx6="http://schemas.microsoft.com/office/drawing/2016/5/12/chartex" xmlns:cx7="http://schemas.microsoft.com/office/drawing/2016/5/13/chartex" xmlns:cx8="http://schemas.microsoft.com/office/drawing/2016/5/14/chartex" xmlns:mc="http://schemas.openxmlformats.org/markup-compatibility/2006" xmlns:aink="http://schemas.microsoft.com/office/drawing/2016/ink" xmlns:am3d="http://schemas.microsoft.com/office/drawing/2017/model3d" xmlns:o="urn:schemas-microsoft-com:office:office" xmlns:oel="http://schemas.microsoft.com/office/2019/extlst" xmlns:r="http://schemas.openxmlformats.org/officeDocument/2006/relationships" xmlns:m="http://schemas.openxmlformats.org/officeDocument/2006/math" xmlns:v="urn:schemas-microsoft-com:vml" xmlns:wp14="http://schemas.microsoft.com/office/word/2010/wordprocessingDrawing" xmlns:wp="http://schemas.openxmlformats.org/drawingml/2006/wordprocessingDrawing" xmlns:w10="urn:schemas-microsoft-com:office:word" xmlns:w="http://schemas.openxmlformats.org/wordprocessingml/2006/main" xmlns:w14="http://schemas.microsoft.com/office/word/2010/wordml" xmlns:w15="http://schemas.microsoft.com/office/word/2012/wordml" xmlns:w16cex="http://schemas.microsoft.com/office/word/2018/wordml/cex" xmlns:w16cid="http://schemas.microsoft.com/office/word/2016/wordml/cid" xmlns:w16="http://schemas.microsoft.com/office/word/2018/wordml" xmlns:w16du="http://schemas.microsoft.com/office/word/2023/wordml/word16du" xmlns:w16sdtdh="http://schemas.microsoft.com/office/word/2020/wordml/sdtdatahash" xmlns:w16se="http://schemas.microsoft.com/office/word/2015/wordml/symex" xmlns:wpg="http://schemas.microsoft.com/office/word/2010/wordprocessingGroup" xmlns:wpi="http://schemas.microsoft.com/office/word/2010/wordprocessingInk" xmlns:wne="http://schemas.microsoft.com/office/word/2006/wordml" xmlns:wps="http://schemas.microsoft.com/office/word/2010/wordprocessingShape" mc:Ignorable="w14 w15 w16se w16cid w16 w16cex w16sdtdh w16du wp14">
+  <w:abstractNum w:abstractNumId="0" w15:restartNumberingAfterBreak="0">
+    <w:nsid w:val="254C14EF"/>
+    <w:multiLevelType w:val="multilevel"/>
+    <w:tmpl w:val="0809001F"/>
+    <w:lvl w:ilvl="0">
+      <w:start w:val="1"/>
+      <w:numFmt w:val="decimal"/>
+      <w:lvlText w:val="%1."/>
+      <w:lvlJc w:val="left"/>
+      <w:pPr>
+        <w:ind w:left="360" w:hanging="360"/>
+      </w:pPr>
+    </w:lvl>
+    <w:lvl w:ilvl="1">
+      <w:start w:val="1"/>
+      <w:numFmt w:val="decimal"/>
+      <w:lvlText w:val="%1.%2."/>
+      <w:lvlJc w:val="left"/>
+      <w:pPr>
+        <w:ind w:left="792" w:hanging="432"/>
+      </w:pPr>
+    </w:lvl>
+    <w:lvl w:ilvl="2">
+      <w:start w:val="1"/>
+      <w:numFmt w:val="decimal"/>
+      <w:lvlText w:val="%1.%2.%3."/>
+      <w:lvlJc w:val="left"/>
+      <w:pPr>
+        <w:ind w:left="1224" w:hanging="504"/>
+      </w:pPr>
+    </w:lvl>
+    <w:lvl w:ilvl="3">
+      <w:start w:val="1"/>
+      <w:numFmt w:val="decimal"/>
+      <w:lvlText w:val="%1.%2.%3.%4."/>
+      <w:lvlJc w:val="left"/>
+      <w:pPr>
+        <w:ind w:left="1728" w:hanging="648"/>
+      </w:pPr>
+    </w:lvl>
+    <w:lvl w:ilvl="4">
+      <w:start w:val="1"/>
+      <w:numFmt w:val="decimal"/>
+      <w:lvlText w:val="%1.%2.%3.%4.%5."/>
+      <w:lvlJc w:val="left"/>
+      <w:pPr>
+        <w:ind w:left="2232" w:hanging="792"/>
+      </w:pPr>
+    </w:lvl>
+    <w:lvl w:ilvl="5">
+      <w:start w:val="1"/>
+      <w:numFmt w:val="decimal"/>
+      <w:lvlText w:val="%1.%2.%3.%4.%5.%6."/>
+      <w:lvlJc w:val="left"/>
+      <w:pPr>
+        <w:ind w:left="2736" w:hanging="936"/>
+      </w:pPr>
+    </w:lvl>
+    <w:lvl w:ilvl="6">
+      <w:start w:val="1"/>
+      <w:numFmt w:val="decimal"/>
+      <w:lvlText w:val="%1.%2.%3.%4.%5.%6.%7."/>
+      <w:lvlJc w:val="left"/>
+      <w:pPr>
+        <w:ind w:left="3240" w:hanging="1080"/>
+      </w:pPr>
+    </w:lvl>
+    <w:lvl w:ilvl="7">
+      <w:start w:val="1"/>
+      <w:numFmt w:val="decimal"/>
+      <w:lvlText w:val="%1.%2.%3.%4.%5.%6.%7.%8."/>
+      <w:lvlJc w:val="left"/>
+      <w:pPr>
+        <w:ind w:left="3744" w:hanging="1224"/>
+      </w:pPr>
+    </w:lvl>
+    <w:lvl w:ilvl="8">
+      <w:start w:val="1"/>
+      <w:numFmt w:val="decimal"/>
+      <w:lvlText w:val="%1.%2.%3.%4.%5.%6.%7.%8.%9."/>
+      <w:lvlJc w:val="left"/>
+      <w:pPr>
+        <w:ind w:left="4320" w:hanging="1440"/>
+      </w:pPr>
+    </w:lvl>
+  </w:abstractNum>
+  <w:abstractNum w:abstractNumId="1" w15:restartNumberingAfterBreak="0">
+    <w:nsid w:val="2BAD3A3C"/>
+    <w:multiLevelType w:val="multilevel"/>
+    <w:tmpl w:val="0809001F"/>
+    <w:styleLink w:val="111111"/>
+    <w:lvl w:ilvl="0">
+      <w:start w:val="1"/>
+      <w:numFmt w:val="decimal"/>
+      <w:lvlText w:val="%1."/>
+      <w:lvlJc w:val="left"/>
+      <w:pPr>
+        <w:ind w:left="360" w:hanging="360"/>
+      </w:pPr>
+    </w:lvl>
+    <w:lvl w:ilvl="1">
+      <w:start w:val="1"/>
+      <w:numFmt w:val="decimal"/>
+      <w:lvlText w:val="%1.%2."/>
+      <w:lvlJc w:val="left"/>
+      <w:pPr>
+        <w:ind w:left="792" w:hanging="432"/>
+      </w:pPr>
+    </w:lvl>
+    <w:lvl w:ilvl="2">
+      <w:start w:val="1"/>
+      <w:numFmt w:val="decimal"/>
+      <w:lvlText w:val="%1.%2.%3."/>
+      <w:lvlJc w:val="left"/>
+      <w:pPr>
+        <w:ind w:left="1224" w:hanging="504"/>
+      </w:pPr>
+    </w:lvl>
+    <w:lvl w:ilvl="3">
+      <w:start w:val="1"/>
+      <w:numFmt w:val="decimal"/>
+      <w:lvlText w:val="%1.%2.%3.%4."/>
+      <w:lvlJc w:val="left"/>
+      <w:pPr>
+        <w:ind w:left="1728" w:hanging="648"/>
+      </w:pPr>
+    </w:lvl>
+    <w:lvl w:ilvl="4">
+      <w:start w:val="1"/>
+      <w:numFmt w:val="decimal"/>
+      <w:lvlText w:val="%1.%2.%3.%4.%5."/>
+      <w:lvlJc w:val="left"/>
+      <w:pPr>
+        <w:ind w:left="2232" w:hanging="792"/>
+      </w:pPr>
+    </w:lvl>
+    <w:lvl w:ilvl="5">
+      <w:start w:val="1"/>
+      <w:numFmt w:val="decimal"/>
+      <w:lvlText w:val="%1.%2.%3.%4.%5.%6."/>
+      <w:lvlJc w:val="left"/>
+      <w:pPr>
+        <w:ind w:left="2736" w:hanging="936"/>
+      </w:pPr>
+    </w:lvl>
+    <w:lvl w:ilvl="6">
+      <w:start w:val="1"/>
+      <w:numFmt w:val="decimal"/>
+      <w:lvlText w:val="%1.%2.%3.%4.%5.%6.%7."/>
+      <w:lvlJc w:val="left"/>
+      <w:pPr>
+        <w:ind w:left="3240" w:hanging="1080"/>
+      </w:pPr>
+    </w:lvl>
+    <w:lvl w:ilvl="7">
+      <w:start w:val="1"/>
+      <w:numFmt w:val="decimal"/>
+      <w:lvlText w:val="%1.%2.%3.%4.%5.%6.%7.%8."/>
+      <w:lvlJc w:val="left"/>
+      <w:pPr>
+        <w:ind w:left="3744" w:hanging="1224"/>
+      </w:pPr>
+    </w:lvl>
+    <w:lvl w:ilvl="8">
+      <w:start w:val="1"/>
+      <w:numFmt w:val="decimal"/>
+      <w:lvlText w:val="%1.%2.%3.%4.%5.%6.%7.%8.%9."/>
+      <w:lvlJc w:val="left"/>
+      <w:pPr>
+        <w:ind w:left="4320" w:hanging="1440"/>
+      </w:pPr>
+    </w:lvl>
+  </w:abstractNum>
+  <w:abstractNum w:abstractNumId="2" w15:restartNumberingAfterBreak="0">
+    <w:nsid w:val="318E56AD"/>
+    <w:multiLevelType w:val="multilevel"/>
+    <w:tmpl w:val="08090025"/>
+    <w:lvl w:ilvl="0">
+      <w:start w:val="1"/>
+      <w:numFmt w:val="decimal"/>
+      <w:pStyle w:val="berschrift1"/>
+      <w:lvlText w:val="%1"/>
+      <w:lvlJc w:val="left"/>
+      <w:pPr>
+        <w:ind w:left="432" w:hanging="432"/>
+      </w:pPr>
+    </w:lvl>
+    <w:lvl w:ilvl="1">
+      <w:start w:val="1"/>
+      <w:numFmt w:val="decimal"/>
+      <w:pStyle w:val="berschrift2"/>
+      <w:lvlText w:val="%1.%2"/>
+      <w:lvlJc w:val="left"/>
+      <w:pPr>
+        <w:ind w:left="576" w:hanging="576"/>
+      </w:pPr>
+    </w:lvl>
+    <w:lvl w:ilvl="2">
+      <w:start w:val="1"/>
+      <w:numFmt w:val="decimal"/>
+      <w:pStyle w:val="berschrift3"/>
+      <w:lvlText w:val="%1.%2.%3"/>
+      <w:lvlJc w:val="left"/>
+      <w:pPr>
+        <w:ind w:left="720" w:hanging="720"/>
+      </w:pPr>
+    </w:lvl>
+    <w:lvl w:ilvl="3">
+      <w:start w:val="1"/>
+      <w:numFmt w:val="decimal"/>
+      <w:pStyle w:val="berschrift4"/>
+      <w:lvlText w:val="%1.%2.%3.%4"/>
+      <w:lvlJc w:val="left"/>
+      <w:pPr>
+        <w:ind w:left="864" w:hanging="864"/>
+      </w:pPr>
+    </w:lvl>
+    <w:lvl w:ilvl="4">
+      <w:start w:val="1"/>
+      <w:numFmt w:val="decimal"/>
+      <w:pStyle w:val="berschrift5"/>
+      <w:lvlText w:val="%1.%2.%3.%4.%5"/>
+      <w:lvlJc w:val="left"/>
+      <w:pPr>
+        <w:ind w:left="1008" w:hanging="1008"/>
+      </w:pPr>
+    </w:lvl>
+    <w:lvl w:ilvl="5">
+      <w:start w:val="1"/>
+      <w:numFmt w:val="decimal"/>
+      <w:pStyle w:val="berschrift6"/>
+      <w:lvlText w:val="%1.%2.%3.%4.%5.%6"/>
+      <w:lvlJc w:val="left"/>
+      <w:pPr>
+        <w:ind w:left="1152" w:hanging="1152"/>
+      </w:pPr>
+    </w:lvl>
+    <w:lvl w:ilvl="6">
+      <w:start w:val="1"/>
+      <w:numFmt w:val="decimal"/>
+      <w:pStyle w:val="berschrift7"/>
+      <w:lvlText w:val="%1.%2.%3.%4.%5.%6.%7"/>
+      <w:lvlJc w:val="left"/>
+      <w:pPr>
+        <w:ind w:left="1296" w:hanging="1296"/>
+      </w:pPr>
+    </w:lvl>
+    <w:lvl w:ilvl="7">
+      <w:start w:val="1"/>
+      <w:numFmt w:val="decimal"/>
+      <w:pStyle w:val="berschrift8"/>
+      <w:lvlText w:val="%1.%2.%3.%4.%5.%6.%7.%8"/>
+      <w:lvlJc w:val="left"/>
+      <w:pPr>
+        <w:ind w:left="1440" w:hanging="1440"/>
+      </w:pPr>
+    </w:lvl>
+    <w:lvl w:ilvl="8">
+      <w:start w:val="1"/>
+      <w:numFmt w:val="decimal"/>
+      <w:pStyle w:val="berschrift9"/>
+      <w:lvlText w:val="%1.%2.%3.%4.%5.%6.%7.%8.%9"/>
+      <w:lvlJc w:val="left"/>
+      <w:pPr>
+        <w:ind w:left="1584" w:hanging="1584"/>
+      </w:pPr>
+    </w:lvl>
+  </w:abstractNum>
+  <w:abstractNum w:abstractNumId="3" w15:restartNumberingAfterBreak="0">
+    <w:nsid w:val="3861217E"/>
+    <w:multiLevelType w:val="hybridMultilevel"/>
+    <w:tmpl w:val="4F84D106"/>
+    <w:lvl w:ilvl="0" w:tplc="08090001">
+      <w:start w:val="1"/>
+      <w:numFmt w:val="bullet"/>
+      <w:lvlText w:val=""/>
+      <w:lvlJc w:val="left"/>
+      <w:pPr>
+        <w:ind w:left="720" w:hanging="360"/>
+      </w:pPr>
+      <w:rPr>
+        <w:rFonts w:ascii="Symbol" w:hAnsi="Symbol" w:hint="default"/>
+      </w:rPr>
+    </w:lvl>
+    <w:lvl w:ilvl="1" w:tplc="08090003" w:tentative="1">
+      <w:start w:val="1"/>
+      <w:numFmt w:val="bullet"/>
+      <w:lvlText w:val="o"/>
+      <w:lvlJc w:val="left"/>
+      <w:pPr>
+        <w:ind w:left="1440" w:hanging="360"/>
+      </w:pPr>
+      <w:rPr>
+        <w:rFonts w:ascii="Courier New" w:hAnsi="Courier New" w:cs="Courier New" w:hint="default"/>
+      </w:rPr>
+    </w:lvl>
+    <w:lvl w:ilvl="2" w:tplc="08090005" w:tentative="1">
+      <w:start w:val="1"/>
+      <w:numFmt w:val="bullet"/>
+      <w:lvlText w:val=""/>
+      <w:lvlJc w:val="left"/>
+      <w:pPr>
+        <w:ind w:left="2160" w:hanging="360"/>
+      </w:pPr>
+      <w:rPr>
+        <w:rFonts w:ascii="Wingdings" w:hAnsi="Wingdings" w:hint="default"/>
+      </w:rPr>
+    </w:lvl>
+    <w:lvl w:ilvl="3" w:tplc="08090001" w:tentative="1">
+      <w:start w:val="1"/>
+      <w:numFmt w:val="bullet"/>
+      <w:lvlText w:val=""/>
+      <w:lvlJc w:val="left"/>
+      <w:pPr>
+        <w:ind w:left="2880" w:hanging="360"/>
+      </w:pPr>
+      <w:rPr>
+        <w:rFonts w:ascii="Symbol" w:hAnsi="Symbol" w:hint="default"/>
+      </w:rPr>
+    </w:lvl>
+    <w:lvl w:ilvl="4" w:tplc="08090003" w:tentative="1">
+      <w:start w:val="1"/>
+      <w:numFmt w:val="bullet"/>
+      <w:lvlText w:val="o"/>
+      <w:lvlJc w:val="left"/>
+      <w:pPr>
+        <w:ind w:left="3600" w:hanging="360"/>
+      </w:pPr>
+      <w:rPr>
+        <w:rFonts w:ascii="Courier New" w:hAnsi="Courier New" w:cs="Courier New" w:hint="default"/>
+      </w:rPr>
+    </w:lvl>
+    <w:lvl w:ilvl="5" w:tplc="08090005" w:tentative="1">
+      <w:start w:val="1"/>
+      <w:numFmt w:val="bullet"/>
+      <w:lvlText w:val=""/>
+      <w:lvlJc w:val="left"/>
+      <w:pPr>
+        <w:ind w:left="4320" w:hanging="360"/>
+      </w:pPr>
+      <w:rPr>
+        <w:rFonts w:ascii="Wingdings" w:hAnsi="Wingdings" w:hint="default"/>
+      </w:rPr>
+    </w:lvl>
+    <w:lvl w:ilvl="6" w:tplc="08090001" w:tentative="1">
+      <w:start w:val="1"/>
+      <w:numFmt w:val="bullet"/>
+      <w:lvlText w:val=""/>
+      <w:lvlJc w:val="left"/>
+      <w:pPr>
+        <w:ind w:left="5040" w:hanging="360"/>
+      </w:pPr>
+      <w:rPr>
+        <w:rFonts w:ascii="Symbol" w:hAnsi="Symbol" w:hint="default"/>
+      </w:rPr>
+    </w:lvl>
+    <w:lvl w:ilvl="7" w:tplc="08090003" w:tentative="1">
+      <w:start w:val="1"/>
+      <w:numFmt w:val="bullet"/>
+      <w:lvlText w:val="o"/>
+      <w:lvlJc w:val="left"/>
+      <w:pPr>
+        <w:ind w:left="5760" w:hanging="360"/>
+      </w:pPr>
+      <w:rPr>
+        <w:rFonts w:ascii="Courier New" w:hAnsi="Courier New" w:cs="Courier New" w:hint="default"/>
+      </w:rPr>
+    </w:lvl>
+    <w:lvl w:ilvl="8" w:tplc="08090005" w:tentative="1">
+      <w:start w:val="1"/>
+      <w:numFmt w:val="bullet"/>
+      <w:lvlText w:val=""/>
+      <w:lvlJc w:val="left"/>
+      <w:pPr>
+        <w:ind w:left="6480" w:hanging="360"/>
+      </w:pPr>
+      <w:rPr>
+        <w:rFonts w:ascii="Wingdings" w:hAnsi="Wingdings" w:hint="default"/>
+      </w:rPr>
+    </w:lvl>
+  </w:abstractNum>
+  <w:abstractNum w:abstractNumId="4" w15:restartNumberingAfterBreak="0">
+    <w:nsid w:val="587B417F"/>
+    <w:multiLevelType w:val="multilevel"/>
+    <w:tmpl w:val="BCEAF664"/>
+    <w:lvl w:ilvl="0">
+      <w:start w:val="1"/>
+      <w:numFmt w:val="decimal"/>
+      <w:lvlText w:val="%1."/>
+      <w:lvlJc w:val="left"/>
+      <w:pPr>
+        <w:tabs>
+          <w:tab w:val="num" w:pos="720"/>
+        </w:tabs>
+        <w:ind w:left="720" w:hanging="360"/>
+      </w:pPr>
+    </w:lvl>
+    <w:lvl w:ilvl="1" w:tentative="1">
+      <w:start w:val="1"/>
+      <w:numFmt w:val="decimal"/>
+      <w:lvlText w:val="%2."/>
+      <w:lvlJc w:val="left"/>
+      <w:pPr>
+        <w:tabs>
+          <w:tab w:val="num" w:pos="1440"/>
+        </w:tabs>
+        <w:ind w:left="1440" w:hanging="360"/>
+      </w:pPr>
+    </w:lvl>
+    <w:lvl w:ilvl="2" w:tentative="1">
+      <w:start w:val="1"/>
+      <w:numFmt w:val="decimal"/>
+      <w:lvlText w:val="%3."/>
+      <w:lvlJc w:val="left"/>
+      <w:pPr>
+        <w:tabs>
+          <w:tab w:val="num" w:pos="2160"/>
+        </w:tabs>
+        <w:ind w:left="2160" w:hanging="360"/>
+      </w:pPr>
+    </w:lvl>
+    <w:lvl w:ilvl="3" w:tentative="1">
+      <w:start w:val="1"/>
+      <w:numFmt w:val="decimal"/>
+      <w:lvlText w:val="%4."/>
+      <w:lvlJc w:val="left"/>
+      <w:pPr>
+        <w:tabs>
+          <w:tab w:val="num" w:pos="2880"/>
+        </w:tabs>
+        <w:ind w:left="2880" w:hanging="360"/>
+      </w:pPr>
+    </w:lvl>
+    <w:lvl w:ilvl="4" w:tentative="1">
+      <w:start w:val="1"/>
+      <w:numFmt w:val="decimal"/>
+      <w:lvlText w:val="%5."/>
+      <w:lvlJc w:val="left"/>
+      <w:pPr>
+        <w:tabs>
+          <w:tab w:val="num" w:pos="3600"/>
+        </w:tabs>
+        <w:ind w:left="3600" w:hanging="360"/>
+      </w:pPr>
+    </w:lvl>
+    <w:lvl w:ilvl="5" w:tentative="1">
+      <w:start w:val="1"/>
+      <w:numFmt w:val="decimal"/>
+      <w:lvlText w:val="%6."/>
+      <w:lvlJc w:val="left"/>
+      <w:pPr>
+        <w:tabs>
+          <w:tab w:val="num" w:pos="4320"/>
+        </w:tabs>
+        <w:ind w:left="4320" w:hanging="360"/>
+      </w:pPr>
+    </w:lvl>
+    <w:lvl w:ilvl="6" w:tentative="1">
+      <w:start w:val="1"/>
+      <w:numFmt w:val="decimal"/>
+      <w:lvlText w:val="%7."/>
+      <w:lvlJc w:val="left"/>
+      <w:pPr>
+        <w:tabs>
+          <w:tab w:val="num" w:pos="5040"/>
+        </w:tabs>
+        <w:ind w:left="5040" w:hanging="360"/>
+      </w:pPr>
+    </w:lvl>
+    <w:lvl w:ilvl="7" w:tentative="1">
+      <w:start w:val="1"/>
+      <w:numFmt w:val="decimal"/>
+      <w:lvlText w:val="%8."/>
+      <w:lvlJc w:val="left"/>
+      <w:pPr>
+        <w:tabs>
+          <w:tab w:val="num" w:pos="5760"/>
+        </w:tabs>
+        <w:ind w:left="5760" w:hanging="360"/>
+      </w:pPr>
+    </w:lvl>
+    <w:lvl w:ilvl="8" w:tentative="1">
+      <w:start w:val="1"/>
+      <w:numFmt w:val="decimal"/>
+      <w:lvlText w:val="%9."/>
+      <w:lvlJc w:val="left"/>
+      <w:pPr>
+        <w:tabs>
+          <w:tab w:val="num" w:pos="6480"/>
+        </w:tabs>
+        <w:ind w:left="6480" w:hanging="360"/>
+      </w:pPr>
+    </w:lvl>
+  </w:abstractNum>
+  <w:abstractNum w:abstractNumId="5" w15:restartNumberingAfterBreak="0">
+    <w:nsid w:val="5A8E4DCC"/>
+    <w:multiLevelType w:val="multilevel"/>
+    <w:tmpl w:val="9112E83E"/>
+    <w:lvl w:ilvl="0">
+      <w:start w:val="1"/>
+      <w:numFmt w:val="bullet"/>
+      <w:lvlText w:val=""/>
+      <w:lvlJc w:val="left"/>
+      <w:pPr>
+        <w:tabs>
+          <w:tab w:val="num" w:pos="720"/>
+        </w:tabs>
+        <w:ind w:left="720" w:hanging="360"/>
+      </w:pPr>
+      <w:rPr>
+        <w:rFonts w:ascii="Symbol" w:hAnsi="Symbol" w:hint="default"/>
+        <w:sz w:val="20"/>
+      </w:rPr>
+    </w:lvl>
+    <w:lvl w:ilvl="1" w:tentative="1">
+      <w:start w:val="1"/>
+      <w:numFmt w:val="bullet"/>
+      <w:lvlText w:val=""/>
+      <w:lvlJc w:val="left"/>
+      <w:pPr>
+        <w:tabs>
+          <w:tab w:val="num" w:pos="1440"/>
+        </w:tabs>
+        <w:ind w:left="1440" w:hanging="360"/>
+      </w:pPr>
+      <w:rPr>
+        <w:rFonts w:ascii="Symbol" w:hAnsi="Symbol" w:hint="default"/>
+        <w:sz w:val="20"/>
+      </w:rPr>
+    </w:lvl>
+    <w:lvl w:ilvl="2" w:tentative="1">
+      <w:start w:val="1"/>
+      <w:numFmt w:val="bullet"/>
+      <w:lvlText w:val=""/>
+      <w:lvlJc w:val="left"/>
+      <w:pPr>
+        <w:tabs>
+          <w:tab w:val="num" w:pos="2160"/>
+        </w:tabs>
+        <w:ind w:left="2160" w:hanging="360"/>
+      </w:pPr>
+      <w:rPr>
+        <w:rFonts w:ascii="Symbol" w:hAnsi="Symbol" w:hint="default"/>
+        <w:sz w:val="20"/>
+      </w:rPr>
+    </w:lvl>
+    <w:lvl w:ilvl="3" w:tentative="1">
+      <w:start w:val="1"/>
+      <w:numFmt w:val="bullet"/>
+      <w:lvlText w:val=""/>
+      <w:lvlJc w:val="left"/>
+      <w:pPr>
+        <w:tabs>
+          <w:tab w:val="num" w:pos="2880"/>
+        </w:tabs>
+        <w:ind w:left="2880" w:hanging="360"/>
+      </w:pPr>
+      <w:rPr>
+        <w:rFonts w:ascii="Symbol" w:hAnsi="Symbol" w:hint="default"/>
+        <w:sz w:val="20"/>
+      </w:rPr>
+    </w:lvl>
+    <w:lvl w:ilvl="4" w:tentative="1">
+      <w:start w:val="1"/>
+      <w:numFmt w:val="bullet"/>
+      <w:lvlText w:val=""/>
+      <w:lvlJc w:val="left"/>
+      <w:pPr>
+        <w:tabs>
+          <w:tab w:val="num" w:pos="3600"/>
+        </w:tabs>
+        <w:ind w:left="3600" w:hanging="360"/>
+      </w:pPr>
+      <w:rPr>
+        <w:rFonts w:ascii="Symbol" w:hAnsi="Symbol" w:hint="default"/>
+        <w:sz w:val="20"/>
+      </w:rPr>
+    </w:lvl>
+    <w:lvl w:ilvl="5" w:tentative="1">
+      <w:start w:val="1"/>
+      <w:numFmt w:val="bullet"/>
+      <w:lvlText w:val=""/>
+      <w:lvlJc w:val="left"/>
+      <w:pPr>
+        <w:tabs>
+          <w:tab w:val="num" w:pos="4320"/>
+        </w:tabs>
+        <w:ind w:left="4320" w:hanging="360"/>
+      </w:pPr>
+      <w:rPr>
+        <w:rFonts w:ascii="Symbol" w:hAnsi="Symbol" w:hint="default"/>
+        <w:sz w:val="20"/>
+      </w:rPr>
+    </w:lvl>
+    <w:lvl w:ilvl="6" w:tentative="1">
+      <w:start w:val="1"/>
+      <w:numFmt w:val="bullet"/>
+      <w:lvlText w:val=""/>
+      <w:lvlJc w:val="left"/>
+      <w:pPr>
+        <w:tabs>
+          <w:tab w:val="num" w:pos="5040"/>
+        </w:tabs>
+        <w:ind w:left="5040" w:hanging="360"/>
+      </w:pPr>
+      <w:rPr>
+        <w:rFonts w:ascii="Symbol" w:hAnsi="Symbol" w:hint="default"/>
+        <w:sz w:val="20"/>
+      </w:rPr>
+    </w:lvl>
+    <w:lvl w:ilvl="7" w:tentative="1">
+      <w:start w:val="1"/>
+      <w:numFmt w:val="bullet"/>
+      <w:lvlText w:val=""/>
+      <w:lvlJc w:val="left"/>
+      <w:pPr>
+        <w:tabs>
+          <w:tab w:val="num" w:pos="5760"/>
+        </w:tabs>
+        <w:ind w:left="5760" w:hanging="360"/>
+      </w:pPr>
+      <w:rPr>
+        <w:rFonts w:ascii="Symbol" w:hAnsi="Symbol" w:hint="default"/>
+        <w:sz w:val="20"/>
+      </w:rPr>
+    </w:lvl>
+    <w:lvl w:ilvl="8" w:tentative="1">
+      <w:start w:val="1"/>
+      <w:numFmt w:val="bullet"/>
+      <w:lvlText w:val=""/>
+      <w:lvlJc w:val="left"/>
+      <w:pPr>
+        <w:tabs>
+          <w:tab w:val="num" w:pos="6480"/>
+        </w:tabs>
+        <w:ind w:left="6480" w:hanging="360"/>
+      </w:pPr>
+      <w:rPr>
+        <w:rFonts w:ascii="Symbol" w:hAnsi="Symbol" w:hint="default"/>
+        <w:sz w:val="20"/>
+      </w:rPr>
+    </w:lvl>
+  </w:abstractNum>
+  <w:abstractNum w:abstractNumId="6" w15:restartNumberingAfterBreak="0">
+    <w:nsid w:val="73DD3962"/>
+    <w:multiLevelType w:val="multilevel"/>
+    <w:tmpl w:val="0809001F"/>
+    <w:numStyleLink w:val="111111"/>
+  </w:abstractNum>
+  <w:abstractNum w:abstractNumId="7" w15:restartNumberingAfterBreak="0">
+    <w:nsid w:val="7D160D77"/>
+    <w:multiLevelType w:val="hybridMultilevel"/>
+    <w:tmpl w:val="8FA89E1E"/>
+    <w:lvl w:ilvl="0" w:tplc="08090001">
+      <w:start w:val="1"/>
+      <w:numFmt w:val="bullet"/>
+      <w:lvlText w:val=""/>
+      <w:lvlJc w:val="left"/>
+      <w:pPr>
+        <w:ind w:left="720" w:hanging="360"/>
+      </w:pPr>
+      <w:rPr>
+        <w:rFonts w:ascii="Symbol" w:hAnsi="Symbol" w:hint="default"/>
+      </w:rPr>
+    </w:lvl>
+    <w:lvl w:ilvl="1" w:tplc="08090003" w:tentative="1">
+      <w:start w:val="1"/>
+      <w:numFmt w:val="bullet"/>
+      <w:lvlText w:val="o"/>
+      <w:lvlJc w:val="left"/>
+      <w:pPr>
+        <w:ind w:left="1440" w:hanging="360"/>
+      </w:pPr>
+      <w:rPr>
+        <w:rFonts w:ascii="Courier New" w:hAnsi="Courier New" w:cs="Courier New" w:hint="default"/>
+      </w:rPr>
+    </w:lvl>
+    <w:lvl w:ilvl="2" w:tplc="08090005" w:tentative="1">
+      <w:start w:val="1"/>
+      <w:numFmt w:val="bullet"/>
+      <w:lvlText w:val=""/>
+      <w:lvlJc w:val="left"/>
+      <w:pPr>
+        <w:ind w:left="2160" w:hanging="360"/>
+      </w:pPr>
+      <w:rPr>
+        <w:rFonts w:ascii="Wingdings" w:hAnsi="Wingdings" w:hint="default"/>
+      </w:rPr>
+    </w:lvl>
+    <w:lvl w:ilvl="3" w:tplc="08090001" w:tentative="1">
+      <w:start w:val="1"/>
+      <w:numFmt w:val="bullet"/>
+      <w:lvlText w:val=""/>
+      <w:lvlJc w:val="left"/>
+      <w:pPr>
+        <w:ind w:left="2880" w:hanging="360"/>
+      </w:pPr>
+      <w:rPr>
+        <w:rFonts w:ascii="Symbol" w:hAnsi="Symbol" w:hint="default"/>
+      </w:rPr>
+    </w:lvl>
+    <w:lvl w:ilvl="4" w:tplc="08090003" w:tentative="1">
+      <w:start w:val="1"/>
+      <w:numFmt w:val="bullet"/>
+      <w:lvlText w:val="o"/>
+      <w:lvlJc w:val="left"/>
+      <w:pPr>
+        <w:ind w:left="3600" w:hanging="360"/>
+      </w:pPr>
+      <w:rPr>
+        <w:rFonts w:ascii="Courier New" w:hAnsi="Courier New" w:cs="Courier New" w:hint="default"/>
+      </w:rPr>
+    </w:lvl>
+    <w:lvl w:ilvl="5" w:tplc="08090005" w:tentative="1">
+      <w:start w:val="1"/>
+      <w:numFmt w:val="bullet"/>
+      <w:lvlText w:val=""/>
+      <w:lvlJc w:val="left"/>
+      <w:pPr>
+        <w:ind w:left="4320" w:hanging="360"/>
+      </w:pPr>
+      <w:rPr>
+        <w:rFonts w:ascii="Wingdings" w:hAnsi="Wingdings" w:hint="default"/>
+      </w:rPr>
+    </w:lvl>
+    <w:lvl w:ilvl="6" w:tplc="08090001" w:tentative="1">
+      <w:start w:val="1"/>
+      <w:numFmt w:val="bullet"/>
+      <w:lvlText w:val=""/>
+      <w:lvlJc w:val="left"/>
+      <w:pPr>
+        <w:ind w:left="5040" w:hanging="360"/>
+      </w:pPr>
+      <w:rPr>
+        <w:rFonts w:ascii="Symbol" w:hAnsi="Symbol" w:hint="default"/>
+      </w:rPr>
+    </w:lvl>
+    <w:lvl w:ilvl="7" w:tplc="08090003" w:tentative="1">
+      <w:start w:val="1"/>
+      <w:numFmt w:val="bullet"/>
+      <w:lvlText w:val="o"/>
+      <w:lvlJc w:val="left"/>
+      <w:pPr>
+        <w:ind w:left="5760" w:hanging="360"/>
+      </w:pPr>
+      <w:rPr>
+        <w:rFonts w:ascii="Courier New" w:hAnsi="Courier New" w:cs="Courier New" w:hint="default"/>
+      </w:rPr>
+    </w:lvl>
+    <w:lvl w:ilvl="8" w:tplc="08090005" w:tentative="1">
+      <w:start w:val="1"/>
+      <w:numFmt w:val="bullet"/>
+      <w:lvlText w:val=""/>
+      <w:lvlJc w:val="left"/>
+      <w:pPr>
+        <w:ind w:left="6480" w:hanging="360"/>
+      </w:pPr>
+      <w:rPr>
+        <w:rFonts w:ascii="Wingdings" w:hAnsi="Wingdings" w:hint="default"/>
+      </w:rPr>
+    </w:lvl>
+  </w:abstractNum>
+  <w:num w:numId="1" w16cid:durableId="256795642">
+    <w:abstractNumId w:val="5"/>
+  </w:num>
+  <w:num w:numId="2" w16cid:durableId="1709842209">
+    <w:abstractNumId w:val="7"/>
+  </w:num>
+  <w:num w:numId="3" w16cid:durableId="1467242235">
+    <w:abstractNumId w:val="0"/>
+  </w:num>
+  <w:num w:numId="4" w16cid:durableId="1562015152">
+    <w:abstractNumId w:val="2"/>
+  </w:num>
+  <w:num w:numId="5" w16cid:durableId="201021550">
+    <w:abstractNumId w:val="4"/>
+  </w:num>
+  <w:num w:numId="6" w16cid:durableId="803616792">
+    <w:abstractNumId w:val="3"/>
+  </w:num>
+  <w:num w:numId="7" w16cid:durableId="403333310">
+    <w:abstractNumId w:val="1"/>
+  </w:num>
+  <w:num w:numId="8" w16cid:durableId="2082673781">
+    <w:abstractNumId w:val="6"/>
+  </w:num>
+</w:numbering>
 </file>
 
 <file path=word/styles.xml><?xml version="1.0" encoding="utf-8"?>
@@ -412,7 +4418,17 @@
   </w:latentStyles>
   <w:style w:type="paragraph" w:default="1" w:styleId="Standard">
     <w:name w:val="Normal"/>
+    <w:aliases w:val="Arial 11 Absatz 1,3"/>
     <w:qFormat/>
+    <w:rsid w:val="00C977DB"/>
+    <w:pPr>
+      <w:spacing w:line="312" w:lineRule="auto"/>
+      <w:jc w:val="both"/>
+    </w:pPr>
+    <w:rPr>
+      <w:rFonts w:ascii="Arial" w:hAnsi="Arial"/>
+      <w:sz w:val="22"/>
+    </w:rPr>
   </w:style>
   <w:style w:type="paragraph" w:styleId="berschrift1">
     <w:name w:val="heading 1"/>
@@ -421,15 +4437,19 @@
     <w:link w:val="berschrift1Zchn"/>
     <w:uiPriority w:val="9"/>
     <w:qFormat/>
-    <w:rsid w:val="00F42BAE"/>
+    <w:rsid w:val="004767C7"/>
     <w:pPr>
       <w:keepNext/>
       <w:keepLines/>
+      <w:numPr>
+        <w:numId w:val="4"/>
+      </w:numPr>
       <w:spacing w:before="360" w:after="80"/>
+      <w:jc w:val="left"/>
       <w:outlineLvl w:val="0"/>
     </w:pPr>
     <w:rPr>
-      <w:rFonts w:asciiTheme="majorHAnsi" w:eastAsiaTheme="majorEastAsia" w:hAnsiTheme="majorHAnsi" w:cstheme="majorBidi"/>
+      <w:rFonts w:eastAsiaTheme="majorEastAsia" w:cstheme="majorBidi"/>
       <w:color w:val="0F4761" w:themeColor="accent1" w:themeShade="BF"/>
       <w:sz w:val="40"/>
       <w:szCs w:val="40"/>
@@ -437,23 +4457,21 @@
   </w:style>
   <w:style w:type="paragraph" w:styleId="berschrift2">
     <w:name w:val="heading 2"/>
-    <w:basedOn w:val="Standard"/>
+    <w:basedOn w:val="berschrift1"/>
     <w:next w:val="Standard"/>
     <w:link w:val="berschrift2Zchn"/>
     <w:uiPriority w:val="9"/>
-    <w:semiHidden/>
     <w:unhideWhenUsed/>
     <w:qFormat/>
-    <w:rsid w:val="00F42BAE"/>
+    <w:rsid w:val="004A7D62"/>
     <w:pPr>
-      <w:keepNext/>
-      <w:keepLines/>
-      <w:spacing w:before="160" w:after="80"/>
+      <w:numPr>
+        <w:ilvl w:val="1"/>
+      </w:numPr>
+      <w:spacing w:before="160"/>
       <w:outlineLvl w:val="1"/>
     </w:pPr>
     <w:rPr>
-      <w:rFonts w:asciiTheme="majorHAnsi" w:eastAsiaTheme="majorEastAsia" w:hAnsiTheme="majorHAnsi" w:cstheme="majorBidi"/>
-      <w:color w:val="0F4761" w:themeColor="accent1" w:themeShade="BF"/>
       <w:sz w:val="32"/>
       <w:szCs w:val="32"/>
     </w:rPr>
@@ -464,13 +4482,16 @@
     <w:next w:val="Standard"/>
     <w:link w:val="berschrift3Zchn"/>
     <w:uiPriority w:val="9"/>
-    <w:semiHidden/>
     <w:unhideWhenUsed/>
     <w:qFormat/>
-    <w:rsid w:val="00F42BAE"/>
+    <w:rsid w:val="00CB75F1"/>
     <w:pPr>
       <w:keepNext/>
       <w:keepLines/>
+      <w:numPr>
+        <w:ilvl w:val="2"/>
+        <w:numId w:val="4"/>
+      </w:numPr>
       <w:spacing w:before="160" w:after="80"/>
       <w:outlineLvl w:val="2"/>
     </w:pPr>
@@ -494,6 +4515,10 @@
     <w:pPr>
       <w:keepNext/>
       <w:keepLines/>
+      <w:numPr>
+        <w:ilvl w:val="3"/>
+        <w:numId w:val="4"/>
+      </w:numPr>
       <w:spacing w:before="80" w:after="40"/>
       <w:outlineLvl w:val="3"/>
     </w:pPr>
@@ -517,6 +4542,10 @@
     <w:pPr>
       <w:keepNext/>
       <w:keepLines/>
+      <w:numPr>
+        <w:ilvl w:val="4"/>
+        <w:numId w:val="4"/>
+      </w:numPr>
       <w:spacing w:before="80" w:after="40"/>
       <w:outlineLvl w:val="4"/>
     </w:pPr>
@@ -538,6 +4567,10 @@
     <w:pPr>
       <w:keepNext/>
       <w:keepLines/>
+      <w:numPr>
+        <w:ilvl w:val="5"/>
+        <w:numId w:val="4"/>
+      </w:numPr>
       <w:spacing w:before="40" w:after="0"/>
       <w:outlineLvl w:val="5"/>
     </w:pPr>
@@ -561,6 +4594,10 @@
     <w:pPr>
       <w:keepNext/>
       <w:keepLines/>
+      <w:numPr>
+        <w:ilvl w:val="6"/>
+        <w:numId w:val="4"/>
+      </w:numPr>
       <w:spacing w:before="40" w:after="0"/>
       <w:outlineLvl w:val="6"/>
     </w:pPr>
@@ -582,6 +4619,10 @@
     <w:pPr>
       <w:keepNext/>
       <w:keepLines/>
+      <w:numPr>
+        <w:ilvl w:val="7"/>
+        <w:numId w:val="4"/>
+      </w:numPr>
       <w:spacing w:after="0"/>
       <w:outlineLvl w:val="7"/>
     </w:pPr>
@@ -605,6 +4646,10 @@
     <w:pPr>
       <w:keepNext/>
       <w:keepLines/>
+      <w:numPr>
+        <w:ilvl w:val="8"/>
+        <w:numId w:val="4"/>
+      </w:numPr>
       <w:spacing w:after="0"/>
       <w:outlineLvl w:val="8"/>
     </w:pPr>
@@ -616,7 +4661,6 @@
   <w:style w:type="character" w:default="1" w:styleId="Absatz-Standardschriftart">
     <w:name w:val="Default Paragraph Font"/>
     <w:uiPriority w:val="1"/>
-    <w:semiHidden/>
     <w:unhideWhenUsed/>
   </w:style>
   <w:style w:type="table" w:default="1" w:styleId="NormaleTabelle">
@@ -645,9 +4689,9 @@
     <w:basedOn w:val="Absatz-Standardschriftart"/>
     <w:link w:val="berschrift1"/>
     <w:uiPriority w:val="9"/>
-    <w:rsid w:val="00F42BAE"/>
+    <w:rsid w:val="004767C7"/>
     <w:rPr>
-      <w:rFonts w:asciiTheme="majorHAnsi" w:eastAsiaTheme="majorEastAsia" w:hAnsiTheme="majorHAnsi" w:cstheme="majorBidi"/>
+      <w:rFonts w:ascii="Arial" w:eastAsiaTheme="majorEastAsia" w:hAnsi="Arial" w:cstheme="majorBidi"/>
       <w:color w:val="0F4761" w:themeColor="accent1" w:themeShade="BF"/>
       <w:sz w:val="40"/>
       <w:szCs w:val="40"/>
@@ -658,10 +4702,9 @@
     <w:basedOn w:val="Absatz-Standardschriftart"/>
     <w:link w:val="berschrift2"/>
     <w:uiPriority w:val="9"/>
-    <w:semiHidden/>
-    <w:rsid w:val="00F42BAE"/>
+    <w:rsid w:val="004A7D62"/>
     <w:rPr>
-      <w:rFonts w:asciiTheme="majorHAnsi" w:eastAsiaTheme="majorEastAsia" w:hAnsiTheme="majorHAnsi" w:cstheme="majorBidi"/>
+      <w:rFonts w:ascii="Arial" w:eastAsiaTheme="majorEastAsia" w:hAnsi="Arial" w:cstheme="majorBidi"/>
       <w:color w:val="0F4761" w:themeColor="accent1" w:themeShade="BF"/>
       <w:sz w:val="32"/>
       <w:szCs w:val="32"/>
@@ -672,10 +4715,9 @@
     <w:basedOn w:val="Absatz-Standardschriftart"/>
     <w:link w:val="berschrift3"/>
     <w:uiPriority w:val="9"/>
-    <w:semiHidden/>
-    <w:rsid w:val="00F42BAE"/>
+    <w:rsid w:val="00CB75F1"/>
     <w:rPr>
-      <w:rFonts w:eastAsiaTheme="majorEastAsia" w:cstheme="majorBidi"/>
+      <w:rFonts w:ascii="Arial" w:eastAsiaTheme="majorEastAsia" w:hAnsi="Arial" w:cstheme="majorBidi"/>
       <w:color w:val="0F4761" w:themeColor="accent1" w:themeShade="BF"/>
       <w:sz w:val="28"/>
       <w:szCs w:val="28"/>
@@ -929,6 +4971,488 @@
       <w:color w:val="0F4761" w:themeColor="accent1" w:themeShade="BF"/>
       <w:spacing w:val="5"/>
     </w:rPr>
+  </w:style>
+  <w:style w:type="paragraph" w:styleId="Kopfzeile">
+    <w:name w:val="header"/>
+    <w:basedOn w:val="Standard"/>
+    <w:link w:val="KopfzeileZchn"/>
+    <w:uiPriority w:val="99"/>
+    <w:unhideWhenUsed/>
+    <w:rsid w:val="00B92D75"/>
+    <w:pPr>
+      <w:tabs>
+        <w:tab w:val="center" w:pos="4536"/>
+        <w:tab w:val="right" w:pos="9072"/>
+      </w:tabs>
+      <w:spacing w:after="0" w:line="240" w:lineRule="auto"/>
+    </w:pPr>
+  </w:style>
+  <w:style w:type="character" w:customStyle="1" w:styleId="KopfzeileZchn">
+    <w:name w:val="Kopfzeile Zchn"/>
+    <w:basedOn w:val="Absatz-Standardschriftart"/>
+    <w:link w:val="Kopfzeile"/>
+    <w:uiPriority w:val="99"/>
+    <w:rsid w:val="00B92D75"/>
+  </w:style>
+  <w:style w:type="paragraph" w:styleId="Fuzeile">
+    <w:name w:val="footer"/>
+    <w:basedOn w:val="Standard"/>
+    <w:link w:val="FuzeileZchn"/>
+    <w:uiPriority w:val="99"/>
+    <w:unhideWhenUsed/>
+    <w:rsid w:val="00B92D75"/>
+    <w:pPr>
+      <w:tabs>
+        <w:tab w:val="center" w:pos="4536"/>
+        <w:tab w:val="right" w:pos="9072"/>
+      </w:tabs>
+      <w:spacing w:after="0" w:line="240" w:lineRule="auto"/>
+    </w:pPr>
+  </w:style>
+  <w:style w:type="character" w:customStyle="1" w:styleId="FuzeileZchn">
+    <w:name w:val="Fußzeile Zchn"/>
+    <w:basedOn w:val="Absatz-Standardschriftart"/>
+    <w:link w:val="Fuzeile"/>
+    <w:uiPriority w:val="99"/>
+    <w:rsid w:val="00B92D75"/>
+  </w:style>
+  <w:style w:type="paragraph" w:styleId="StandardWeb">
+    <w:name w:val="Normal (Web)"/>
+    <w:basedOn w:val="Standard"/>
+    <w:uiPriority w:val="99"/>
+    <w:semiHidden/>
+    <w:unhideWhenUsed/>
+    <w:rsid w:val="005B5C12"/>
+    <w:pPr>
+      <w:spacing w:before="100" w:beforeAutospacing="1" w:after="100" w:afterAutospacing="1" w:line="240" w:lineRule="auto"/>
+      <w:jc w:val="left"/>
+    </w:pPr>
+    <w:rPr>
+      <w:rFonts w:ascii="Times New Roman" w:eastAsia="Times New Roman" w:hAnsi="Times New Roman" w:cs="Times New Roman"/>
+      <w:kern w:val="0"/>
+      <w:sz w:val="24"/>
+      <w:lang w:eastAsia="zh-CN"/>
+      <w14:ligatures w14:val="none"/>
+    </w:rPr>
+  </w:style>
+  <w:style w:type="table" w:styleId="Tabellenraster">
+    <w:name w:val="Table Grid"/>
+    <w:basedOn w:val="NormaleTabelle"/>
+    <w:uiPriority w:val="39"/>
+    <w:rsid w:val="00C2088E"/>
+    <w:pPr>
+      <w:spacing w:after="0" w:line="240" w:lineRule="auto"/>
+    </w:pPr>
+    <w:tblPr>
+      <w:tblBorders>
+        <w:top w:val="single" w:sz="4" w:space="0" w:color="auto"/>
+        <w:left w:val="single" w:sz="4" w:space="0" w:color="auto"/>
+        <w:bottom w:val="single" w:sz="4" w:space="0" w:color="auto"/>
+        <w:right w:val="single" w:sz="4" w:space="0" w:color="auto"/>
+        <w:insideH w:val="single" w:sz="4" w:space="0" w:color="auto"/>
+        <w:insideV w:val="single" w:sz="4" w:space="0" w:color="auto"/>
+      </w:tblBorders>
+    </w:tblPr>
+  </w:style>
+  <w:style w:type="paragraph" w:styleId="KeinLeerraum">
+    <w:name w:val="No Spacing"/>
+    <w:aliases w:val="Verweis auf Abbildung/Tabelle"/>
+    <w:uiPriority w:val="1"/>
+    <w:qFormat/>
+    <w:rsid w:val="00F00A52"/>
+    <w:pPr>
+      <w:spacing w:after="0" w:line="240" w:lineRule="auto"/>
+      <w:jc w:val="both"/>
+    </w:pPr>
+    <w:rPr>
+      <w:rFonts w:ascii="Arial" w:hAnsi="Arial"/>
+      <w:i/>
+      <w:sz w:val="22"/>
+    </w:rPr>
+  </w:style>
+  <w:style w:type="paragraph" w:styleId="Beschriftung">
+    <w:name w:val="caption"/>
+    <w:basedOn w:val="Standard"/>
+    <w:next w:val="Standard"/>
+    <w:uiPriority w:val="35"/>
+    <w:unhideWhenUsed/>
+    <w:qFormat/>
+    <w:rsid w:val="009B77DF"/>
+    <w:pPr>
+      <w:spacing w:after="200" w:line="240" w:lineRule="auto"/>
+    </w:pPr>
+    <w:rPr>
+      <w:i/>
+      <w:iCs/>
+      <w:color w:val="0E2841" w:themeColor="text2"/>
+      <w:sz w:val="18"/>
+      <w:szCs w:val="18"/>
+    </w:rPr>
+  </w:style>
+  <w:style w:type="table" w:styleId="EinfacheTabelle5">
+    <w:name w:val="Plain Table 5"/>
+    <w:basedOn w:val="NormaleTabelle"/>
+    <w:uiPriority w:val="45"/>
+    <w:rsid w:val="009B77DF"/>
+    <w:pPr>
+      <w:spacing w:after="0" w:line="240" w:lineRule="auto"/>
+    </w:pPr>
+    <w:tblPr>
+      <w:tblStyleRowBandSize w:val="1"/>
+      <w:tblStyleColBandSize w:val="1"/>
+    </w:tblPr>
+    <w:tblStylePr w:type="firstRow">
+      <w:rPr>
+        <w:rFonts w:asciiTheme="majorHAnsi" w:eastAsiaTheme="majorEastAsia" w:hAnsiTheme="majorHAnsi" w:cstheme="majorBidi"/>
+        <w:i/>
+        <w:iCs/>
+        <w:sz w:val="26"/>
+      </w:rPr>
+      <w:tblPr/>
+      <w:tcPr>
+        <w:tcBorders>
+          <w:bottom w:val="single" w:sz="4" w:space="0" w:color="7F7F7F" w:themeColor="text1" w:themeTint="80"/>
+        </w:tcBorders>
+        <w:shd w:val="clear" w:color="auto" w:fill="FFFFFF" w:themeFill="background1"/>
+      </w:tcPr>
+    </w:tblStylePr>
+    <w:tblStylePr w:type="lastRow">
+      <w:rPr>
+        <w:rFonts w:asciiTheme="majorHAnsi" w:eastAsiaTheme="majorEastAsia" w:hAnsiTheme="majorHAnsi" w:cstheme="majorBidi"/>
+        <w:i/>
+        <w:iCs/>
+        <w:sz w:val="26"/>
+      </w:rPr>
+      <w:tblPr/>
+      <w:tcPr>
+        <w:tcBorders>
+          <w:top w:val="single" w:sz="4" w:space="0" w:color="7F7F7F" w:themeColor="text1" w:themeTint="80"/>
+        </w:tcBorders>
+        <w:shd w:val="clear" w:color="auto" w:fill="FFFFFF" w:themeFill="background1"/>
+      </w:tcPr>
+    </w:tblStylePr>
+    <w:tblStylePr w:type="firstCol">
+      <w:pPr>
+        <w:jc w:val="right"/>
+      </w:pPr>
+      <w:rPr>
+        <w:rFonts w:asciiTheme="majorHAnsi" w:eastAsiaTheme="majorEastAsia" w:hAnsiTheme="majorHAnsi" w:cstheme="majorBidi"/>
+        <w:i/>
+        <w:iCs/>
+        <w:sz w:val="26"/>
+      </w:rPr>
+      <w:tblPr/>
+      <w:tcPr>
+        <w:tcBorders>
+          <w:right w:val="single" w:sz="4" w:space="0" w:color="7F7F7F" w:themeColor="text1" w:themeTint="80"/>
+        </w:tcBorders>
+        <w:shd w:val="clear" w:color="auto" w:fill="FFFFFF" w:themeFill="background1"/>
+      </w:tcPr>
+    </w:tblStylePr>
+    <w:tblStylePr w:type="lastCol">
+      <w:rPr>
+        <w:rFonts w:asciiTheme="majorHAnsi" w:eastAsiaTheme="majorEastAsia" w:hAnsiTheme="majorHAnsi" w:cstheme="majorBidi"/>
+        <w:i/>
+        <w:iCs/>
+        <w:sz w:val="26"/>
+      </w:rPr>
+      <w:tblPr/>
+      <w:tcPr>
+        <w:tcBorders>
+          <w:left w:val="single" w:sz="4" w:space="0" w:color="7F7F7F" w:themeColor="text1" w:themeTint="80"/>
+        </w:tcBorders>
+        <w:shd w:val="clear" w:color="auto" w:fill="FFFFFF" w:themeFill="background1"/>
+      </w:tcPr>
+    </w:tblStylePr>
+    <w:tblStylePr w:type="band1Vert">
+      <w:tblPr/>
+      <w:tcPr>
+        <w:shd w:val="clear" w:color="auto" w:fill="F2F2F2" w:themeFill="background1" w:themeFillShade="F2"/>
+      </w:tcPr>
+    </w:tblStylePr>
+    <w:tblStylePr w:type="band1Horz">
+      <w:tblPr/>
+      <w:tcPr>
+        <w:shd w:val="clear" w:color="auto" w:fill="F2F2F2" w:themeFill="background1" w:themeFillShade="F2"/>
+      </w:tcPr>
+    </w:tblStylePr>
+    <w:tblStylePr w:type="neCell">
+      <w:tblPr/>
+      <w:tcPr>
+        <w:tcBorders>
+          <w:left w:val="nil"/>
+        </w:tcBorders>
+      </w:tcPr>
+    </w:tblStylePr>
+    <w:tblStylePr w:type="nwCell">
+      <w:tblPr/>
+      <w:tcPr>
+        <w:tcBorders>
+          <w:right w:val="nil"/>
+        </w:tcBorders>
+      </w:tcPr>
+    </w:tblStylePr>
+    <w:tblStylePr w:type="seCell">
+      <w:tblPr/>
+      <w:tcPr>
+        <w:tcBorders>
+          <w:left w:val="nil"/>
+        </w:tcBorders>
+      </w:tcPr>
+    </w:tblStylePr>
+    <w:tblStylePr w:type="swCell">
+      <w:tblPr/>
+      <w:tcPr>
+        <w:tcBorders>
+          <w:right w:val="nil"/>
+        </w:tcBorders>
+      </w:tcPr>
+    </w:tblStylePr>
+  </w:style>
+  <w:style w:type="table" w:styleId="Gitternetztabelle1hell">
+    <w:name w:val="Grid Table 1 Light"/>
+    <w:basedOn w:val="NormaleTabelle"/>
+    <w:uiPriority w:val="46"/>
+    <w:rsid w:val="009B77DF"/>
+    <w:pPr>
+      <w:spacing w:after="0" w:line="240" w:lineRule="auto"/>
+    </w:pPr>
+    <w:tblPr>
+      <w:tblStyleRowBandSize w:val="1"/>
+      <w:tblStyleColBandSize w:val="1"/>
+      <w:tblBorders>
+        <w:top w:val="single" w:sz="4" w:space="0" w:color="999999" w:themeColor="text1" w:themeTint="66"/>
+        <w:left w:val="single" w:sz="4" w:space="0" w:color="999999" w:themeColor="text1" w:themeTint="66"/>
+        <w:bottom w:val="single" w:sz="4" w:space="0" w:color="999999" w:themeColor="text1" w:themeTint="66"/>
+        <w:right w:val="single" w:sz="4" w:space="0" w:color="999999" w:themeColor="text1" w:themeTint="66"/>
+        <w:insideH w:val="single" w:sz="4" w:space="0" w:color="999999" w:themeColor="text1" w:themeTint="66"/>
+        <w:insideV w:val="single" w:sz="4" w:space="0" w:color="999999" w:themeColor="text1" w:themeTint="66"/>
+      </w:tblBorders>
+    </w:tblPr>
+    <w:tblStylePr w:type="firstRow">
+      <w:rPr>
+        <w:b/>
+        <w:bCs/>
+      </w:rPr>
+      <w:tblPr/>
+      <w:tcPr>
+        <w:tcBorders>
+          <w:bottom w:val="single" w:sz="12" w:space="0" w:color="666666" w:themeColor="text1" w:themeTint="99"/>
+        </w:tcBorders>
+      </w:tcPr>
+    </w:tblStylePr>
+    <w:tblStylePr w:type="lastRow">
+      <w:rPr>
+        <w:b/>
+        <w:bCs/>
+      </w:rPr>
+      <w:tblPr/>
+      <w:tcPr>
+        <w:tcBorders>
+          <w:top w:val="double" w:sz="2" w:space="0" w:color="666666" w:themeColor="text1" w:themeTint="99"/>
+        </w:tcBorders>
+      </w:tcPr>
+    </w:tblStylePr>
+    <w:tblStylePr w:type="firstCol">
+      <w:rPr>
+        <w:b/>
+        <w:bCs/>
+      </w:rPr>
+    </w:tblStylePr>
+    <w:tblStylePr w:type="lastCol">
+      <w:rPr>
+        <w:b/>
+        <w:bCs/>
+      </w:rPr>
+    </w:tblStylePr>
+  </w:style>
+  <w:style w:type="table" w:styleId="EinfacheTabelle3">
+    <w:name w:val="Plain Table 3"/>
+    <w:basedOn w:val="NormaleTabelle"/>
+    <w:uiPriority w:val="43"/>
+    <w:rsid w:val="009B77DF"/>
+    <w:pPr>
+      <w:spacing w:after="0" w:line="240" w:lineRule="auto"/>
+    </w:pPr>
+    <w:tblPr>
+      <w:tblStyleRowBandSize w:val="1"/>
+      <w:tblStyleColBandSize w:val="1"/>
+    </w:tblPr>
+    <w:tblStylePr w:type="firstRow">
+      <w:rPr>
+        <w:b/>
+        <w:bCs/>
+        <w:caps/>
+      </w:rPr>
+      <w:tblPr/>
+      <w:tcPr>
+        <w:tcBorders>
+          <w:bottom w:val="single" w:sz="4" w:space="0" w:color="7F7F7F" w:themeColor="text1" w:themeTint="80"/>
+        </w:tcBorders>
+      </w:tcPr>
+    </w:tblStylePr>
+    <w:tblStylePr w:type="lastRow">
+      <w:rPr>
+        <w:b/>
+        <w:bCs/>
+        <w:caps/>
+      </w:rPr>
+      <w:tblPr/>
+      <w:tcPr>
+        <w:tcBorders>
+          <w:top w:val="nil"/>
+        </w:tcBorders>
+      </w:tcPr>
+    </w:tblStylePr>
+    <w:tblStylePr w:type="firstCol">
+      <w:rPr>
+        <w:b/>
+        <w:bCs/>
+        <w:caps/>
+      </w:rPr>
+      <w:tblPr/>
+      <w:tcPr>
+        <w:tcBorders>
+          <w:right w:val="single" w:sz="4" w:space="0" w:color="7F7F7F" w:themeColor="text1" w:themeTint="80"/>
+        </w:tcBorders>
+      </w:tcPr>
+    </w:tblStylePr>
+    <w:tblStylePr w:type="lastCol">
+      <w:rPr>
+        <w:b/>
+        <w:bCs/>
+        <w:caps/>
+      </w:rPr>
+      <w:tblPr/>
+      <w:tcPr>
+        <w:tcBorders>
+          <w:left w:val="nil"/>
+        </w:tcBorders>
+      </w:tcPr>
+    </w:tblStylePr>
+    <w:tblStylePr w:type="band1Vert">
+      <w:tblPr/>
+      <w:tcPr>
+        <w:shd w:val="clear" w:color="auto" w:fill="F2F2F2" w:themeFill="background1" w:themeFillShade="F2"/>
+      </w:tcPr>
+    </w:tblStylePr>
+    <w:tblStylePr w:type="band1Horz">
+      <w:tblPr/>
+      <w:tcPr>
+        <w:shd w:val="clear" w:color="auto" w:fill="F2F2F2" w:themeFill="background1" w:themeFillShade="F2"/>
+      </w:tcPr>
+    </w:tblStylePr>
+    <w:tblStylePr w:type="neCell">
+      <w:tblPr/>
+      <w:tcPr>
+        <w:tcBorders>
+          <w:left w:val="nil"/>
+        </w:tcBorders>
+      </w:tcPr>
+    </w:tblStylePr>
+    <w:tblStylePr w:type="nwCell">
+      <w:tblPr/>
+      <w:tcPr>
+        <w:tcBorders>
+          <w:right w:val="nil"/>
+        </w:tcBorders>
+      </w:tcPr>
+    </w:tblStylePr>
+  </w:style>
+  <w:style w:type="table" w:styleId="TabellemithellemGitternetz">
+    <w:name w:val="Grid Table Light"/>
+    <w:basedOn w:val="NormaleTabelle"/>
+    <w:uiPriority w:val="40"/>
+    <w:rsid w:val="003F21D0"/>
+    <w:pPr>
+      <w:spacing w:after="0" w:line="240" w:lineRule="auto"/>
+    </w:pPr>
+    <w:tblPr>
+      <w:tblBorders>
+        <w:top w:val="single" w:sz="4" w:space="0" w:color="BFBFBF" w:themeColor="background1" w:themeShade="BF"/>
+        <w:left w:val="single" w:sz="4" w:space="0" w:color="BFBFBF" w:themeColor="background1" w:themeShade="BF"/>
+        <w:bottom w:val="single" w:sz="4" w:space="0" w:color="BFBFBF" w:themeColor="background1" w:themeShade="BF"/>
+        <w:right w:val="single" w:sz="4" w:space="0" w:color="BFBFBF" w:themeColor="background1" w:themeShade="BF"/>
+        <w:insideH w:val="single" w:sz="4" w:space="0" w:color="BFBFBF" w:themeColor="background1" w:themeShade="BF"/>
+        <w:insideV w:val="single" w:sz="4" w:space="0" w:color="BFBFBF" w:themeColor="background1" w:themeShade="BF"/>
+      </w:tblBorders>
+    </w:tblPr>
+  </w:style>
+  <w:style w:type="table" w:styleId="EinfacheTabelle1">
+    <w:name w:val="Plain Table 1"/>
+    <w:basedOn w:val="NormaleTabelle"/>
+    <w:uiPriority w:val="41"/>
+    <w:rsid w:val="003F21D0"/>
+    <w:pPr>
+      <w:spacing w:after="0" w:line="240" w:lineRule="auto"/>
+    </w:pPr>
+    <w:tblPr>
+      <w:tblStyleRowBandSize w:val="1"/>
+      <w:tblStyleColBandSize w:val="1"/>
+      <w:tblBorders>
+        <w:top w:val="single" w:sz="4" w:space="0" w:color="BFBFBF" w:themeColor="background1" w:themeShade="BF"/>
+        <w:left w:val="single" w:sz="4" w:space="0" w:color="BFBFBF" w:themeColor="background1" w:themeShade="BF"/>
+        <w:bottom w:val="single" w:sz="4" w:space="0" w:color="BFBFBF" w:themeColor="background1" w:themeShade="BF"/>
+        <w:right w:val="single" w:sz="4" w:space="0" w:color="BFBFBF" w:themeColor="background1" w:themeShade="BF"/>
+        <w:insideH w:val="single" w:sz="4" w:space="0" w:color="BFBFBF" w:themeColor="background1" w:themeShade="BF"/>
+        <w:insideV w:val="single" w:sz="4" w:space="0" w:color="BFBFBF" w:themeColor="background1" w:themeShade="BF"/>
+      </w:tblBorders>
+    </w:tblPr>
+    <w:tblStylePr w:type="firstRow">
+      <w:rPr>
+        <w:b/>
+        <w:bCs/>
+      </w:rPr>
+    </w:tblStylePr>
+    <w:tblStylePr w:type="lastRow">
+      <w:rPr>
+        <w:b/>
+        <w:bCs/>
+      </w:rPr>
+      <w:tblPr/>
+      <w:tcPr>
+        <w:tcBorders>
+          <w:top w:val="double" w:sz="4" w:space="0" w:color="BFBFBF" w:themeColor="background1" w:themeShade="BF"/>
+        </w:tcBorders>
+      </w:tcPr>
+    </w:tblStylePr>
+    <w:tblStylePr w:type="firstCol">
+      <w:rPr>
+        <w:b/>
+        <w:bCs/>
+      </w:rPr>
+    </w:tblStylePr>
+    <w:tblStylePr w:type="lastCol">
+      <w:rPr>
+        <w:b/>
+        <w:bCs/>
+      </w:rPr>
+    </w:tblStylePr>
+    <w:tblStylePr w:type="band1Vert">
+      <w:tblPr/>
+      <w:tcPr>
+        <w:shd w:val="clear" w:color="auto" w:fill="F2F2F2" w:themeFill="background1" w:themeFillShade="F2"/>
+      </w:tcPr>
+    </w:tblStylePr>
+    <w:tblStylePr w:type="band1Horz">
+      <w:tblPr/>
+      <w:tcPr>
+        <w:shd w:val="clear" w:color="auto" w:fill="F2F2F2" w:themeFill="background1" w:themeFillShade="F2"/>
+      </w:tcPr>
+    </w:tblStylePr>
+  </w:style>
+  <w:style w:type="numbering" w:styleId="111111">
+    <w:name w:val="Outline List 2"/>
+    <w:basedOn w:val="KeineListe"/>
+    <w:uiPriority w:val="99"/>
+    <w:semiHidden/>
+    <w:unhideWhenUsed/>
+    <w:rsid w:val="00D727A1"/>
+    <w:pPr>
+      <w:numPr>
+        <w:numId w:val="7"/>
+      </w:numPr>
+    </w:pPr>
   </w:style>
 </w:styles>
 </file>
@@ -1226,4 +5750,16 @@
     </a:ext>
   </a:extLst>
 </a:theme>
+</file>
+
+<file path=customXml/item1.xml><?xml version="1.0" encoding="utf-8"?>
+<b:Sources xmlns:b="http://schemas.openxmlformats.org/officeDocument/2006/bibliography" xmlns="http://schemas.openxmlformats.org/officeDocument/2006/bibliography" SelectedStyle="\APASixthEditionOfficeOnline.xsl" StyleName="APA" Version="6"/>
+</file>
+
+<file path=customXml/itemProps1.xml><?xml version="1.0" encoding="utf-8"?>
+<ds:datastoreItem xmlns:ds="http://schemas.openxmlformats.org/officeDocument/2006/customXml" ds:itemID="{9973567D-AC60-4483-B7BF-890DCB84B0C5}">
+  <ds:schemaRefs>
+    <ds:schemaRef ds:uri="http://schemas.openxmlformats.org/officeDocument/2006/bibliography"/>
+  </ds:schemaRefs>
+</ds:datastoreItem>
 </file>
</xml_diff>